<commit_message>
debugging an error in the main map. Values of subbasin does not change when we change alternatives
</commit_message>
<xml_diff>
--- a/model/debbuging_mapping_new3.docx
+++ b/model/debbuging_mapping_new3.docx
@@ -15,8 +15,6 @@
           <w:szCs w:val="22"/>
         </w:rPr>
       </w:pPr>
-      <w:bookmarkStart w:id="0" w:name="_GoBack"/>
-      <w:bookmarkEnd w:id="0"/>
       <w:r>
         <w:rPr>
           <w:rFonts w:ascii="Arial" w:hAnsi="Arial" w:cs="Arial"/>
@@ -73,20 +71,8 @@
           <w:sz w:val="22"/>
           <w:szCs w:val="22"/>
         </w:rPr>
-        <w:t xml:space="preserve">geometry, </w:t>
-      </w:r>
-      <w:proofErr w:type="spellStart"/>
-      <w:r>
-        <w:rPr>
-          <w:b/>
-          <w:bCs/>
-          <w:color w:val="008000"/>
-          <w:sz w:val="22"/>
-          <w:szCs w:val="22"/>
-        </w:rPr>
-        <w:t>Area_Acres,Length_mil</w:t>
-      </w:r>
-      <w:proofErr w:type="spellEnd"/>
+        <w:t>geometry, Area_Acres,Length_mil</w:t>
+      </w:r>
     </w:p>
     <w:p>
       <w:pPr>
@@ -115,7 +101,6 @@
           <w:color w:val="000000"/>
         </w:rPr>
       </w:pPr>
-      <w:proofErr w:type="spellStart"/>
       <w:r>
         <w:rPr>
           <w:rFonts w:ascii="Courier New" w:eastAsia="Times New Roman" w:hAnsi="Courier New" w:cs="Courier New"/>
@@ -123,17 +108,7 @@
           <w:bCs/>
           <w:color w:val="000080"/>
         </w:rPr>
-        <w:t>var</w:t>
-      </w:r>
-      <w:proofErr w:type="spellEnd"/>
-      <w:r>
-        <w:rPr>
-          <w:rFonts w:ascii="Courier New" w:eastAsia="Times New Roman" w:hAnsi="Courier New" w:cs="Courier New"/>
-          <w:b/>
-          <w:bCs/>
-          <w:color w:val="000080"/>
-        </w:rPr>
-        <w:t xml:space="preserve"> </w:t>
+        <w:t xml:space="preserve">var </w:t>
       </w:r>
       <w:r>
         <w:rPr>
@@ -391,37 +366,12 @@
           <w:color w:val="000000"/>
         </w:rPr>
       </w:pPr>
-      <w:proofErr w:type="spellStart"/>
-      <w:r>
-        <w:rPr>
-          <w:rFonts w:ascii="Courier New" w:eastAsia="Times New Roman" w:hAnsi="Courier New" w:cs="Courier New"/>
-          <w:color w:val="000000"/>
-        </w:rPr>
-        <w:t>Subbasin</w:t>
-      </w:r>
-      <w:proofErr w:type="spellEnd"/>
-      <w:r>
-        <w:rPr>
-          <w:rFonts w:ascii="Courier New" w:eastAsia="Times New Roman" w:hAnsi="Courier New" w:cs="Courier New"/>
-          <w:color w:val="000000"/>
-        </w:rPr>
-        <w:t>, geometry-</w:t>
-      </w:r>
-      <w:proofErr w:type="spellStart"/>
-      <w:r>
-        <w:rPr>
-          <w:rFonts w:ascii="Courier New" w:eastAsia="Times New Roman" w:hAnsi="Courier New" w:cs="Courier New"/>
-          <w:color w:val="000000"/>
-        </w:rPr>
-        <w:t>coord</w:t>
-      </w:r>
-      <w:proofErr w:type="spellEnd"/>
-      <w:r>
-        <w:rPr>
-          <w:rFonts w:ascii="Courier New" w:eastAsia="Times New Roman" w:hAnsi="Courier New" w:cs="Courier New"/>
-          <w:color w:val="000000"/>
-        </w:rPr>
-        <w:t>., Area, Length</w:t>
+      <w:r>
+        <w:rPr>
+          <w:rFonts w:ascii="Courier New" w:eastAsia="Times New Roman" w:hAnsi="Courier New" w:cs="Courier New"/>
+          <w:color w:val="000000"/>
+        </w:rPr>
+        <w:t>Subbasin, geometry-coord., Area, Length</w:t>
       </w:r>
     </w:p>
     <w:p>
@@ -448,7 +398,7 @@
                     <pic:cNvPicPr/>
                   </pic:nvPicPr>
                   <pic:blipFill>
-                    <a:blip r:embed="rId4"/>
+                    <a:blip r:embed="rId5"/>
                     <a:stretch>
                       <a:fillRect/>
                     </a:stretch>
@@ -502,7 +452,7 @@
                     <pic:cNvPicPr/>
                   </pic:nvPicPr>
                   <pic:blipFill>
-                    <a:blip r:embed="rId5"/>
+                    <a:blip r:embed="rId6"/>
                     <a:stretch>
                       <a:fillRect/>
                     </a:stretch>
@@ -556,7 +506,7 @@
                     <pic:cNvPicPr/>
                   </pic:nvPicPr>
                   <pic:blipFill>
-                    <a:blip r:embed="rId6"/>
+                    <a:blip r:embed="rId7"/>
                     <a:stretch>
                       <a:fillRect/>
                     </a:stretch>
@@ -642,7 +592,6 @@
         </w:rPr>
         <w:t>(</w:t>
       </w:r>
-      <w:proofErr w:type="spellStart"/>
       <w:r>
         <w:rPr>
           <w:color w:val="458383"/>
@@ -669,7 +618,6 @@
         </w:rPr>
         <w:t>length</w:t>
       </w:r>
-      <w:proofErr w:type="spellEnd"/>
       <w:r>
         <w:rPr>
           <w:color w:val="000000"/>
@@ -739,7 +687,6 @@
         </w:rPr>
         <w:t xml:space="preserve">+ </w:t>
       </w:r>
-      <w:proofErr w:type="spellStart"/>
       <w:r>
         <w:rPr>
           <w:b/>
@@ -748,18 +695,7 @@
           <w:sz w:val="22"/>
           <w:szCs w:val="22"/>
         </w:rPr>
-        <w:t>typeof</w:t>
-      </w:r>
-      <w:proofErr w:type="spellEnd"/>
-      <w:r>
-        <w:rPr>
-          <w:b/>
-          <w:bCs/>
-          <w:color w:val="000080"/>
-          <w:sz w:val="22"/>
-          <w:szCs w:val="22"/>
-        </w:rPr>
-        <w:t xml:space="preserve"> </w:t>
+        <w:t xml:space="preserve">typeof </w:t>
       </w:r>
       <w:r>
         <w:rPr>
@@ -971,7 +907,6 @@
         </w:rPr>
         <w:t xml:space="preserve">+ </w:t>
       </w:r>
-      <w:proofErr w:type="spellStart"/>
       <w:r>
         <w:rPr>
           <w:b/>
@@ -980,18 +915,7 @@
           <w:sz w:val="22"/>
           <w:szCs w:val="22"/>
         </w:rPr>
-        <w:t>typeof</w:t>
-      </w:r>
-      <w:proofErr w:type="spellEnd"/>
-      <w:r>
-        <w:rPr>
-          <w:b/>
-          <w:bCs/>
-          <w:color w:val="000080"/>
-          <w:sz w:val="22"/>
-          <w:szCs w:val="22"/>
-        </w:rPr>
-        <w:t xml:space="preserve"> </w:t>
+        <w:t xml:space="preserve">typeof </w:t>
       </w:r>
       <w:r>
         <w:rPr>
@@ -1498,7 +1422,7 @@
                     <pic:cNvPicPr/>
                   </pic:nvPicPr>
                   <pic:blipFill>
-                    <a:blip r:embed="rId7"/>
+                    <a:blip r:embed="rId8"/>
                     <a:stretch>
                       <a:fillRect/>
                     </a:stretch>
@@ -1540,7 +1464,7 @@
                     <pic:cNvPicPr/>
                   </pic:nvPicPr>
                   <pic:blipFill>
-                    <a:blip r:embed="rId8"/>
+                    <a:blip r:embed="rId9"/>
                     <a:stretch>
                       <a:fillRect/>
                     </a:stretch>
@@ -1595,7 +1519,7 @@
                     <pic:cNvPicPr/>
                   </pic:nvPicPr>
                   <pic:blipFill>
-                    <a:blip r:embed="rId9"/>
+                    <a:blip r:embed="rId10"/>
                     <a:stretch>
                       <a:fillRect/>
                     </a:stretch>
@@ -1649,7 +1573,7 @@
                     <pic:cNvPicPr/>
                   </pic:nvPicPr>
                   <pic:blipFill>
-                    <a:blip r:embed="rId10"/>
+                    <a:blip r:embed="rId11"/>
                     <a:stretch>
                       <a:fillRect/>
                     </a:stretch>
@@ -1716,6 +1640,84 @@
       <w:r>
         <w:rPr>
           <w:b/>
+          <w:noProof/>
+          <w:sz w:val="28"/>
+        </w:rPr>
+        <mc:AlternateContent>
+          <mc:Choice Requires="wps">
+            <w:drawing>
+              <wp:anchor distT="0" distB="0" distL="114300" distR="114300" simplePos="0" relativeHeight="251660288" behindDoc="0" locked="0" layoutInCell="1" allowOverlap="1">
+                <wp:simplePos x="0" y="0"/>
+                <wp:positionH relativeFrom="column">
+                  <wp:posOffset>1724891</wp:posOffset>
+                </wp:positionH>
+                <wp:positionV relativeFrom="paragraph">
+                  <wp:posOffset>332220</wp:posOffset>
+                </wp:positionV>
+                <wp:extent cx="498764" cy="103910"/>
+                <wp:effectExtent l="19050" t="19050" r="15875" b="10795"/>
+                <wp:wrapNone/>
+                <wp:docPr id="26" name="Rectangle 26"/>
+                <wp:cNvGraphicFramePr/>
+                <a:graphic xmlns:a="http://schemas.openxmlformats.org/drawingml/2006/main">
+                  <a:graphicData uri="http://schemas.microsoft.com/office/word/2010/wordprocessingShape">
+                    <wps:wsp>
+                      <wps:cNvSpPr/>
+                      <wps:spPr>
+                        <a:xfrm>
+                          <a:off x="0" y="0"/>
+                          <a:ext cx="498764" cy="103910"/>
+                        </a:xfrm>
+                        <a:prstGeom prst="rect">
+                          <a:avLst/>
+                        </a:prstGeom>
+                        <a:noFill/>
+                        <a:ln w="28575">
+                          <a:solidFill>
+                            <a:schemeClr val="accent2">
+                              <a:lumMod val="75000"/>
+                            </a:schemeClr>
+                          </a:solidFill>
+                        </a:ln>
+                      </wps:spPr>
+                      <wps:style>
+                        <a:lnRef idx="2">
+                          <a:schemeClr val="accent1">
+                            <a:shade val="50000"/>
+                          </a:schemeClr>
+                        </a:lnRef>
+                        <a:fillRef idx="1">
+                          <a:schemeClr val="accent1"/>
+                        </a:fillRef>
+                        <a:effectRef idx="0">
+                          <a:schemeClr val="accent1"/>
+                        </a:effectRef>
+                        <a:fontRef idx="minor">
+                          <a:schemeClr val="lt1"/>
+                        </a:fontRef>
+                      </wps:style>
+                      <wps:bodyPr rot="0" spcFirstLastPara="0" vertOverflow="overflow" horzOverflow="overflow" vert="horz" wrap="square" lIns="91440" tIns="45720" rIns="91440" bIns="45720" numCol="1" spcCol="0" rtlCol="0" fromWordArt="0" anchor="ctr" anchorCtr="0" forceAA="0" compatLnSpc="1">
+                        <a:prstTxWarp prst="textNoShape">
+                          <a:avLst/>
+                        </a:prstTxWarp>
+                        <a:noAutofit/>
+                      </wps:bodyPr>
+                    </wps:wsp>
+                  </a:graphicData>
+                </a:graphic>
+              </wp:anchor>
+            </w:drawing>
+          </mc:Choice>
+          <mc:Fallback>
+            <w:pict>
+              <v:rect w14:anchorId="064338B5" id="Rectangle 26" o:spid="_x0000_s1026" style="position:absolute;margin-left:135.8pt;margin-top:26.15pt;width:39.25pt;height:8.2pt;z-index:251660288;visibility:visible;mso-wrap-style:square;mso-wrap-distance-left:9pt;mso-wrap-distance-top:0;mso-wrap-distance-right:9pt;mso-wrap-distance-bottom:0;mso-position-horizontal:absolute;mso-position-horizontal-relative:text;mso-position-vertical:absolute;mso-position-vertical-relative:text;v-text-anchor:middle" o:gfxdata="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" filled="f" strokecolor="#c45911 [2405]" strokeweight="2.25pt"/>
+            </w:pict>
+          </mc:Fallback>
+        </mc:AlternateContent>
+      </w:r>
+      <w:r>
+        <w:rPr>
+          <w:b/>
           <w:sz w:val="28"/>
         </w:rPr>
         <w:drawing>
@@ -1734,7 +1736,7 @@
                     <pic:cNvPicPr/>
                   </pic:nvPicPr>
                   <pic:blipFill>
-                    <a:blip r:embed="rId11"/>
+                    <a:blip r:embed="rId12"/>
                     <a:stretch>
                       <a:fillRect/>
                     </a:stretch>
@@ -1779,6 +1781,38 @@
         <w:spacing w:after="0" w:line="240" w:lineRule="auto"/>
         <w:rPr>
           <w:rFonts w:ascii="Courier New" w:eastAsia="Times New Roman" w:hAnsi="Courier New" w:cs="Courier New"/>
+          <w:b/>
+          <w:bCs/>
+          <w:color w:val="660E7A"/>
+          <w:sz w:val="18"/>
+          <w:szCs w:val="18"/>
+        </w:rPr>
+      </w:pPr>
+    </w:p>
+    <w:p>
+      <w:pPr>
+        <w:shd w:val="clear" w:color="auto" w:fill="FFFFFF"/>
+        <w:tabs>
+          <w:tab w:val="left" w:pos="916"/>
+          <w:tab w:val="left" w:pos="1832"/>
+          <w:tab w:val="left" w:pos="2748"/>
+          <w:tab w:val="left" w:pos="3664"/>
+          <w:tab w:val="left" w:pos="4580"/>
+          <w:tab w:val="left" w:pos="5496"/>
+          <w:tab w:val="left" w:pos="6412"/>
+          <w:tab w:val="left" w:pos="7328"/>
+          <w:tab w:val="left" w:pos="8244"/>
+          <w:tab w:val="left" w:pos="9160"/>
+          <w:tab w:val="left" w:pos="10076"/>
+          <w:tab w:val="left" w:pos="10992"/>
+          <w:tab w:val="left" w:pos="11908"/>
+          <w:tab w:val="left" w:pos="12824"/>
+          <w:tab w:val="left" w:pos="13740"/>
+          <w:tab w:val="left" w:pos="14656"/>
+        </w:tabs>
+        <w:spacing w:after="0" w:line="240" w:lineRule="auto"/>
+        <w:rPr>
+          <w:rFonts w:ascii="Courier New" w:eastAsia="Times New Roman" w:hAnsi="Courier New" w:cs="Courier New"/>
           <w:color w:val="000000"/>
           <w:sz w:val="18"/>
           <w:szCs w:val="18"/>
@@ -1833,31 +1867,7 @@
           <w:sz w:val="18"/>
           <w:szCs w:val="18"/>
         </w:rPr>
-        <w:t>"L.969 full values of '</w:t>
-      </w:r>
-      <w:proofErr w:type="spellStart"/>
-      <w:r>
-        <w:rPr>
-          <w:rFonts w:ascii="Courier New" w:eastAsia="Times New Roman" w:hAnsi="Courier New" w:cs="Courier New"/>
-          <w:b/>
-          <w:bCs/>
-          <w:color w:val="008000"/>
-          <w:sz w:val="18"/>
-          <w:szCs w:val="18"/>
-        </w:rPr>
-        <w:t>wholeTable</w:t>
-      </w:r>
-      <w:proofErr w:type="spellEnd"/>
-      <w:r>
-        <w:rPr>
-          <w:rFonts w:ascii="Courier New" w:eastAsia="Times New Roman" w:hAnsi="Courier New" w:cs="Courier New"/>
-          <w:b/>
-          <w:bCs/>
-          <w:color w:val="008000"/>
-          <w:sz w:val="18"/>
-          <w:szCs w:val="18"/>
-        </w:rPr>
-        <w:t xml:space="preserve">':" </w:t>
+        <w:t xml:space="preserve">"L.969 full values of 'wholeTable':" </w:t>
       </w:r>
       <w:r>
         <w:rPr>
@@ -1868,7 +1878,6 @@
         </w:rPr>
         <w:t xml:space="preserve">+ </w:t>
       </w:r>
-      <w:proofErr w:type="spellStart"/>
       <w:r>
         <w:rPr>
           <w:rFonts w:ascii="Courier New" w:eastAsia="Times New Roman" w:hAnsi="Courier New" w:cs="Courier New"/>
@@ -1898,17 +1907,7 @@
           <w:sz w:val="18"/>
           <w:szCs w:val="18"/>
         </w:rPr>
-        <w:t>stringify</w:t>
-      </w:r>
-      <w:proofErr w:type="spellEnd"/>
-      <w:r>
-        <w:rPr>
-          <w:rFonts w:ascii="Courier New" w:eastAsia="Times New Roman" w:hAnsi="Courier New" w:cs="Courier New"/>
-          <w:color w:val="7A7A43"/>
-          <w:sz w:val="18"/>
-          <w:szCs w:val="18"/>
-        </w:rPr>
-        <w:t xml:space="preserve"> </w:t>
+        <w:t xml:space="preserve">stringify </w:t>
       </w:r>
       <w:r>
         <w:rPr>
@@ -1955,7 +1954,7 @@
           <w:sz w:val="28"/>
         </w:rPr>
         <w:drawing>
-          <wp:inline distT="0" distB="0" distL="0" distR="0" wp14:anchorId="65842311" wp14:editId="576530BC">
+          <wp:inline distT="0" distB="0" distL="0" distR="0" wp14:anchorId="630F1A44" wp14:editId="556F86BB">
             <wp:extent cx="5943600" cy="1536065"/>
             <wp:effectExtent l="0" t="0" r="0" b="6985"/>
             <wp:docPr id="41" name="Picture 41"/>
@@ -1970,7 +1969,7 @@
                     <pic:cNvPicPr/>
                   </pic:nvPicPr>
                   <pic:blipFill>
-                    <a:blip r:embed="rId12"/>
+                    <a:blip r:embed="rId13"/>
                     <a:stretch>
                       <a:fillRect/>
                     </a:stretch>
@@ -1993,6 +1992,807 @@
     </w:p>
     <w:p>
       <w:pPr>
+        <w:shd w:val="clear" w:color="auto" w:fill="FFFFFF"/>
+        <w:tabs>
+          <w:tab w:val="left" w:pos="916"/>
+          <w:tab w:val="left" w:pos="1832"/>
+          <w:tab w:val="left" w:pos="2748"/>
+          <w:tab w:val="left" w:pos="3664"/>
+          <w:tab w:val="left" w:pos="4580"/>
+          <w:tab w:val="left" w:pos="5496"/>
+          <w:tab w:val="left" w:pos="6412"/>
+          <w:tab w:val="left" w:pos="7328"/>
+          <w:tab w:val="left" w:pos="8244"/>
+          <w:tab w:val="left" w:pos="9160"/>
+          <w:tab w:val="left" w:pos="10076"/>
+          <w:tab w:val="left" w:pos="10992"/>
+          <w:tab w:val="left" w:pos="11908"/>
+          <w:tab w:val="left" w:pos="12824"/>
+          <w:tab w:val="left" w:pos="13740"/>
+          <w:tab w:val="left" w:pos="14656"/>
+        </w:tabs>
+        <w:spacing w:after="0" w:line="240" w:lineRule="auto"/>
+        <w:rPr>
+          <w:rFonts w:ascii="Courier New" w:eastAsia="Times New Roman" w:hAnsi="Courier New" w:cs="Courier New"/>
+          <w:b/>
+          <w:bCs/>
+          <w:iCs/>
+          <w:color w:val="C45911" w:themeColor="accent2" w:themeShade="BF"/>
+          <w:sz w:val="20"/>
+          <w:szCs w:val="18"/>
+        </w:rPr>
+      </w:pPr>
+    </w:p>
+    <w:p>
+      <w:pPr>
+        <w:shd w:val="clear" w:color="auto" w:fill="FFFFFF"/>
+        <w:tabs>
+          <w:tab w:val="left" w:pos="916"/>
+          <w:tab w:val="left" w:pos="1832"/>
+          <w:tab w:val="left" w:pos="2748"/>
+          <w:tab w:val="left" w:pos="3664"/>
+          <w:tab w:val="left" w:pos="4580"/>
+          <w:tab w:val="left" w:pos="5496"/>
+          <w:tab w:val="left" w:pos="6412"/>
+          <w:tab w:val="left" w:pos="7328"/>
+          <w:tab w:val="left" w:pos="8244"/>
+          <w:tab w:val="left" w:pos="9160"/>
+          <w:tab w:val="left" w:pos="10076"/>
+          <w:tab w:val="left" w:pos="10992"/>
+          <w:tab w:val="left" w:pos="11908"/>
+          <w:tab w:val="left" w:pos="12824"/>
+          <w:tab w:val="left" w:pos="13740"/>
+          <w:tab w:val="left" w:pos="14656"/>
+        </w:tabs>
+        <w:spacing w:after="0" w:line="240" w:lineRule="auto"/>
+        <w:rPr>
+          <w:rFonts w:ascii="Courier New" w:eastAsia="Times New Roman" w:hAnsi="Courier New" w:cs="Courier New"/>
+          <w:b/>
+          <w:color w:val="C45911" w:themeColor="accent2" w:themeShade="BF"/>
+          <w:sz w:val="20"/>
+          <w:szCs w:val="18"/>
+        </w:rPr>
+      </w:pPr>
+      <w:r>
+        <w:rPr>
+          <w:rFonts w:ascii="Courier New" w:eastAsia="Times New Roman" w:hAnsi="Courier New" w:cs="Courier New"/>
+          <w:b/>
+          <w:bCs/>
+          <w:iCs/>
+          <w:color w:val="C45911" w:themeColor="accent2" w:themeShade="BF"/>
+          <w:sz w:val="20"/>
+          <w:szCs w:val="18"/>
+        </w:rPr>
+        <w:t>subBMP</w:t>
+      </w:r>
+    </w:p>
+    <w:p>
+      <w:pPr>
+        <w:shd w:val="clear" w:color="auto" w:fill="FFFFFF"/>
+        <w:tabs>
+          <w:tab w:val="left" w:pos="916"/>
+          <w:tab w:val="left" w:pos="1832"/>
+          <w:tab w:val="left" w:pos="2748"/>
+          <w:tab w:val="left" w:pos="3664"/>
+          <w:tab w:val="left" w:pos="4580"/>
+          <w:tab w:val="left" w:pos="5496"/>
+          <w:tab w:val="left" w:pos="6412"/>
+          <w:tab w:val="left" w:pos="7328"/>
+          <w:tab w:val="left" w:pos="8244"/>
+          <w:tab w:val="left" w:pos="9160"/>
+          <w:tab w:val="left" w:pos="10076"/>
+          <w:tab w:val="left" w:pos="10992"/>
+          <w:tab w:val="left" w:pos="11908"/>
+          <w:tab w:val="left" w:pos="12824"/>
+          <w:tab w:val="left" w:pos="13740"/>
+          <w:tab w:val="left" w:pos="14656"/>
+        </w:tabs>
+        <w:spacing w:after="0" w:line="240" w:lineRule="auto"/>
+        <w:rPr>
+          <w:rFonts w:ascii="Courier New" w:eastAsia="Times New Roman" w:hAnsi="Courier New" w:cs="Courier New"/>
+          <w:b/>
+          <w:bCs/>
+          <w:iCs/>
+          <w:color w:val="660E7A"/>
+          <w:sz w:val="18"/>
+          <w:szCs w:val="18"/>
+        </w:rPr>
+      </w:pPr>
+      <w:r>
+        <w:rPr>
+          <w:rFonts w:ascii="Courier New" w:eastAsia="Times New Roman" w:hAnsi="Courier New" w:cs="Courier New"/>
+          <w:b/>
+          <w:bCs/>
+          <w:iCs/>
+          <w:color w:val="660E7A"/>
+          <w:sz w:val="18"/>
+          <w:szCs w:val="18"/>
+        </w:rPr>
+        <w:t>bmpArray = [</w:t>
+      </w:r>
+      <w:r>
+        <w:rPr>
+          <w:rFonts w:ascii="Courier New" w:eastAsia="Times New Roman" w:hAnsi="Courier New" w:cs="Courier New"/>
+          <w:b/>
+          <w:bCs/>
+          <w:iCs/>
+          <w:color w:val="C45911" w:themeColor="accent2" w:themeShade="BF"/>
+          <w:sz w:val="20"/>
+          <w:szCs w:val="18"/>
+        </w:rPr>
+        <w:t>subBMP</w:t>
+      </w:r>
+      <w:r>
+        <w:rPr>
+          <w:rFonts w:ascii="Courier New" w:eastAsia="Times New Roman" w:hAnsi="Courier New" w:cs="Courier New"/>
+          <w:b/>
+          <w:bCs/>
+          <w:iCs/>
+          <w:color w:val="C45911" w:themeColor="accent2" w:themeShade="BF"/>
+          <w:sz w:val="20"/>
+          <w:szCs w:val="18"/>
+        </w:rPr>
+        <w:t xml:space="preserve">-alt1, </w:t>
+      </w:r>
+      <w:r>
+        <w:rPr>
+          <w:rFonts w:ascii="Courier New" w:eastAsia="Times New Roman" w:hAnsi="Courier New" w:cs="Courier New"/>
+          <w:b/>
+          <w:bCs/>
+          <w:iCs/>
+          <w:color w:val="C45911" w:themeColor="accent2" w:themeShade="BF"/>
+          <w:sz w:val="20"/>
+          <w:szCs w:val="18"/>
+        </w:rPr>
+        <w:t>subBMP</w:t>
+      </w:r>
+      <w:r>
+        <w:rPr>
+          <w:rFonts w:ascii="Courier New" w:eastAsia="Times New Roman" w:hAnsi="Courier New" w:cs="Courier New"/>
+          <w:b/>
+          <w:bCs/>
+          <w:iCs/>
+          <w:color w:val="C45911" w:themeColor="accent2" w:themeShade="BF"/>
+          <w:sz w:val="20"/>
+          <w:szCs w:val="18"/>
+        </w:rPr>
+        <w:t xml:space="preserve">-alt2, </w:t>
+      </w:r>
+      <w:r>
+        <w:rPr>
+          <w:rFonts w:ascii="Courier New" w:eastAsia="Times New Roman" w:hAnsi="Courier New" w:cs="Courier New"/>
+          <w:b/>
+          <w:bCs/>
+          <w:iCs/>
+          <w:color w:val="C45911" w:themeColor="accent2" w:themeShade="BF"/>
+          <w:sz w:val="20"/>
+          <w:szCs w:val="18"/>
+        </w:rPr>
+        <w:t>subBMP</w:t>
+      </w:r>
+      <w:r>
+        <w:rPr>
+          <w:rFonts w:ascii="Courier New" w:eastAsia="Times New Roman" w:hAnsi="Courier New" w:cs="Courier New"/>
+          <w:b/>
+          <w:bCs/>
+          <w:iCs/>
+          <w:color w:val="C45911" w:themeColor="accent2" w:themeShade="BF"/>
+          <w:sz w:val="20"/>
+          <w:szCs w:val="18"/>
+        </w:rPr>
+        <w:t xml:space="preserve">-alt3, …, </w:t>
+      </w:r>
+      <w:r>
+        <w:rPr>
+          <w:rFonts w:ascii="Courier New" w:eastAsia="Times New Roman" w:hAnsi="Courier New" w:cs="Courier New"/>
+          <w:b/>
+          <w:bCs/>
+          <w:iCs/>
+          <w:color w:val="C45911" w:themeColor="accent2" w:themeShade="BF"/>
+          <w:sz w:val="20"/>
+          <w:szCs w:val="18"/>
+        </w:rPr>
+        <w:t>subBMP</w:t>
+      </w:r>
+      <w:r>
+        <w:rPr>
+          <w:rFonts w:ascii="Courier New" w:eastAsia="Times New Roman" w:hAnsi="Courier New" w:cs="Courier New"/>
+          <w:b/>
+          <w:bCs/>
+          <w:iCs/>
+          <w:color w:val="C45911" w:themeColor="accent2" w:themeShade="BF"/>
+          <w:sz w:val="20"/>
+          <w:szCs w:val="18"/>
+        </w:rPr>
+        <w:t>-alt20</w:t>
+      </w:r>
+      <w:r>
+        <w:rPr>
+          <w:rFonts w:ascii="Courier New" w:eastAsia="Times New Roman" w:hAnsi="Courier New" w:cs="Courier New"/>
+          <w:b/>
+          <w:bCs/>
+          <w:iCs/>
+          <w:color w:val="660E7A"/>
+          <w:sz w:val="18"/>
+          <w:szCs w:val="18"/>
+        </w:rPr>
+        <w:t>]</w:t>
+      </w:r>
+    </w:p>
+    <w:p>
+      <w:pPr>
+        <w:pStyle w:val="HTMLPreformatted"/>
+        <w:shd w:val="clear" w:color="auto" w:fill="FFFFFF"/>
+        <w:rPr>
+          <w:color w:val="000000"/>
+          <w:sz w:val="18"/>
+          <w:szCs w:val="18"/>
+        </w:rPr>
+      </w:pPr>
+      <w:r>
+        <w:rPr>
+          <w:i/>
+          <w:iCs/>
+          <w:color w:val="808080"/>
+          <w:sz w:val="18"/>
+          <w:szCs w:val="18"/>
+        </w:rPr>
+        <w:t xml:space="preserve">//E: 'bmpArray' gets the 'CHOSENBMP' of the current alternative starting from alternative 0 to 20. For </w:t>
+      </w:r>
+      <w:proofErr w:type="gramStart"/>
+      <w:r>
+        <w:rPr>
+          <w:i/>
+          <w:iCs/>
+          <w:color w:val="808080"/>
+          <w:sz w:val="18"/>
+          <w:szCs w:val="18"/>
+        </w:rPr>
+        <w:t>example</w:t>
+      </w:r>
+      <w:proofErr w:type="gramEnd"/>
+      <w:r>
+        <w:rPr>
+          <w:i/>
+          <w:iCs/>
+          <w:color w:val="808080"/>
+          <w:sz w:val="18"/>
+          <w:szCs w:val="18"/>
+        </w:rPr>
+        <w:t xml:space="preserve"> for alternative 1 is:</w:t>
+      </w:r>
+    </w:p>
+    <w:p>
+      <w:pPr>
+        <w:rPr>
+          <w:b/>
+          <w:sz w:val="28"/>
+        </w:rPr>
+      </w:pPr>
+      <w:r>
+        <w:rPr>
+          <w:b/>
+          <w:sz w:val="28"/>
+        </w:rPr>
+        <w:lastRenderedPageBreak/>
+        <w:drawing>
+          <wp:inline distT="0" distB="0" distL="0" distR="0" wp14:anchorId="4113C372" wp14:editId="4A165CD7">
+            <wp:extent cx="1562318" cy="314369"/>
+            <wp:effectExtent l="0" t="0" r="0" b="9525"/>
+            <wp:docPr id="48" name="Picture 48"/>
+            <wp:cNvGraphicFramePr>
+              <a:graphicFrameLocks xmlns:a="http://schemas.openxmlformats.org/drawingml/2006/main" noChangeAspect="1"/>
+            </wp:cNvGraphicFramePr>
+            <a:graphic xmlns:a="http://schemas.openxmlformats.org/drawingml/2006/main">
+              <a:graphicData uri="http://schemas.openxmlformats.org/drawingml/2006/picture">
+                <pic:pic xmlns:pic="http://schemas.openxmlformats.org/drawingml/2006/picture">
+                  <pic:nvPicPr>
+                    <pic:cNvPr id="1" name=""/>
+                    <pic:cNvPicPr/>
+                  </pic:nvPicPr>
+                  <pic:blipFill>
+                    <a:blip r:embed="rId14"/>
+                    <a:stretch>
+                      <a:fillRect/>
+                    </a:stretch>
+                  </pic:blipFill>
+                  <pic:spPr>
+                    <a:xfrm>
+                      <a:off x="0" y="0"/>
+                      <a:ext cx="1562318" cy="314369"/>
+                    </a:xfrm>
+                    <a:prstGeom prst="rect">
+                      <a:avLst/>
+                    </a:prstGeom>
+                  </pic:spPr>
+                </pic:pic>
+              </a:graphicData>
+            </a:graphic>
+          </wp:inline>
+        </w:drawing>
+      </w:r>
+    </w:p>
+    <w:p>
+      <w:pPr>
+        <w:rPr>
+          <w:b/>
+          <w:sz w:val="28"/>
+        </w:rPr>
+      </w:pPr>
+      <w:r>
+        <w:rPr>
+          <w:b/>
+          <w:sz w:val="28"/>
+        </w:rPr>
+        <w:drawing>
+          <wp:inline distT="0" distB="0" distL="0" distR="0" wp14:anchorId="12AB70A4" wp14:editId="561EA299">
+            <wp:extent cx="5943600" cy="516890"/>
+            <wp:effectExtent l="0" t="0" r="0" b="0"/>
+            <wp:docPr id="38" name="Picture 38"/>
+            <wp:cNvGraphicFramePr>
+              <a:graphicFrameLocks xmlns:a="http://schemas.openxmlformats.org/drawingml/2006/main" noChangeAspect="1"/>
+            </wp:cNvGraphicFramePr>
+            <a:graphic xmlns:a="http://schemas.openxmlformats.org/drawingml/2006/main">
+              <a:graphicData uri="http://schemas.openxmlformats.org/drawingml/2006/picture">
+                <pic:pic xmlns:pic="http://schemas.openxmlformats.org/drawingml/2006/picture">
+                  <pic:nvPicPr>
+                    <pic:cNvPr id="1" name=""/>
+                    <pic:cNvPicPr/>
+                  </pic:nvPicPr>
+                  <pic:blipFill>
+                    <a:blip r:embed="rId15"/>
+                    <a:stretch>
+                      <a:fillRect/>
+                    </a:stretch>
+                  </pic:blipFill>
+                  <pic:spPr>
+                    <a:xfrm>
+                      <a:off x="0" y="0"/>
+                      <a:ext cx="5943600" cy="516890"/>
+                    </a:xfrm>
+                    <a:prstGeom prst="rect">
+                      <a:avLst/>
+                    </a:prstGeom>
+                  </pic:spPr>
+                </pic:pic>
+              </a:graphicData>
+            </a:graphic>
+          </wp:inline>
+        </w:drawing>
+      </w:r>
+    </w:p>
+    <w:p>
+      <w:pPr>
+        <w:rPr>
+          <w:b/>
+          <w:sz w:val="28"/>
+        </w:rPr>
+      </w:pPr>
+      <w:r>
+        <w:rPr>
+          <w:b/>
+          <w:sz w:val="28"/>
+        </w:rPr>
+        <w:drawing>
+          <wp:inline distT="0" distB="0" distL="0" distR="0" wp14:anchorId="647A1E8B" wp14:editId="7BD22491">
+            <wp:extent cx="2680855" cy="561403"/>
+            <wp:effectExtent l="0" t="0" r="5715" b="0"/>
+            <wp:docPr id="42" name="Picture 42"/>
+            <wp:cNvGraphicFramePr>
+              <a:graphicFrameLocks xmlns:a="http://schemas.openxmlformats.org/drawingml/2006/main" noChangeAspect="1"/>
+            </wp:cNvGraphicFramePr>
+            <a:graphic xmlns:a="http://schemas.openxmlformats.org/drawingml/2006/main">
+              <a:graphicData uri="http://schemas.openxmlformats.org/drawingml/2006/picture">
+                <pic:pic xmlns:pic="http://schemas.openxmlformats.org/drawingml/2006/picture">
+                  <pic:nvPicPr>
+                    <pic:cNvPr id="1" name=""/>
+                    <pic:cNvPicPr/>
+                  </pic:nvPicPr>
+                  <pic:blipFill>
+                    <a:blip r:embed="rId16"/>
+                    <a:stretch>
+                      <a:fillRect/>
+                    </a:stretch>
+                  </pic:blipFill>
+                  <pic:spPr>
+                    <a:xfrm>
+                      <a:off x="0" y="0"/>
+                      <a:ext cx="2809942" cy="588435"/>
+                    </a:xfrm>
+                    <a:prstGeom prst="rect">
+                      <a:avLst/>
+                    </a:prstGeom>
+                  </pic:spPr>
+                </pic:pic>
+              </a:graphicData>
+            </a:graphic>
+          </wp:inline>
+        </w:drawing>
+      </w:r>
+    </w:p>
+    <w:p>
+      <w:pPr>
+        <w:pStyle w:val="HTMLPreformatted"/>
+        <w:shd w:val="clear" w:color="auto" w:fill="FFFFFF"/>
+        <w:rPr>
+          <w:color w:val="000000"/>
+          <w:sz w:val="18"/>
+          <w:szCs w:val="18"/>
+        </w:rPr>
+      </w:pPr>
+      <w:r>
+        <w:rPr>
+          <w:b/>
+          <w:bCs/>
+          <w:iCs/>
+          <w:color w:val="660E7A"/>
+          <w:sz w:val="18"/>
+          <w:szCs w:val="18"/>
+        </w:rPr>
+        <w:t>subBasinArrayStart</w:t>
+      </w:r>
+      <w:r>
+        <w:rPr>
+          <w:b/>
+          <w:bCs/>
+          <w:iCs/>
+          <w:color w:val="660E7A"/>
+          <w:sz w:val="18"/>
+          <w:szCs w:val="18"/>
+        </w:rPr>
+        <w:t xml:space="preserve"> = </w:t>
+      </w:r>
+      <w:r>
+        <w:rPr>
+          <w:color w:val="000000"/>
+          <w:sz w:val="18"/>
+          <w:szCs w:val="18"/>
+        </w:rPr>
+        <w:t xml:space="preserve">REGIONSUBBASINID </w:t>
+      </w:r>
+      <w:r>
+        <w:rPr>
+          <w:color w:val="000000"/>
+          <w:sz w:val="18"/>
+          <w:szCs w:val="18"/>
+        </w:rPr>
+        <w:t xml:space="preserve">as array, </w:t>
+      </w:r>
+      <w:r>
+        <w:rPr>
+          <w:color w:val="000000"/>
+          <w:sz w:val="18"/>
+          <w:szCs w:val="18"/>
+        </w:rPr>
+        <w:t xml:space="preserve">for </w:t>
+      </w:r>
+      <w:r>
+        <w:rPr>
+          <w:color w:val="000000"/>
+          <w:sz w:val="18"/>
+          <w:szCs w:val="18"/>
+        </w:rPr>
+        <w:t>the current alternative, starts from 0 to</w:t>
+      </w:r>
+      <w:r>
+        <w:rPr>
+          <w:color w:val="000000"/>
+          <w:sz w:val="18"/>
+          <w:szCs w:val="18"/>
+        </w:rPr>
+        <w:t xml:space="preserve"> 20. For example, this is for alternative 0.</w:t>
+      </w:r>
+    </w:p>
+    <w:p>
+      <w:pPr>
+        <w:rPr>
+          <w:b/>
+          <w:sz w:val="28"/>
+        </w:rPr>
+      </w:pPr>
+      <w:r>
+        <w:rPr>
+          <w:b/>
+          <w:sz w:val="28"/>
+        </w:rPr>
+        <w:drawing>
+          <wp:inline distT="0" distB="0" distL="0" distR="0" wp14:anchorId="0CE6882F" wp14:editId="030336BD">
+            <wp:extent cx="3334215" cy="457264"/>
+            <wp:effectExtent l="0" t="0" r="0" b="0"/>
+            <wp:docPr id="45" name="Picture 45"/>
+            <wp:cNvGraphicFramePr>
+              <a:graphicFrameLocks xmlns:a="http://schemas.openxmlformats.org/drawingml/2006/main" noChangeAspect="1"/>
+            </wp:cNvGraphicFramePr>
+            <a:graphic xmlns:a="http://schemas.openxmlformats.org/drawingml/2006/main">
+              <a:graphicData uri="http://schemas.openxmlformats.org/drawingml/2006/picture">
+                <pic:pic xmlns:pic="http://schemas.openxmlformats.org/drawingml/2006/picture">
+                  <pic:nvPicPr>
+                    <pic:cNvPr id="1" name=""/>
+                    <pic:cNvPicPr/>
+                  </pic:nvPicPr>
+                  <pic:blipFill>
+                    <a:blip r:embed="rId17"/>
+                    <a:stretch>
+                      <a:fillRect/>
+                    </a:stretch>
+                  </pic:blipFill>
+                  <pic:spPr>
+                    <a:xfrm>
+                      <a:off x="0" y="0"/>
+                      <a:ext cx="3334215" cy="457264"/>
+                    </a:xfrm>
+                    <a:prstGeom prst="rect">
+                      <a:avLst/>
+                    </a:prstGeom>
+                  </pic:spPr>
+                </pic:pic>
+              </a:graphicData>
+            </a:graphic>
+          </wp:inline>
+        </w:drawing>
+      </w:r>
+    </w:p>
+    <w:p>
+      <w:pPr>
+        <w:rPr>
+          <w:b/>
+          <w:sz w:val="28"/>
+        </w:rPr>
+      </w:pPr>
+      <w:r>
+        <w:rPr>
+          <w:b/>
+          <w:sz w:val="28"/>
+        </w:rPr>
+        <w:drawing>
+          <wp:inline distT="0" distB="0" distL="0" distR="0" wp14:anchorId="39C8AB87" wp14:editId="2A8DCD6E">
+            <wp:extent cx="7852824" cy="602385"/>
+            <wp:effectExtent l="0" t="0" r="0" b="7620"/>
+            <wp:docPr id="49" name="Picture 49"/>
+            <wp:cNvGraphicFramePr>
+              <a:graphicFrameLocks xmlns:a="http://schemas.openxmlformats.org/drawingml/2006/main" noChangeAspect="1"/>
+            </wp:cNvGraphicFramePr>
+            <a:graphic xmlns:a="http://schemas.openxmlformats.org/drawingml/2006/main">
+              <a:graphicData uri="http://schemas.openxmlformats.org/drawingml/2006/picture">
+                <pic:pic xmlns:pic="http://schemas.openxmlformats.org/drawingml/2006/picture">
+                  <pic:nvPicPr>
+                    <pic:cNvPr id="1" name=""/>
+                    <pic:cNvPicPr/>
+                  </pic:nvPicPr>
+                  <pic:blipFill>
+                    <a:blip r:embed="rId18"/>
+                    <a:stretch>
+                      <a:fillRect/>
+                    </a:stretch>
+                  </pic:blipFill>
+                  <pic:spPr>
+                    <a:xfrm>
+                      <a:off x="0" y="0"/>
+                      <a:ext cx="7975303" cy="611780"/>
+                    </a:xfrm>
+                    <a:prstGeom prst="rect">
+                      <a:avLst/>
+                    </a:prstGeom>
+                  </pic:spPr>
+                </pic:pic>
+              </a:graphicData>
+            </a:graphic>
+          </wp:inline>
+        </w:drawing>
+      </w:r>
+    </w:p>
+    <w:p>
+      <w:pPr>
+        <w:pStyle w:val="HTMLPreformatted"/>
+        <w:shd w:val="clear" w:color="auto" w:fill="FFFFFF"/>
+        <w:rPr>
+          <w:color w:val="000000"/>
+          <w:sz w:val="18"/>
+          <w:szCs w:val="18"/>
+        </w:rPr>
+      </w:pPr>
+      <w:r>
+        <w:rPr>
+          <w:b/>
+          <w:bCs/>
+          <w:iCs/>
+          <w:color w:val="660E7A"/>
+          <w:sz w:val="18"/>
+          <w:szCs w:val="18"/>
+        </w:rPr>
+        <w:t>subBasinArray</w:t>
+      </w:r>
+      <w:r>
+        <w:rPr>
+          <w:b/>
+          <w:bCs/>
+          <w:iCs/>
+          <w:color w:val="660E7A"/>
+          <w:sz w:val="18"/>
+          <w:szCs w:val="18"/>
+        </w:rPr>
+        <w:t xml:space="preserve"> = </w:t>
+      </w:r>
+      <w:r>
+        <w:rPr>
+          <w:color w:val="000000"/>
+          <w:sz w:val="18"/>
+          <w:szCs w:val="18"/>
+        </w:rPr>
+        <w:t>REGIONSUBBASINID as dictionary, for the current alternative, starts from 0 to 20.</w:t>
+      </w:r>
+      <w:r>
+        <w:rPr>
+          <w:color w:val="000000"/>
+          <w:sz w:val="18"/>
+          <w:szCs w:val="18"/>
+        </w:rPr>
+        <w:t xml:space="preserve"> </w:t>
+      </w:r>
+      <w:r>
+        <w:rPr>
+          <w:color w:val="000000"/>
+          <w:sz w:val="18"/>
+          <w:szCs w:val="18"/>
+        </w:rPr>
+        <w:t>For example, this is for alternative 0.</w:t>
+      </w:r>
+    </w:p>
+    <w:p>
+      <w:pPr>
+        <w:shd w:val="clear" w:color="auto" w:fill="FFFFFF"/>
+        <w:tabs>
+          <w:tab w:val="left" w:pos="916"/>
+          <w:tab w:val="left" w:pos="1832"/>
+          <w:tab w:val="left" w:pos="2748"/>
+          <w:tab w:val="left" w:pos="3664"/>
+          <w:tab w:val="left" w:pos="4580"/>
+          <w:tab w:val="left" w:pos="5496"/>
+          <w:tab w:val="left" w:pos="6412"/>
+          <w:tab w:val="left" w:pos="7328"/>
+          <w:tab w:val="left" w:pos="8244"/>
+          <w:tab w:val="left" w:pos="9160"/>
+          <w:tab w:val="left" w:pos="10076"/>
+          <w:tab w:val="left" w:pos="10992"/>
+          <w:tab w:val="left" w:pos="11908"/>
+          <w:tab w:val="left" w:pos="12824"/>
+          <w:tab w:val="left" w:pos="13740"/>
+          <w:tab w:val="left" w:pos="14656"/>
+        </w:tabs>
+        <w:spacing w:after="0" w:line="240" w:lineRule="auto"/>
+        <w:rPr>
+          <w:rFonts w:ascii="Courier New" w:eastAsia="Times New Roman" w:hAnsi="Courier New" w:cs="Courier New"/>
+          <w:b/>
+          <w:bCs/>
+          <w:iCs/>
+          <w:color w:val="660E7A"/>
+          <w:sz w:val="18"/>
+          <w:szCs w:val="18"/>
+        </w:rPr>
+      </w:pPr>
+      <w:r>
+        <w:rPr>
+          <w:b/>
+          <w:sz w:val="28"/>
+        </w:rPr>
+        <w:drawing>
+          <wp:inline distT="0" distB="0" distL="0" distR="0" wp14:anchorId="45B1B2D0" wp14:editId="4D25A1C4">
+            <wp:extent cx="5134692" cy="1505160"/>
+            <wp:effectExtent l="0" t="0" r="8890" b="0"/>
+            <wp:docPr id="46" name="Picture 46"/>
+            <wp:cNvGraphicFramePr>
+              <a:graphicFrameLocks xmlns:a="http://schemas.openxmlformats.org/drawingml/2006/main" noChangeAspect="1"/>
+            </wp:cNvGraphicFramePr>
+            <a:graphic xmlns:a="http://schemas.openxmlformats.org/drawingml/2006/main">
+              <a:graphicData uri="http://schemas.openxmlformats.org/drawingml/2006/picture">
+                <pic:pic xmlns:pic="http://schemas.openxmlformats.org/drawingml/2006/picture">
+                  <pic:nvPicPr>
+                    <pic:cNvPr id="1" name=""/>
+                    <pic:cNvPicPr/>
+                  </pic:nvPicPr>
+                  <pic:blipFill>
+                    <a:blip r:embed="rId19"/>
+                    <a:stretch>
+                      <a:fillRect/>
+                    </a:stretch>
+                  </pic:blipFill>
+                  <pic:spPr>
+                    <a:xfrm>
+                      <a:off x="0" y="0"/>
+                      <a:ext cx="5134692" cy="1505160"/>
+                    </a:xfrm>
+                    <a:prstGeom prst="rect">
+                      <a:avLst/>
+                    </a:prstGeom>
+                  </pic:spPr>
+                </pic:pic>
+              </a:graphicData>
+            </a:graphic>
+          </wp:inline>
+        </w:drawing>
+      </w:r>
+    </w:p>
+    <w:p>
+      <w:pPr>
+        <w:shd w:val="clear" w:color="auto" w:fill="FFFFFF"/>
+        <w:tabs>
+          <w:tab w:val="left" w:pos="916"/>
+          <w:tab w:val="left" w:pos="1832"/>
+          <w:tab w:val="left" w:pos="2748"/>
+          <w:tab w:val="left" w:pos="3664"/>
+          <w:tab w:val="left" w:pos="4580"/>
+          <w:tab w:val="left" w:pos="5496"/>
+          <w:tab w:val="left" w:pos="6412"/>
+          <w:tab w:val="left" w:pos="7328"/>
+          <w:tab w:val="left" w:pos="8244"/>
+          <w:tab w:val="left" w:pos="9160"/>
+          <w:tab w:val="left" w:pos="10076"/>
+          <w:tab w:val="left" w:pos="10992"/>
+          <w:tab w:val="left" w:pos="11908"/>
+          <w:tab w:val="left" w:pos="12824"/>
+          <w:tab w:val="left" w:pos="13740"/>
+          <w:tab w:val="left" w:pos="14656"/>
+        </w:tabs>
+        <w:spacing w:after="0" w:line="240" w:lineRule="auto"/>
+        <w:rPr>
+          <w:rFonts w:ascii="Courier New" w:eastAsia="Times New Roman" w:hAnsi="Courier New" w:cs="Courier New"/>
+          <w:color w:val="000000"/>
+          <w:sz w:val="18"/>
+          <w:szCs w:val="18"/>
+        </w:rPr>
+      </w:pPr>
+    </w:p>
+    <w:p>
+      <w:pPr>
+        <w:pStyle w:val="HTMLPreformatted"/>
+        <w:shd w:val="clear" w:color="auto" w:fill="FFFFFF"/>
+        <w:rPr>
+          <w:color w:val="000000"/>
+          <w:sz w:val="18"/>
+          <w:szCs w:val="18"/>
+        </w:rPr>
+      </w:pPr>
+      <w:r>
+        <w:rPr>
+          <w:b/>
+          <w:bCs/>
+          <w:iCs/>
+          <w:color w:val="660E7A"/>
+          <w:sz w:val="18"/>
+          <w:szCs w:val="18"/>
+        </w:rPr>
+        <w:t>assArray</w:t>
+      </w:r>
+      <w:r>
+        <w:rPr>
+          <w:b/>
+          <w:bCs/>
+          <w:iCs/>
+          <w:color w:val="660E7A"/>
+          <w:sz w:val="18"/>
+          <w:szCs w:val="18"/>
+        </w:rPr>
+        <w:t xml:space="preserve"> = </w:t>
+      </w:r>
+      <w:r>
+        <w:rPr>
+          <w:color w:val="000000"/>
+          <w:sz w:val="18"/>
+          <w:szCs w:val="18"/>
+        </w:rPr>
+        <w:t>ASSIGNMENTS for the current alternative, starts from 0 to 20</w:t>
+      </w:r>
+    </w:p>
+    <w:p>
+      <w:pPr>
+        <w:rPr>
+          <w:b/>
+          <w:sz w:val="28"/>
+        </w:rPr>
+      </w:pPr>
+    </w:p>
+    <w:p>
+      <w:pPr>
         <w:rPr>
           <w:b/>
           <w:sz w:val="28"/>
@@ -2027,7 +2827,459 @@
           <w:noProof/>
           <w:sz w:val="28"/>
         </w:rPr>
-        <w:lastRenderedPageBreak/>
+        <mc:AlternateContent>
+          <mc:Choice Requires="wps">
+            <w:drawing>
+              <wp:anchor distT="0" distB="0" distL="114300" distR="114300" simplePos="0" relativeHeight="251667456" behindDoc="0" locked="0" layoutInCell="1" allowOverlap="1" wp14:anchorId="742436D3" wp14:editId="2C58275A">
+                <wp:simplePos x="0" y="0"/>
+                <wp:positionH relativeFrom="column">
+                  <wp:posOffset>79086</wp:posOffset>
+                </wp:positionH>
+                <wp:positionV relativeFrom="paragraph">
+                  <wp:posOffset>1334770</wp:posOffset>
+                </wp:positionV>
+                <wp:extent cx="1215333" cy="228139"/>
+                <wp:effectExtent l="0" t="0" r="23495" b="19685"/>
+                <wp:wrapNone/>
+                <wp:docPr id="53" name="Text Box 53"/>
+                <wp:cNvGraphicFramePr/>
+                <a:graphic xmlns:a="http://schemas.openxmlformats.org/drawingml/2006/main">
+                  <a:graphicData uri="http://schemas.microsoft.com/office/word/2010/wordprocessingShape">
+                    <wps:wsp>
+                      <wps:cNvSpPr txBox="1"/>
+                      <wps:spPr>
+                        <a:xfrm>
+                          <a:off x="0" y="0"/>
+                          <a:ext cx="1215333" cy="228139"/>
+                        </a:xfrm>
+                        <a:prstGeom prst="rect">
+                          <a:avLst/>
+                        </a:prstGeom>
+                        <a:solidFill>
+                          <a:schemeClr val="lt1"/>
+                        </a:solidFill>
+                        <a:ln w="6350">
+                          <a:solidFill>
+                            <a:prstClr val="black"/>
+                          </a:solidFill>
+                        </a:ln>
+                      </wps:spPr>
+                      <wps:txbx>
+                        <w:txbxContent>
+                          <w:p>
+                            <w:pPr>
+                              <w:rPr>
+                                <w:sz w:val="18"/>
+                              </w:rPr>
+                            </w:pPr>
+                            <w:r>
+                              <w:rPr>
+                                <w:sz w:val="18"/>
+                              </w:rPr>
+                              <w:t>N</w:t>
+                            </w:r>
+                            <w:r>
+                              <w:rPr>
+                                <w:sz w:val="18"/>
+                              </w:rPr>
+                              <w:t>R_meanVals_array</w:t>
+                            </w:r>
+                          </w:p>
+                        </w:txbxContent>
+                      </wps:txbx>
+                      <wps:bodyPr rot="0" spcFirstLastPara="0" vertOverflow="overflow" horzOverflow="overflow" vert="horz" wrap="square" lIns="91440" tIns="45720" rIns="91440" bIns="45720" numCol="1" spcCol="0" rtlCol="0" fromWordArt="0" anchor="t" anchorCtr="0" forceAA="0" compatLnSpc="1">
+                        <a:prstTxWarp prst="textNoShape">
+                          <a:avLst/>
+                        </a:prstTxWarp>
+                        <a:noAutofit/>
+                      </wps:bodyPr>
+                    </wps:wsp>
+                  </a:graphicData>
+                </a:graphic>
+                <wp14:sizeRelH relativeFrom="margin">
+                  <wp14:pctWidth>0</wp14:pctWidth>
+                </wp14:sizeRelH>
+                <wp14:sizeRelV relativeFrom="margin">
+                  <wp14:pctHeight>0</wp14:pctHeight>
+                </wp14:sizeRelV>
+              </wp:anchor>
+            </w:drawing>
+          </mc:Choice>
+          <mc:Fallback>
+            <w:pict>
+              <v:shapetype w14:anchorId="742436D3" id="_x0000_t202" coordsize="21600,21600" o:spt="202" path="m,l,21600r21600,l21600,xe">
+                <v:stroke joinstyle="miter"/>
+                <v:path gradientshapeok="t" o:connecttype="rect"/>
+              </v:shapetype>
+              <v:shape id="Text Box 53" o:spid="_x0000_s1026" type="#_x0000_t202" style="position:absolute;margin-left:6.25pt;margin-top:105.1pt;width:95.7pt;height:17.95pt;z-index:251667456;visibility:visible;mso-wrap-style:square;mso-width-percent:0;mso-height-percent:0;mso-wrap-distance-left:9pt;mso-wrap-distance-top:0;mso-wrap-distance-right:9pt;mso-wrap-distance-bottom:0;mso-position-horizontal:absolute;mso-position-horizontal-relative:text;mso-position-vertical:absolute;mso-position-vertical-relative:text;mso-width-percent:0;mso-height-percent:0;mso-width-relative:margin;mso-height-relative:margin;v-text-anchor:top" o:gfxdata="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" fillcolor="white [3201]" strokeweight=".5pt">
+                <v:textbox>
+                  <w:txbxContent>
+                    <w:p>
+                      <w:pPr>
+                        <w:rPr>
+                          <w:sz w:val="18"/>
+                        </w:rPr>
+                      </w:pPr>
+                      <w:r>
+                        <w:rPr>
+                          <w:sz w:val="18"/>
+                        </w:rPr>
+                        <w:t>N</w:t>
+                      </w:r>
+                      <w:r>
+                        <w:rPr>
+                          <w:sz w:val="18"/>
+                        </w:rPr>
+                        <w:t>R_meanVals_array</w:t>
+                      </w:r>
+                    </w:p>
+                  </w:txbxContent>
+                </v:textbox>
+              </v:shape>
+            </w:pict>
+          </mc:Fallback>
+        </mc:AlternateContent>
+      </w:r>
+      <w:r>
+        <w:rPr>
+          <w:b/>
+          <w:noProof/>
+          <w:sz w:val="28"/>
+        </w:rPr>
+        <mc:AlternateContent>
+          <mc:Choice Requires="wps">
+            <w:drawing>
+              <wp:anchor distT="0" distB="0" distL="114300" distR="114300" simplePos="0" relativeHeight="251665408" behindDoc="0" locked="0" layoutInCell="1" allowOverlap="1" wp14:anchorId="742436D3" wp14:editId="2C58275A">
+                <wp:simplePos x="0" y="0"/>
+                <wp:positionH relativeFrom="column">
+                  <wp:posOffset>6350</wp:posOffset>
+                </wp:positionH>
+                <wp:positionV relativeFrom="paragraph">
+                  <wp:posOffset>1075055</wp:posOffset>
+                </wp:positionV>
+                <wp:extent cx="1214755" cy="227965"/>
+                <wp:effectExtent l="0" t="0" r="23495" b="19685"/>
+                <wp:wrapNone/>
+                <wp:docPr id="52" name="Text Box 52"/>
+                <wp:cNvGraphicFramePr/>
+                <a:graphic xmlns:a="http://schemas.openxmlformats.org/drawingml/2006/main">
+                  <a:graphicData uri="http://schemas.microsoft.com/office/word/2010/wordprocessingShape">
+                    <wps:wsp>
+                      <wps:cNvSpPr txBox="1"/>
+                      <wps:spPr>
+                        <a:xfrm>
+                          <a:off x="0" y="0"/>
+                          <a:ext cx="1214755" cy="227965"/>
+                        </a:xfrm>
+                        <a:prstGeom prst="rect">
+                          <a:avLst/>
+                        </a:prstGeom>
+                        <a:solidFill>
+                          <a:schemeClr val="lt1"/>
+                        </a:solidFill>
+                        <a:ln w="6350">
+                          <a:solidFill>
+                            <a:prstClr val="black"/>
+                          </a:solidFill>
+                        </a:ln>
+                      </wps:spPr>
+                      <wps:txbx>
+                        <w:txbxContent>
+                          <w:p>
+                            <w:pPr>
+                              <w:rPr>
+                                <w:sz w:val="18"/>
+                              </w:rPr>
+                            </w:pPr>
+                            <w:r>
+                              <w:rPr>
+                                <w:sz w:val="18"/>
+                              </w:rPr>
+                              <w:t>S</w:t>
+                            </w:r>
+                            <w:r>
+                              <w:rPr>
+                                <w:sz w:val="18"/>
+                              </w:rPr>
+                              <w:t>R_meanVals_array</w:t>
+                            </w:r>
+                          </w:p>
+                        </w:txbxContent>
+                      </wps:txbx>
+                      <wps:bodyPr rot="0" spcFirstLastPara="0" vertOverflow="overflow" horzOverflow="overflow" vert="horz" wrap="square" lIns="91440" tIns="45720" rIns="91440" bIns="45720" numCol="1" spcCol="0" rtlCol="0" fromWordArt="0" anchor="t" anchorCtr="0" forceAA="0" compatLnSpc="1">
+                        <a:prstTxWarp prst="textNoShape">
+                          <a:avLst/>
+                        </a:prstTxWarp>
+                        <a:noAutofit/>
+                      </wps:bodyPr>
+                    </wps:wsp>
+                  </a:graphicData>
+                </a:graphic>
+                <wp14:sizeRelH relativeFrom="margin">
+                  <wp14:pctWidth>0</wp14:pctWidth>
+                </wp14:sizeRelH>
+                <wp14:sizeRelV relativeFrom="margin">
+                  <wp14:pctHeight>0</wp14:pctHeight>
+                </wp14:sizeRelV>
+              </wp:anchor>
+            </w:drawing>
+          </mc:Choice>
+          <mc:Fallback>
+            <w:pict>
+              <v:shape w14:anchorId="742436D3" id="Text Box 52" o:spid="_x0000_s1027" type="#_x0000_t202" style="position:absolute;margin-left:.5pt;margin-top:84.65pt;width:95.65pt;height:17.95pt;z-index:251665408;visibility:visible;mso-wrap-style:square;mso-width-percent:0;mso-height-percent:0;mso-wrap-distance-left:9pt;mso-wrap-distance-top:0;mso-wrap-distance-right:9pt;mso-wrap-distance-bottom:0;mso-position-horizontal:absolute;mso-position-horizontal-relative:text;mso-position-vertical:absolute;mso-position-vertical-relative:text;mso-width-percent:0;mso-height-percent:0;mso-width-relative:margin;mso-height-relative:margin;v-text-anchor:top" o:gfxdata="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" fillcolor="white [3201]" strokeweight=".5pt">
+                <v:textbox>
+                  <w:txbxContent>
+                    <w:p>
+                      <w:pPr>
+                        <w:rPr>
+                          <w:sz w:val="18"/>
+                        </w:rPr>
+                      </w:pPr>
+                      <w:r>
+                        <w:rPr>
+                          <w:sz w:val="18"/>
+                        </w:rPr>
+                        <w:t>S</w:t>
+                      </w:r>
+                      <w:r>
+                        <w:rPr>
+                          <w:sz w:val="18"/>
+                        </w:rPr>
+                        <w:t>R_meanVals_array</w:t>
+                      </w:r>
+                    </w:p>
+                  </w:txbxContent>
+                </v:textbox>
+              </v:shape>
+            </w:pict>
+          </mc:Fallback>
+        </mc:AlternateContent>
+      </w:r>
+      <w:r>
+        <w:rPr>
+          <w:b/>
+          <w:noProof/>
+          <w:sz w:val="28"/>
+        </w:rPr>
+        <mc:AlternateContent>
+          <mc:Choice Requires="wps">
+            <w:drawing>
+              <wp:anchor distT="0" distB="0" distL="114300" distR="114300" simplePos="0" relativeHeight="251663360" behindDoc="0" locked="0" layoutInCell="1" allowOverlap="1" wp14:anchorId="742436D3" wp14:editId="2C58275A">
+                <wp:simplePos x="0" y="0"/>
+                <wp:positionH relativeFrom="margin">
+                  <wp:posOffset>93518</wp:posOffset>
+                </wp:positionH>
+                <wp:positionV relativeFrom="paragraph">
+                  <wp:posOffset>805526</wp:posOffset>
+                </wp:positionV>
+                <wp:extent cx="1215333" cy="228139"/>
+                <wp:effectExtent l="0" t="0" r="23495" b="19685"/>
+                <wp:wrapNone/>
+                <wp:docPr id="51" name="Text Box 51"/>
+                <wp:cNvGraphicFramePr/>
+                <a:graphic xmlns:a="http://schemas.openxmlformats.org/drawingml/2006/main">
+                  <a:graphicData uri="http://schemas.microsoft.com/office/word/2010/wordprocessingShape">
+                    <wps:wsp>
+                      <wps:cNvSpPr txBox="1"/>
+                      <wps:spPr>
+                        <a:xfrm>
+                          <a:off x="0" y="0"/>
+                          <a:ext cx="1215333" cy="228139"/>
+                        </a:xfrm>
+                        <a:prstGeom prst="rect">
+                          <a:avLst/>
+                        </a:prstGeom>
+                        <a:solidFill>
+                          <a:schemeClr val="lt1"/>
+                        </a:solidFill>
+                        <a:ln w="6350">
+                          <a:solidFill>
+                            <a:prstClr val="black"/>
+                          </a:solidFill>
+                        </a:ln>
+                      </wps:spPr>
+                      <wps:txbx>
+                        <w:txbxContent>
+                          <w:p>
+                            <w:pPr>
+                              <w:rPr>
+                                <w:sz w:val="18"/>
+                              </w:rPr>
+                            </w:pPr>
+                            <w:r>
+                              <w:rPr>
+                                <w:sz w:val="18"/>
+                              </w:rPr>
+                              <w:t>Cost</w:t>
+                            </w:r>
+                            <w:r>
+                              <w:rPr>
+                                <w:sz w:val="18"/>
+                              </w:rPr>
+                              <w:t>_meanVals_array</w:t>
+                            </w:r>
+                          </w:p>
+                        </w:txbxContent>
+                      </wps:txbx>
+                      <wps:bodyPr rot="0" spcFirstLastPara="0" vertOverflow="overflow" horzOverflow="overflow" vert="horz" wrap="square" lIns="91440" tIns="45720" rIns="91440" bIns="45720" numCol="1" spcCol="0" rtlCol="0" fromWordArt="0" anchor="t" anchorCtr="0" forceAA="0" compatLnSpc="1">
+                        <a:prstTxWarp prst="textNoShape">
+                          <a:avLst/>
+                        </a:prstTxWarp>
+                        <a:noAutofit/>
+                      </wps:bodyPr>
+                    </wps:wsp>
+                  </a:graphicData>
+                </a:graphic>
+                <wp14:sizeRelH relativeFrom="margin">
+                  <wp14:pctWidth>0</wp14:pctWidth>
+                </wp14:sizeRelH>
+                <wp14:sizeRelV relativeFrom="margin">
+                  <wp14:pctHeight>0</wp14:pctHeight>
+                </wp14:sizeRelV>
+              </wp:anchor>
+            </w:drawing>
+          </mc:Choice>
+          <mc:Fallback>
+            <w:pict>
+              <v:shape w14:anchorId="742436D3" id="Text Box 51" o:spid="_x0000_s1028" type="#_x0000_t202" style="position:absolute;margin-left:7.35pt;margin-top:63.45pt;width:95.7pt;height:17.95pt;z-index:251663360;visibility:visible;mso-wrap-style:square;mso-width-percent:0;mso-height-percent:0;mso-wrap-distance-left:9pt;mso-wrap-distance-top:0;mso-wrap-distance-right:9pt;mso-wrap-distance-bottom:0;mso-position-horizontal:absolute;mso-position-horizontal-relative:margin;mso-position-vertical:absolute;mso-position-vertical-relative:text;mso-width-percent:0;mso-height-percent:0;mso-width-relative:margin;mso-height-relative:margin;v-text-anchor:top" o:gfxdata="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" fillcolor="white [3201]" strokeweight=".5pt">
+                <v:textbox>
+                  <w:txbxContent>
+                    <w:p>
+                      <w:pPr>
+                        <w:rPr>
+                          <w:sz w:val="18"/>
+                        </w:rPr>
+                      </w:pPr>
+                      <w:r>
+                        <w:rPr>
+                          <w:sz w:val="18"/>
+                        </w:rPr>
+                        <w:t>Cost</w:t>
+                      </w:r>
+                      <w:r>
+                        <w:rPr>
+                          <w:sz w:val="18"/>
+                        </w:rPr>
+                        <w:t>_meanVals_array</w:t>
+                      </w:r>
+                    </w:p>
+                  </w:txbxContent>
+                </v:textbox>
+                <w10:wrap anchorx="margin"/>
+              </v:shape>
+            </w:pict>
+          </mc:Fallback>
+        </mc:AlternateContent>
+      </w:r>
+      <w:r>
+        <w:rPr>
+          <w:b/>
+          <w:noProof/>
+          <w:sz w:val="28"/>
+        </w:rPr>
+        <mc:AlternateContent>
+          <mc:Choice Requires="wps">
+            <w:drawing>
+              <wp:anchor distT="0" distB="0" distL="114300" distR="114300" simplePos="0" relativeHeight="251661312" behindDoc="0" locked="0" layoutInCell="1" allowOverlap="1">
+                <wp:simplePos x="0" y="0"/>
+                <wp:positionH relativeFrom="column">
+                  <wp:posOffset>20667</wp:posOffset>
+                </wp:positionH>
+                <wp:positionV relativeFrom="paragraph">
+                  <wp:posOffset>545003</wp:posOffset>
+                </wp:positionV>
+                <wp:extent cx="1215333" cy="228139"/>
+                <wp:effectExtent l="0" t="0" r="23495" b="19685"/>
+                <wp:wrapNone/>
+                <wp:docPr id="50" name="Text Box 50"/>
+                <wp:cNvGraphicFramePr/>
+                <a:graphic xmlns:a="http://schemas.openxmlformats.org/drawingml/2006/main">
+                  <a:graphicData uri="http://schemas.microsoft.com/office/word/2010/wordprocessingShape">
+                    <wps:wsp>
+                      <wps:cNvSpPr txBox="1"/>
+                      <wps:spPr>
+                        <a:xfrm>
+                          <a:off x="0" y="0"/>
+                          <a:ext cx="1215333" cy="228139"/>
+                        </a:xfrm>
+                        <a:prstGeom prst="rect">
+                          <a:avLst/>
+                        </a:prstGeom>
+                        <a:solidFill>
+                          <a:schemeClr val="lt1"/>
+                        </a:solidFill>
+                        <a:ln w="6350">
+                          <a:solidFill>
+                            <a:prstClr val="black"/>
+                          </a:solidFill>
+                        </a:ln>
+                      </wps:spPr>
+                      <wps:txbx>
+                        <w:txbxContent>
+                          <w:p>
+                            <w:pPr>
+                              <w:rPr>
+                                <w:sz w:val="18"/>
+                              </w:rPr>
+                            </w:pPr>
+                            <w:r>
+                              <w:rPr>
+                                <w:sz w:val="18"/>
+                              </w:rPr>
+                              <w:t>PFR_meanVals_array</w:t>
+                            </w:r>
+                          </w:p>
+                        </w:txbxContent>
+                      </wps:txbx>
+                      <wps:bodyPr rot="0" spcFirstLastPara="0" vertOverflow="overflow" horzOverflow="overflow" vert="horz" wrap="square" lIns="91440" tIns="45720" rIns="91440" bIns="45720" numCol="1" spcCol="0" rtlCol="0" fromWordArt="0" anchor="t" anchorCtr="0" forceAA="0" compatLnSpc="1">
+                        <a:prstTxWarp prst="textNoShape">
+                          <a:avLst/>
+                        </a:prstTxWarp>
+                        <a:noAutofit/>
+                      </wps:bodyPr>
+                    </wps:wsp>
+                  </a:graphicData>
+                </a:graphic>
+                <wp14:sizeRelH relativeFrom="margin">
+                  <wp14:pctWidth>0</wp14:pctWidth>
+                </wp14:sizeRelH>
+                <wp14:sizeRelV relativeFrom="margin">
+                  <wp14:pctHeight>0</wp14:pctHeight>
+                </wp14:sizeRelV>
+              </wp:anchor>
+            </w:drawing>
+          </mc:Choice>
+          <mc:Fallback>
+            <w:pict>
+              <v:shape id="Text Box 50" o:spid="_x0000_s1029" type="#_x0000_t202" style="position:absolute;margin-left:1.65pt;margin-top:42.9pt;width:95.7pt;height:17.95pt;z-index:251661312;visibility:visible;mso-wrap-style:square;mso-width-percent:0;mso-height-percent:0;mso-wrap-distance-left:9pt;mso-wrap-distance-top:0;mso-wrap-distance-right:9pt;mso-wrap-distance-bottom:0;mso-position-horizontal:absolute;mso-position-horizontal-relative:text;mso-position-vertical:absolute;mso-position-vertical-relative:text;mso-width-percent:0;mso-height-percent:0;mso-width-relative:margin;mso-height-relative:margin;v-text-anchor:top" o:gfxdata="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" fillcolor="white [3201]" strokeweight=".5pt">
+                <v:textbox>
+                  <w:txbxContent>
+                    <w:p>
+                      <w:pPr>
+                        <w:rPr>
+                          <w:sz w:val="18"/>
+                        </w:rPr>
+                      </w:pPr>
+                      <w:r>
+                        <w:rPr>
+                          <w:sz w:val="18"/>
+                        </w:rPr>
+                        <w:t>PFR_meanVals_array</w:t>
+                      </w:r>
+                    </w:p>
+                  </w:txbxContent>
+                </v:textbox>
+              </v:shape>
+            </w:pict>
+          </mc:Fallback>
+        </mc:AlternateContent>
+      </w:r>
+      <w:r>
+        <w:rPr>
+          <w:b/>
+          <w:noProof/>
+          <w:sz w:val="28"/>
+        </w:rPr>
         <w:drawing>
           <wp:inline distT="0" distB="0" distL="0" distR="0">
             <wp:extent cx="5995670" cy="1776730"/>
@@ -2046,7 +3298,7 @@
                     </pic:cNvPicPr>
                   </pic:nvPicPr>
                   <pic:blipFill>
-                    <a:blip r:embed="rId13">
+                    <a:blip r:embed="rId20">
                       <a:extLst>
                         <a:ext uri="{28A0092B-C50C-407E-A947-70E740481C1C}">
                           <a14:useLocalDpi xmlns:a14="http://schemas.microsoft.com/office/drawing/2010/main" val="0"/>
@@ -2092,6 +3344,7 @@
           <w:b/>
           <w:sz w:val="28"/>
         </w:rPr>
+        <w:lastRenderedPageBreak/>
         <w:drawing>
           <wp:inline distT="0" distB="0" distL="0" distR="0" wp14:anchorId="602BB5F9" wp14:editId="67709738">
             <wp:extent cx="5943600" cy="1167130"/>
@@ -2108,7 +3361,7 @@
                     <pic:cNvPicPr/>
                   </pic:nvPicPr>
                   <pic:blipFill>
-                    <a:blip r:embed="rId14"/>
+                    <a:blip r:embed="rId21"/>
                     <a:stretch>
                       <a:fillRect/>
                     </a:stretch>
@@ -2136,6 +3389,47 @@
           <w:sz w:val="28"/>
         </w:rPr>
       </w:pPr>
+      <w:r>
+        <w:rPr>
+          <w:b/>
+          <w:sz w:val="28"/>
+        </w:rPr>
+        <w:drawing>
+          <wp:inline distT="0" distB="0" distL="0" distR="0" wp14:anchorId="559DD2F8" wp14:editId="785FB777">
+            <wp:extent cx="5249008" cy="1552792"/>
+            <wp:effectExtent l="0" t="0" r="0" b="9525"/>
+            <wp:docPr id="54" name="Picture 54"/>
+            <wp:cNvGraphicFramePr>
+              <a:graphicFrameLocks xmlns:a="http://schemas.openxmlformats.org/drawingml/2006/main" noChangeAspect="1"/>
+            </wp:cNvGraphicFramePr>
+            <a:graphic xmlns:a="http://schemas.openxmlformats.org/drawingml/2006/main">
+              <a:graphicData uri="http://schemas.openxmlformats.org/drawingml/2006/picture">
+                <pic:pic xmlns:pic="http://schemas.openxmlformats.org/drawingml/2006/picture">
+                  <pic:nvPicPr>
+                    <pic:cNvPr id="1" name=""/>
+                    <pic:cNvPicPr/>
+                  </pic:nvPicPr>
+                  <pic:blipFill>
+                    <a:blip r:embed="rId22"/>
+                    <a:stretch>
+                      <a:fillRect/>
+                    </a:stretch>
+                  </pic:blipFill>
+                  <pic:spPr>
+                    <a:xfrm>
+                      <a:off x="0" y="0"/>
+                      <a:ext cx="5249008" cy="1552792"/>
+                    </a:xfrm>
+                    <a:prstGeom prst="rect">
+                      <a:avLst/>
+                    </a:prstGeom>
+                  </pic:spPr>
+                </pic:pic>
+              </a:graphicData>
+            </a:graphic>
+          </wp:inline>
+        </w:drawing>
+      </w:r>
     </w:p>
     <w:p>
       <w:pPr>
@@ -2186,7 +3480,6 @@
           <w:u w:val="single"/>
         </w:rPr>
       </w:pPr>
-      <w:proofErr w:type="spellStart"/>
       <w:r>
         <w:rPr>
           <w:b/>
@@ -2196,7 +3489,6 @@
         </w:rPr>
         <w:t>subBasinArray</w:t>
       </w:r>
-      <w:proofErr w:type="spellEnd"/>
     </w:p>
     <w:p>
       <w:pPr>
@@ -2214,16 +3506,8 @@
         <w:rPr>
           <w:sz w:val="24"/>
         </w:rPr>
-        <w:t xml:space="preserve">. It gives values for each of 108 </w:t>
-      </w:r>
-      <w:proofErr w:type="spellStart"/>
-      <w:r>
-        <w:rPr>
-          <w:sz w:val="24"/>
-        </w:rPr>
-        <w:t>subbasins</w:t>
-      </w:r>
-      <w:proofErr w:type="spellEnd"/>
+        <w:t>. It gives values for each of 108 subbasins</w:t>
+      </w:r>
     </w:p>
     <w:p>
       <w:r>
@@ -2246,7 +3530,7 @@
                     <pic:cNvPicPr/>
                   </pic:nvPicPr>
                   <pic:blipFill>
-                    <a:blip r:embed="rId15"/>
+                    <a:blip r:embed="rId23"/>
                     <a:stretch>
                       <a:fillRect/>
                     </a:stretch>
@@ -2309,7 +3593,7 @@
                     <pic:cNvPicPr/>
                   </pic:nvPicPr>
                   <pic:blipFill rotWithShape="1">
-                    <a:blip r:embed="rId16"/>
+                    <a:blip r:embed="rId24"/>
                     <a:srcRect r="3017" b="18273"/>
                     <a:stretch/>
                   </pic:blipFill>
@@ -2364,7 +3648,7 @@
                     <pic:cNvPicPr/>
                   </pic:nvPicPr>
                   <pic:blipFill rotWithShape="1">
-                    <a:blip r:embed="rId17"/>
+                    <a:blip r:embed="rId25"/>
                     <a:srcRect t="11283" r="3765"/>
                     <a:stretch/>
                   </pic:blipFill>
@@ -2419,7 +3703,7 @@
                     <pic:cNvPicPr/>
                   </pic:nvPicPr>
                   <pic:blipFill>
-                    <a:blip r:embed="rId18"/>
+                    <a:blip r:embed="rId26"/>
                     <a:stretch>
                       <a:fillRect/>
                     </a:stretch>
@@ -2459,7 +3743,6 @@
           <w:u w:val="single"/>
         </w:rPr>
       </w:pPr>
-      <w:proofErr w:type="spellStart"/>
       <w:r>
         <w:rPr>
           <w:b/>
@@ -2469,7 +3752,6 @@
         </w:rPr>
         <w:t>forMapArray</w:t>
       </w:r>
-      <w:proofErr w:type="spellEnd"/>
     </w:p>
     <w:p>
       <w:pPr>
@@ -2549,9 +3831,19 @@
           <w:sz w:val="18"/>
           <w:szCs w:val="18"/>
         </w:rPr>
-        <w:t xml:space="preserve">"L.1610 </w:t>
-      </w:r>
-      <w:proofErr w:type="spellStart"/>
+        <w:t xml:space="preserve">"L.1610 forMapArray: </w:t>
+      </w:r>
+      <w:r>
+        <w:rPr>
+          <w:rFonts w:ascii="Courier New" w:eastAsia="Times New Roman" w:hAnsi="Courier New" w:cs="Courier New"/>
+          <w:b/>
+          <w:bCs/>
+          <w:color w:val="000080"/>
+          <w:sz w:val="18"/>
+          <w:szCs w:val="18"/>
+        </w:rPr>
+        <w:t>\n</w:t>
+      </w:r>
       <w:r>
         <w:rPr>
           <w:rFonts w:ascii="Courier New" w:eastAsia="Times New Roman" w:hAnsi="Courier New" w:cs="Courier New"/>
@@ -2561,40 +3853,6 @@
           <w:sz w:val="18"/>
           <w:szCs w:val="18"/>
         </w:rPr>
-        <w:t>forMapArray</w:t>
-      </w:r>
-      <w:proofErr w:type="spellEnd"/>
-      <w:r>
-        <w:rPr>
-          <w:rFonts w:ascii="Courier New" w:eastAsia="Times New Roman" w:hAnsi="Courier New" w:cs="Courier New"/>
-          <w:b/>
-          <w:bCs/>
-          <w:color w:val="008000"/>
-          <w:sz w:val="18"/>
-          <w:szCs w:val="18"/>
-        </w:rPr>
-        <w:t xml:space="preserve">: </w:t>
-      </w:r>
-      <w:r>
-        <w:rPr>
-          <w:rFonts w:ascii="Courier New" w:eastAsia="Times New Roman" w:hAnsi="Courier New" w:cs="Courier New"/>
-          <w:b/>
-          <w:bCs/>
-          <w:color w:val="000080"/>
-          <w:sz w:val="18"/>
-          <w:szCs w:val="18"/>
-        </w:rPr>
-        <w:t>\n</w:t>
-      </w:r>
-      <w:r>
-        <w:rPr>
-          <w:rFonts w:ascii="Courier New" w:eastAsia="Times New Roman" w:hAnsi="Courier New" w:cs="Courier New"/>
-          <w:b/>
-          <w:bCs/>
-          <w:color w:val="008000"/>
-          <w:sz w:val="18"/>
-          <w:szCs w:val="18"/>
-        </w:rPr>
         <w:t>"</w:t>
       </w:r>
       <w:r>
@@ -2606,7 +3864,6 @@
         </w:rPr>
         <w:t xml:space="preserve">+ </w:t>
       </w:r>
-      <w:proofErr w:type="spellStart"/>
       <w:r>
         <w:rPr>
           <w:rFonts w:ascii="Courier New" w:eastAsia="Times New Roman" w:hAnsi="Courier New" w:cs="Courier New"/>
@@ -2638,7 +3895,6 @@
         </w:rPr>
         <w:t>stringify</w:t>
       </w:r>
-      <w:proofErr w:type="spellEnd"/>
       <w:r>
         <w:rPr>
           <w:rFonts w:ascii="Courier New" w:eastAsia="Times New Roman" w:hAnsi="Courier New" w:cs="Courier New"/>
@@ -2648,7 +3904,6 @@
         </w:rPr>
         <w:t>(</w:t>
       </w:r>
-      <w:proofErr w:type="spellStart"/>
       <w:r>
         <w:rPr>
           <w:rFonts w:ascii="Courier New" w:eastAsia="Times New Roman" w:hAnsi="Courier New" w:cs="Courier New"/>
@@ -2662,7 +3917,6 @@
         </w:rPr>
         <w:t>forMapArray</w:t>
       </w:r>
-      <w:proofErr w:type="spellEnd"/>
       <w:r>
         <w:rPr>
           <w:rFonts w:ascii="Courier New" w:eastAsia="Times New Roman" w:hAnsi="Courier New" w:cs="Courier New"/>
@@ -2710,7 +3964,7 @@
                     <pic:cNvPicPr/>
                   </pic:nvPicPr>
                   <pic:blipFill>
-                    <a:blip r:embed="rId19"/>
+                    <a:blip r:embed="rId27"/>
                     <a:stretch>
                       <a:fillRect/>
                     </a:stretch>
@@ -2803,29 +4057,7 @@
           <w:sz w:val="22"/>
           <w:szCs w:val="18"/>
         </w:rPr>
-        <w:t>alert (</w:t>
-      </w:r>
-      <w:proofErr w:type="spellStart"/>
-      <w:r>
-        <w:rPr>
-          <w:i/>
-          <w:iCs/>
-          <w:color w:val="FF0000"/>
-          <w:sz w:val="22"/>
-          <w:szCs w:val="18"/>
-        </w:rPr>
-        <w:t>obj</w:t>
-      </w:r>
-      <w:proofErr w:type="spellEnd"/>
-      <w:r>
-        <w:rPr>
-          <w:i/>
-          <w:iCs/>
-          <w:color w:val="FF0000"/>
-          <w:sz w:val="22"/>
-          <w:szCs w:val="18"/>
-        </w:rPr>
-        <w:t>);</w:t>
+        <w:t>alert (obj);</w:t>
       </w:r>
     </w:p>
     <w:p>
@@ -2899,7 +4131,7 @@
                     <pic:cNvPicPr/>
                   </pic:nvPicPr>
                   <pic:blipFill>
-                    <a:blip r:embed="rId20"/>
+                    <a:blip r:embed="rId28"/>
                     <a:stretch>
                       <a:fillRect/>
                     </a:stretch>
@@ -2946,7 +4178,7 @@
                     <pic:cNvPicPr/>
                   </pic:nvPicPr>
                   <pic:blipFill>
-                    <a:blip r:embed="rId21"/>
+                    <a:blip r:embed="rId29"/>
                     <a:stretch>
                       <a:fillRect/>
                     </a:stretch>
@@ -3054,7 +4286,7 @@
                     <pic:cNvPicPr/>
                   </pic:nvPicPr>
                   <pic:blipFill>
-                    <a:blip r:embed="rId22"/>
+                    <a:blip r:embed="rId30"/>
                     <a:stretch>
                       <a:fillRect/>
                     </a:stretch>
@@ -3101,7 +4333,7 @@
                     <pic:cNvPicPr/>
                   </pic:nvPicPr>
                   <pic:blipFill>
-                    <a:blip r:embed="rId23"/>
+                    <a:blip r:embed="rId31"/>
                     <a:stretch>
                       <a:fillRect/>
                     </a:stretch>
@@ -3173,7 +4405,7 @@
                     <pic:cNvPicPr/>
                   </pic:nvPicPr>
                   <pic:blipFill rotWithShape="1">
-                    <a:blip r:embed="rId24"/>
+                    <a:blip r:embed="rId32"/>
                     <a:srcRect r="2321"/>
                     <a:stretch/>
                   </pic:blipFill>
@@ -3228,7 +4460,7 @@
                     <pic:cNvPicPr/>
                   </pic:nvPicPr>
                   <pic:blipFill>
-                    <a:blip r:embed="rId25"/>
+                    <a:blip r:embed="rId33"/>
                     <a:stretch>
                       <a:fillRect/>
                     </a:stretch>
@@ -3284,7 +4516,7 @@
                     <pic:cNvPicPr/>
                   </pic:nvPicPr>
                   <pic:blipFill>
-                    <a:blip r:embed="rId26"/>
+                    <a:blip r:embed="rId34"/>
                     <a:stretch>
                       <a:fillRect/>
                     </a:stretch>
@@ -3335,7 +4567,7 @@
                     <pic:cNvPicPr/>
                   </pic:nvPicPr>
                   <pic:blipFill>
-                    <a:blip r:embed="rId27"/>
+                    <a:blip r:embed="rId35"/>
                     <a:stretch>
                       <a:fillRect/>
                     </a:stretch>
@@ -3439,7 +4671,7 @@
           </mc:Choice>
           <mc:Fallback>
             <w:pict>
-              <v:rect w14:anchorId="3D1EBBBE" id="Rectangle 9" o:spid="_x0000_s1026" style="position:absolute;margin-left:11.7pt;margin-top:37.65pt;width:311.45pt;height:103pt;z-index:251659264;visibility:visible;mso-wrap-style:square;mso-height-percent:0;mso-wrap-distance-left:9pt;mso-wrap-distance-top:0;mso-wrap-distance-right:9pt;mso-wrap-distance-bottom:0;mso-position-horizontal:absolute;mso-position-horizontal-relative:text;mso-position-vertical:absolute;mso-position-vertical-relative:text;mso-height-percent:0;mso-height-relative:margin;v-text-anchor:middle" o:gfxdata="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" filled="f" strokecolor="#009" strokeweight="1pt"/>
+              <v:rect w14:anchorId="2D6B3BB5" id="Rectangle 9" o:spid="_x0000_s1026" style="position:absolute;margin-left:11.7pt;margin-top:37.65pt;width:311.45pt;height:103pt;z-index:251659264;visibility:visible;mso-wrap-style:square;mso-height-percent:0;mso-wrap-distance-left:9pt;mso-wrap-distance-top:0;mso-wrap-distance-right:9pt;mso-wrap-distance-bottom:0;mso-position-horizontal:absolute;mso-position-horizontal-relative:text;mso-position-vertical:absolute;mso-position-vertical-relative:text;mso-height-percent:0;mso-height-relative:margin;v-text-anchor:middle" o:gfxdata="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" filled="f" strokecolor="#009" strokeweight="1pt"/>
             </w:pict>
           </mc:Fallback>
         </mc:AlternateContent>
@@ -3464,7 +4696,7 @@
                     <pic:cNvPicPr/>
                   </pic:nvPicPr>
                   <pic:blipFill rotWithShape="1">
-                    <a:blip r:embed="rId28"/>
+                    <a:blip r:embed="rId36"/>
                     <a:srcRect b="17674"/>
                     <a:stretch/>
                   </pic:blipFill>
@@ -3525,7 +4757,7 @@
                     <pic:cNvPicPr/>
                   </pic:nvPicPr>
                   <pic:blipFill>
-                    <a:blip r:embed="rId29"/>
+                    <a:blip r:embed="rId37"/>
                     <a:stretch>
                       <a:fillRect/>
                     </a:stretch>
@@ -3567,7 +4799,7 @@
                     <pic:cNvPicPr/>
                   </pic:nvPicPr>
                   <pic:blipFill>
-                    <a:blip r:embed="rId30"/>
+                    <a:blip r:embed="rId38"/>
                     <a:stretch>
                       <a:fillRect/>
                     </a:stretch>
@@ -3621,7 +4853,7 @@
                     <pic:cNvPicPr/>
                   </pic:nvPicPr>
                   <pic:blipFill>
-                    <a:blip r:embed="rId31"/>
+                    <a:blip r:embed="rId39"/>
                     <a:stretch>
                       <a:fillRect/>
                     </a:stretch>
@@ -3666,7 +4898,7 @@
                     <pic:cNvPicPr/>
                   </pic:nvPicPr>
                   <pic:blipFill>
-                    <a:blip r:embed="rId32"/>
+                    <a:blip r:embed="rId40"/>
                     <a:stretch>
                       <a:fillRect/>
                     </a:stretch>
@@ -3712,7 +4944,7 @@
                     <pic:cNvPicPr/>
                   </pic:nvPicPr>
                   <pic:blipFill>
-                    <a:blip r:embed="rId33"/>
+                    <a:blip r:embed="rId41"/>
                     <a:stretch>
                       <a:fillRect/>
                     </a:stretch>
@@ -3757,7 +4989,7 @@
                     <pic:cNvPicPr/>
                   </pic:nvPicPr>
                   <pic:blipFill>
-                    <a:blip r:embed="rId34"/>
+                    <a:blip r:embed="rId42"/>
                     <a:stretch>
                       <a:fillRect/>
                     </a:stretch>
@@ -3828,7 +5060,6 @@
         </w:rPr>
         <w:t>(</w:t>
       </w:r>
-      <w:proofErr w:type="spellStart"/>
       <w:r>
         <w:rPr>
           <w:rFonts w:ascii="Courier New" w:eastAsia="Times New Roman" w:hAnsi="Courier New" w:cs="Courier New"/>
@@ -3838,7 +5069,6 @@
         </w:rPr>
         <w:t>i</w:t>
       </w:r>
-      <w:proofErr w:type="spellEnd"/>
       <w:r>
         <w:rPr>
           <w:rFonts w:ascii="Courier New" w:eastAsia="Times New Roman" w:hAnsi="Courier New" w:cs="Courier New"/>
@@ -3904,7 +5134,6 @@
         </w:rPr>
         <w:t xml:space="preserve">+ </w:t>
       </w:r>
-      <w:proofErr w:type="spellStart"/>
       <w:r>
         <w:rPr>
           <w:rFonts w:ascii="Courier New" w:eastAsia="Times New Roman" w:hAnsi="Courier New" w:cs="Courier New"/>
@@ -3912,17 +5141,7 @@
           <w:sz w:val="18"/>
           <w:szCs w:val="18"/>
         </w:rPr>
-        <w:t>i</w:t>
-      </w:r>
-      <w:proofErr w:type="spellEnd"/>
-      <w:r>
-        <w:rPr>
-          <w:rFonts w:ascii="Courier New" w:eastAsia="Times New Roman" w:hAnsi="Courier New" w:cs="Courier New"/>
-          <w:color w:val="458383"/>
-          <w:sz w:val="18"/>
-          <w:szCs w:val="18"/>
-        </w:rPr>
-        <w:t xml:space="preserve"> </w:t>
+        <w:t xml:space="preserve">i </w:t>
       </w:r>
       <w:r>
         <w:rPr>
@@ -3975,7 +5194,6 @@
         </w:rPr>
         <w:t xml:space="preserve">+ </w:t>
       </w:r>
-      <w:proofErr w:type="spellStart"/>
       <w:r>
         <w:rPr>
           <w:rFonts w:ascii="Courier New" w:eastAsia="Times New Roman" w:hAnsi="Courier New" w:cs="Courier New"/>
@@ -4007,7 +5225,6 @@
         </w:rPr>
         <w:t>stringify</w:t>
       </w:r>
-      <w:proofErr w:type="spellEnd"/>
       <w:r>
         <w:rPr>
           <w:rFonts w:ascii="Courier New" w:eastAsia="Times New Roman" w:hAnsi="Courier New" w:cs="Courier New"/>
@@ -4017,7 +5234,6 @@
         </w:rPr>
         <w:t>(</w:t>
       </w:r>
-      <w:proofErr w:type="spellStart"/>
       <w:r>
         <w:rPr>
           <w:rFonts w:ascii="Courier New" w:eastAsia="Times New Roman" w:hAnsi="Courier New" w:cs="Courier New"/>
@@ -4051,7 +5267,6 @@
         </w:rPr>
         <w:t>features</w:t>
       </w:r>
-      <w:proofErr w:type="spellEnd"/>
       <w:r>
         <w:rPr>
           <w:rFonts w:ascii="Courier New" w:eastAsia="Times New Roman" w:hAnsi="Courier New" w:cs="Courier New"/>
@@ -4061,7 +5276,6 @@
         </w:rPr>
         <w:t>[</w:t>
       </w:r>
-      <w:proofErr w:type="spellStart"/>
       <w:r>
         <w:rPr>
           <w:rFonts w:ascii="Courier New" w:eastAsia="Times New Roman" w:hAnsi="Courier New" w:cs="Courier New"/>
@@ -4071,7 +5285,6 @@
         </w:rPr>
         <w:t>i</w:t>
       </w:r>
-      <w:proofErr w:type="spellEnd"/>
       <w:r>
         <w:rPr>
           <w:rFonts w:ascii="Courier New" w:eastAsia="Times New Roman" w:hAnsi="Courier New" w:cs="Courier New"/>
@@ -4103,7 +5316,7 @@
                     <pic:cNvPicPr/>
                   </pic:nvPicPr>
                   <pic:blipFill>
-                    <a:blip r:embed="rId35"/>
+                    <a:blip r:embed="rId43"/>
                     <a:stretch>
                       <a:fillRect/>
                     </a:stretch>
@@ -4146,7 +5359,7 @@
                     <pic:cNvPicPr/>
                   </pic:nvPicPr>
                   <pic:blipFill>
-                    <a:blip r:embed="rId36"/>
+                    <a:blip r:embed="rId44"/>
                     <a:stretch>
                       <a:fillRect/>
                     </a:stretch>
@@ -4188,7 +5401,7 @@
                     <pic:cNvPicPr/>
                   </pic:nvPicPr>
                   <pic:blipFill>
-                    <a:blip r:embed="rId37"/>
+                    <a:blip r:embed="rId45"/>
                     <a:stretch>
                       <a:fillRect/>
                     </a:stretch>
@@ -4259,7 +5472,6 @@
         </w:rPr>
         <w:t>(</w:t>
       </w:r>
-      <w:proofErr w:type="spellStart"/>
       <w:r>
         <w:rPr>
           <w:rFonts w:ascii="Courier New" w:eastAsia="Times New Roman" w:hAnsi="Courier New" w:cs="Courier New"/>
@@ -4269,7 +5481,6 @@
         </w:rPr>
         <w:t>i</w:t>
       </w:r>
-      <w:proofErr w:type="spellEnd"/>
       <w:r>
         <w:rPr>
           <w:rFonts w:ascii="Courier New" w:eastAsia="Times New Roman" w:hAnsi="Courier New" w:cs="Courier New"/>
@@ -4335,7 +5546,6 @@
         </w:rPr>
         <w:t>+</w:t>
       </w:r>
-      <w:proofErr w:type="spellStart"/>
       <w:r>
         <w:rPr>
           <w:rFonts w:ascii="Courier New" w:eastAsia="Times New Roman" w:hAnsi="Courier New" w:cs="Courier New"/>
@@ -4345,7 +5555,6 @@
         </w:rPr>
         <w:t>i</w:t>
       </w:r>
-      <w:proofErr w:type="spellEnd"/>
       <w:r>
         <w:rPr>
           <w:rFonts w:ascii="Courier New" w:eastAsia="Times New Roman" w:hAnsi="Courier New" w:cs="Courier New"/>
@@ -4397,7 +5606,6 @@
         </w:rPr>
         <w:t>+</w:t>
       </w:r>
-      <w:proofErr w:type="spellStart"/>
       <w:r>
         <w:rPr>
           <w:rFonts w:ascii="Courier New" w:eastAsia="Times New Roman" w:hAnsi="Courier New" w:cs="Courier New"/>
@@ -4429,7 +5637,6 @@
         </w:rPr>
         <w:t>stringify</w:t>
       </w:r>
-      <w:proofErr w:type="spellEnd"/>
       <w:r>
         <w:rPr>
           <w:rFonts w:ascii="Courier New" w:eastAsia="Times New Roman" w:hAnsi="Courier New" w:cs="Courier New"/>
@@ -4439,7 +5646,6 @@
         </w:rPr>
         <w:t>(</w:t>
       </w:r>
-      <w:proofErr w:type="spellStart"/>
       <w:r>
         <w:rPr>
           <w:rFonts w:ascii="Courier New" w:eastAsia="Times New Roman" w:hAnsi="Courier New" w:cs="Courier New"/>
@@ -4473,7 +5679,6 @@
         </w:rPr>
         <w:t>features</w:t>
       </w:r>
-      <w:proofErr w:type="spellEnd"/>
       <w:r>
         <w:rPr>
           <w:rFonts w:ascii="Courier New" w:eastAsia="Times New Roman" w:hAnsi="Courier New" w:cs="Courier New"/>
@@ -4483,7 +5688,6 @@
         </w:rPr>
         <w:t>[</w:t>
       </w:r>
-      <w:proofErr w:type="spellStart"/>
       <w:r>
         <w:rPr>
           <w:rFonts w:ascii="Courier New" w:eastAsia="Times New Roman" w:hAnsi="Courier New" w:cs="Courier New"/>
@@ -4493,7 +5697,6 @@
         </w:rPr>
         <w:t>i</w:t>
       </w:r>
-      <w:proofErr w:type="spellEnd"/>
       <w:r>
         <w:rPr>
           <w:rFonts w:ascii="Courier New" w:eastAsia="Times New Roman" w:hAnsi="Courier New" w:cs="Courier New"/>
@@ -4549,7 +5752,7 @@
                     <pic:cNvPicPr/>
                   </pic:nvPicPr>
                   <pic:blipFill>
-                    <a:blip r:embed="rId38"/>
+                    <a:blip r:embed="rId46"/>
                     <a:stretch>
                       <a:fillRect/>
                     </a:stretch>
@@ -4595,7 +5798,7 @@
                     <pic:cNvPicPr/>
                   </pic:nvPicPr>
                   <pic:blipFill>
-                    <a:blip r:embed="rId39"/>
+                    <a:blip r:embed="rId47"/>
                     <a:stretch>
                       <a:fillRect/>
                     </a:stretch>
@@ -4640,7 +5843,7 @@
                     <pic:cNvPicPr/>
                   </pic:nvPicPr>
                   <pic:blipFill>
-                    <a:blip r:embed="rId40"/>
+                    <a:blip r:embed="rId48"/>
                     <a:stretch>
                       <a:fillRect/>
                     </a:stretch>
@@ -4674,7 +5877,7 @@
       </w:r>
     </w:p>
     <w:p>
-      <w:hyperlink r:id="rId41" w:history="1">
+      <w:hyperlink r:id="rId49" w:history="1">
         <w:r>
           <w:rPr>
             <w:rStyle w:val="Hyperlink"/>
@@ -4685,7 +5888,7 @@
     </w:p>
     <w:p/>
     <w:p>
-      <w:hyperlink r:id="rId42" w:history="1">
+      <w:hyperlink r:id="rId50" w:history="1">
         <w:r>
           <w:rPr>
             <w:rStyle w:val="Hyperlink"/>
@@ -4696,7 +5899,7 @@
     </w:p>
     <w:p/>
     <w:p>
-      <w:hyperlink r:id="rId43" w:history="1">
+      <w:hyperlink r:id="rId51" w:history="1">
         <w:r>
           <w:rPr>
             <w:rStyle w:val="Hyperlink"/>
@@ -4712,7 +5915,7 @@
       </w:r>
     </w:p>
     <w:p>
-      <w:hyperlink r:id="rId44" w:history="1">
+      <w:hyperlink r:id="rId52" w:history="1">
         <w:r>
           <w:rPr>
             <w:rStyle w:val="Hyperlink"/>
@@ -4722,7 +5925,7 @@
       </w:hyperlink>
     </w:p>
     <w:p>
-      <w:hyperlink r:id="rId45" w:history="1">
+      <w:hyperlink r:id="rId53" w:history="1">
         <w:r>
           <w:rPr>
             <w:rStyle w:val="Hyperlink"/>
@@ -4737,7 +5940,7 @@
       </w:r>
     </w:p>
     <w:p>
-      <w:hyperlink r:id="rId46" w:history="1">
+      <w:hyperlink r:id="rId54" w:history="1">
         <w:r>
           <w:rPr>
             <w:rStyle w:val="Hyperlink"/>
@@ -4825,9 +6028,19 @@
           <w:sz w:val="18"/>
           <w:szCs w:val="18"/>
         </w:rPr>
-        <w:t>"</w:t>
-      </w:r>
-      <w:proofErr w:type="spellStart"/>
+        <w:t xml:space="preserve">"heat_pfr a: </w:t>
+      </w:r>
+      <w:r>
+        <w:rPr>
+          <w:rFonts w:ascii="Courier New" w:eastAsia="Times New Roman" w:hAnsi="Courier New" w:cs="Courier New"/>
+          <w:b/>
+          <w:bCs/>
+          <w:color w:val="000080"/>
+          <w:sz w:val="18"/>
+          <w:szCs w:val="18"/>
+        </w:rPr>
+        <w:t>\n</w:t>
+      </w:r>
       <w:r>
         <w:rPr>
           <w:rFonts w:ascii="Courier New" w:eastAsia="Times New Roman" w:hAnsi="Courier New" w:cs="Courier New"/>
@@ -4837,40 +6050,6 @@
           <w:sz w:val="18"/>
           <w:szCs w:val="18"/>
         </w:rPr>
-        <w:t>heat_pfr</w:t>
-      </w:r>
-      <w:proofErr w:type="spellEnd"/>
-      <w:r>
-        <w:rPr>
-          <w:rFonts w:ascii="Courier New" w:eastAsia="Times New Roman" w:hAnsi="Courier New" w:cs="Courier New"/>
-          <w:b/>
-          <w:bCs/>
-          <w:color w:val="008000"/>
-          <w:sz w:val="18"/>
-          <w:szCs w:val="18"/>
-        </w:rPr>
-        <w:t xml:space="preserve"> a: </w:t>
-      </w:r>
-      <w:r>
-        <w:rPr>
-          <w:rFonts w:ascii="Courier New" w:eastAsia="Times New Roman" w:hAnsi="Courier New" w:cs="Courier New"/>
-          <w:b/>
-          <w:bCs/>
-          <w:color w:val="000080"/>
-          <w:sz w:val="18"/>
-          <w:szCs w:val="18"/>
-        </w:rPr>
-        <w:t>\n</w:t>
-      </w:r>
-      <w:r>
-        <w:rPr>
-          <w:rFonts w:ascii="Courier New" w:eastAsia="Times New Roman" w:hAnsi="Courier New" w:cs="Courier New"/>
-          <w:b/>
-          <w:bCs/>
-          <w:color w:val="008000"/>
-          <w:sz w:val="18"/>
-          <w:szCs w:val="18"/>
-        </w:rPr>
         <w:t xml:space="preserve">" </w:t>
       </w:r>
       <w:r>
@@ -4882,7 +6061,6 @@
         </w:rPr>
         <w:t xml:space="preserve">+ </w:t>
       </w:r>
-      <w:proofErr w:type="spellStart"/>
       <w:r>
         <w:rPr>
           <w:rFonts w:ascii="Courier New" w:eastAsia="Times New Roman" w:hAnsi="Courier New" w:cs="Courier New"/>
@@ -4912,17 +6090,7 @@
           <w:sz w:val="18"/>
           <w:szCs w:val="18"/>
         </w:rPr>
-        <w:t>stringify</w:t>
-      </w:r>
-      <w:proofErr w:type="spellEnd"/>
-      <w:r>
-        <w:rPr>
-          <w:rFonts w:ascii="Courier New" w:eastAsia="Times New Roman" w:hAnsi="Courier New" w:cs="Courier New"/>
-          <w:color w:val="7A7A43"/>
-          <w:sz w:val="18"/>
-          <w:szCs w:val="18"/>
-        </w:rPr>
-        <w:t xml:space="preserve"> </w:t>
+        <w:t xml:space="preserve">stringify </w:t>
       </w:r>
       <w:r>
         <w:rPr>
@@ -4933,7 +6101,6 @@
         </w:rPr>
         <w:t>(</w:t>
       </w:r>
-      <w:proofErr w:type="spellStart"/>
       <w:r>
         <w:rPr>
           <w:rFonts w:ascii="Courier New" w:eastAsia="Times New Roman" w:hAnsi="Courier New" w:cs="Courier New"/>
@@ -4947,7 +6114,6 @@
         </w:rPr>
         <w:t>heatpfra</w:t>
       </w:r>
-      <w:proofErr w:type="spellEnd"/>
       <w:r>
         <w:rPr>
           <w:rFonts w:ascii="Courier New" w:eastAsia="Times New Roman" w:hAnsi="Courier New" w:cs="Courier New"/>
@@ -4976,7 +6142,7 @@
                     <pic:cNvPicPr/>
                   </pic:nvPicPr>
                   <pic:blipFill rotWithShape="1">
-                    <a:blip r:embed="rId47"/>
+                    <a:blip r:embed="rId55"/>
                     <a:srcRect r="42079"/>
                     <a:stretch/>
                   </pic:blipFill>
@@ -5036,7 +6202,7 @@
                     <pic:cNvPicPr/>
                   </pic:nvPicPr>
                   <pic:blipFill>
-                    <a:blip r:embed="rId48"/>
+                    <a:blip r:embed="rId56"/>
                     <a:stretch>
                       <a:fillRect/>
                     </a:stretch>
@@ -5081,7 +6247,7 @@
                     <pic:cNvPicPr/>
                   </pic:nvPicPr>
                   <pic:blipFill rotWithShape="1">
-                    <a:blip r:embed="rId49"/>
+                    <a:blip r:embed="rId57"/>
                     <a:srcRect r="18706"/>
                     <a:stretch/>
                   </pic:blipFill>
@@ -5111,6 +6277,589 @@
     </w:p>
     <w:p/>
     <w:p/>
+    <w:p>
+      <w:r>
+        <w:t>Json for polygons</w:t>
+      </w:r>
+    </w:p>
+    <w:p>
+      <w:r>
+        <w:drawing>
+          <wp:inline distT="0" distB="0" distL="0" distR="0" wp14:anchorId="1BD5B36D" wp14:editId="71ABB185">
+            <wp:extent cx="4258269" cy="2362530"/>
+            <wp:effectExtent l="0" t="0" r="0" b="0"/>
+            <wp:docPr id="56" name="Picture 56"/>
+            <wp:cNvGraphicFramePr>
+              <a:graphicFrameLocks xmlns:a="http://schemas.openxmlformats.org/drawingml/2006/main" noChangeAspect="1"/>
+            </wp:cNvGraphicFramePr>
+            <a:graphic xmlns:a="http://schemas.openxmlformats.org/drawingml/2006/main">
+              <a:graphicData uri="http://schemas.openxmlformats.org/drawingml/2006/picture">
+                <pic:pic xmlns:pic="http://schemas.openxmlformats.org/drawingml/2006/picture">
+                  <pic:nvPicPr>
+                    <pic:cNvPr id="1" name=""/>
+                    <pic:cNvPicPr/>
+                  </pic:nvPicPr>
+                  <pic:blipFill>
+                    <a:blip r:embed="rId58"/>
+                    <a:stretch>
+                      <a:fillRect/>
+                    </a:stretch>
+                  </pic:blipFill>
+                  <pic:spPr>
+                    <a:xfrm>
+                      <a:off x="0" y="0"/>
+                      <a:ext cx="4258269" cy="2362530"/>
+                    </a:xfrm>
+                    <a:prstGeom prst="rect">
+                      <a:avLst/>
+                    </a:prstGeom>
+                  </pic:spPr>
+                </pic:pic>
+              </a:graphicData>
+            </a:graphic>
+          </wp:inline>
+        </w:drawing>
+      </w:r>
+    </w:p>
+    <w:p>
+      <w:r>
+        <w:drawing>
+          <wp:inline distT="0" distB="0" distL="0" distR="0" wp14:anchorId="35F67BF4" wp14:editId="0386EEFD">
+            <wp:extent cx="3705742" cy="2915057"/>
+            <wp:effectExtent l="0" t="0" r="9525" b="0"/>
+            <wp:docPr id="57" name="Picture 57"/>
+            <wp:cNvGraphicFramePr>
+              <a:graphicFrameLocks xmlns:a="http://schemas.openxmlformats.org/drawingml/2006/main" noChangeAspect="1"/>
+            </wp:cNvGraphicFramePr>
+            <a:graphic xmlns:a="http://schemas.openxmlformats.org/drawingml/2006/main">
+              <a:graphicData uri="http://schemas.openxmlformats.org/drawingml/2006/picture">
+                <pic:pic xmlns:pic="http://schemas.openxmlformats.org/drawingml/2006/picture">
+                  <pic:nvPicPr>
+                    <pic:cNvPr id="1" name=""/>
+                    <pic:cNvPicPr/>
+                  </pic:nvPicPr>
+                  <pic:blipFill>
+                    <a:blip r:embed="rId59"/>
+                    <a:stretch>
+                      <a:fillRect/>
+                    </a:stretch>
+                  </pic:blipFill>
+                  <pic:spPr>
+                    <a:xfrm>
+                      <a:off x="0" y="0"/>
+                      <a:ext cx="3705742" cy="2915057"/>
+                    </a:xfrm>
+                    <a:prstGeom prst="rect">
+                      <a:avLst/>
+                    </a:prstGeom>
+                  </pic:spPr>
+                </pic:pic>
+              </a:graphicData>
+            </a:graphic>
+          </wp:inline>
+        </w:drawing>
+      </w:r>
+    </w:p>
+    <w:p>
+      <w:r>
+        <w:lastRenderedPageBreak/>
+        <w:t>CHNAGES for Dairy McKay</w:t>
+      </w:r>
+    </w:p>
+    <w:p>
+      <w:pPr>
+        <w:pStyle w:val="ListParagraph"/>
+        <w:numPr>
+          <w:ilvl w:val="0"/>
+          <w:numId w:val="1"/>
+        </w:numPr>
+      </w:pPr>
+      <w:r>
+        <w:t>The database (mentioned in MySQL) “takefeedback” for ecw</w:t>
+      </w:r>
+    </w:p>
+    <w:p>
+      <w:r>
+        <w:drawing>
+          <wp:inline distT="0" distB="0" distL="0" distR="0" wp14:anchorId="3C221917" wp14:editId="03296698">
+            <wp:extent cx="5943600" cy="1910080"/>
+            <wp:effectExtent l="0" t="0" r="0" b="0"/>
+            <wp:docPr id="59" name="Picture 59"/>
+            <wp:cNvGraphicFramePr>
+              <a:graphicFrameLocks xmlns:a="http://schemas.openxmlformats.org/drawingml/2006/main" noChangeAspect="1"/>
+            </wp:cNvGraphicFramePr>
+            <a:graphic xmlns:a="http://schemas.openxmlformats.org/drawingml/2006/main">
+              <a:graphicData uri="http://schemas.openxmlformats.org/drawingml/2006/picture">
+                <pic:pic xmlns:pic="http://schemas.openxmlformats.org/drawingml/2006/picture">
+                  <pic:nvPicPr>
+                    <pic:cNvPr id="1" name=""/>
+                    <pic:cNvPicPr/>
+                  </pic:nvPicPr>
+                  <pic:blipFill>
+                    <a:blip r:embed="rId60"/>
+                    <a:stretch>
+                      <a:fillRect/>
+                    </a:stretch>
+                  </pic:blipFill>
+                  <pic:spPr>
+                    <a:xfrm>
+                      <a:off x="0" y="0"/>
+                      <a:ext cx="5943600" cy="1910080"/>
+                    </a:xfrm>
+                    <a:prstGeom prst="rect">
+                      <a:avLst/>
+                    </a:prstGeom>
+                  </pic:spPr>
+                </pic:pic>
+              </a:graphicData>
+            </a:graphic>
+          </wp:inline>
+        </w:drawing>
+      </w:r>
+    </w:p>
+    <w:p/>
+    <w:p>
+      <w:pPr>
+        <w:pStyle w:val="ListParagraph"/>
+        <w:numPr>
+          <w:ilvl w:val="0"/>
+          <w:numId w:val="1"/>
+        </w:numPr>
+      </w:pPr>
+      <w:r>
+        <w:t>DATA (2 lines) L.46 L.47</w:t>
+      </w:r>
+    </w:p>
+    <w:p>
+      <w:pPr>
+        <w:ind w:firstLine="720"/>
+      </w:pPr>
+      <w:r>
+        <w:t>Change the JSON (js) data</w:t>
+      </w:r>
+    </w:p>
+    <w:p>
+      <w:pPr>
+        <w:ind w:firstLine="720"/>
+      </w:pPr>
+      <w:r>
+        <w:drawing>
+          <wp:inline distT="0" distB="0" distL="0" distR="0" wp14:anchorId="1B97D72E" wp14:editId="0B3B75FF">
+            <wp:extent cx="5220429" cy="1848108"/>
+            <wp:effectExtent l="0" t="0" r="0" b="0"/>
+            <wp:docPr id="63" name="Picture 63"/>
+            <wp:cNvGraphicFramePr>
+              <a:graphicFrameLocks xmlns:a="http://schemas.openxmlformats.org/drawingml/2006/main" noChangeAspect="1"/>
+            </wp:cNvGraphicFramePr>
+            <a:graphic xmlns:a="http://schemas.openxmlformats.org/drawingml/2006/main">
+              <a:graphicData uri="http://schemas.openxmlformats.org/drawingml/2006/picture">
+                <pic:pic xmlns:pic="http://schemas.openxmlformats.org/drawingml/2006/picture">
+                  <pic:nvPicPr>
+                    <pic:cNvPr id="1" name=""/>
+                    <pic:cNvPicPr/>
+                  </pic:nvPicPr>
+                  <pic:blipFill>
+                    <a:blip r:embed="rId61"/>
+                    <a:stretch>
+                      <a:fillRect/>
+                    </a:stretch>
+                  </pic:blipFill>
+                  <pic:spPr>
+                    <a:xfrm>
+                      <a:off x="0" y="0"/>
+                      <a:ext cx="5220429" cy="1848108"/>
+                    </a:xfrm>
+                    <a:prstGeom prst="rect">
+                      <a:avLst/>
+                    </a:prstGeom>
+                  </pic:spPr>
+                </pic:pic>
+              </a:graphicData>
+            </a:graphic>
+          </wp:inline>
+        </w:drawing>
+      </w:r>
+    </w:p>
+    <w:p>
+      <w:pPr>
+        <w:pStyle w:val="ListParagraph"/>
+        <w:numPr>
+          <w:ilvl w:val="0"/>
+          <w:numId w:val="1"/>
+        </w:numPr>
+      </w:pPr>
+      <w:r>
+        <w:t>Map center position L.51</w:t>
+      </w:r>
+    </w:p>
+    <w:p>
+      <w:pPr>
+        <w:ind w:left="360"/>
+      </w:pPr>
+      <w:r>
+        <w:drawing>
+          <wp:inline distT="0" distB="0" distL="0" distR="0" wp14:anchorId="2F6282BC" wp14:editId="713E2276">
+            <wp:extent cx="5943600" cy="1673225"/>
+            <wp:effectExtent l="0" t="0" r="0" b="3175"/>
+            <wp:docPr id="61" name="Picture 61"/>
+            <wp:cNvGraphicFramePr>
+              <a:graphicFrameLocks xmlns:a="http://schemas.openxmlformats.org/drawingml/2006/main" noChangeAspect="1"/>
+            </wp:cNvGraphicFramePr>
+            <a:graphic xmlns:a="http://schemas.openxmlformats.org/drawingml/2006/main">
+              <a:graphicData uri="http://schemas.openxmlformats.org/drawingml/2006/picture">
+                <pic:pic xmlns:pic="http://schemas.openxmlformats.org/drawingml/2006/picture">
+                  <pic:nvPicPr>
+                    <pic:cNvPr id="1" name=""/>
+                    <pic:cNvPicPr/>
+                  </pic:nvPicPr>
+                  <pic:blipFill>
+                    <a:blip r:embed="rId62"/>
+                    <a:stretch>
+                      <a:fillRect/>
+                    </a:stretch>
+                  </pic:blipFill>
+                  <pic:spPr>
+                    <a:xfrm>
+                      <a:off x="0" y="0"/>
+                      <a:ext cx="5943600" cy="1673225"/>
+                    </a:xfrm>
+                    <a:prstGeom prst="rect">
+                      <a:avLst/>
+                    </a:prstGeom>
+                  </pic:spPr>
+                </pic:pic>
+              </a:graphicData>
+            </a:graphic>
+          </wp:inline>
+        </w:drawing>
+      </w:r>
+    </w:p>
+    <w:p>
+      <w:pPr>
+        <w:ind w:firstLine="720"/>
+      </w:pPr>
+    </w:p>
+    <w:p>
+      <w:pPr>
+        <w:pStyle w:val="ListParagraph"/>
+        <w:numPr>
+          <w:ilvl w:val="0"/>
+          <w:numId w:val="1"/>
+        </w:numPr>
+      </w:pPr>
+      <w:r>
+        <w:t>The type of variable “toString” (1 line) in “mapping_new_g2.js”</w:t>
+      </w:r>
+    </w:p>
+    <w:p>
+      <w:r>
+        <w:lastRenderedPageBreak/>
+        <w:drawing>
+          <wp:inline distT="0" distB="0" distL="0" distR="0" wp14:anchorId="4A556DBF" wp14:editId="4A6026D5">
+            <wp:extent cx="5943600" cy="1967865"/>
+            <wp:effectExtent l="0" t="0" r="0" b="0"/>
+            <wp:docPr id="60" name="Picture 60"/>
+            <wp:cNvGraphicFramePr>
+              <a:graphicFrameLocks xmlns:a="http://schemas.openxmlformats.org/drawingml/2006/main" noChangeAspect="1"/>
+            </wp:cNvGraphicFramePr>
+            <a:graphic xmlns:a="http://schemas.openxmlformats.org/drawingml/2006/main">
+              <a:graphicData uri="http://schemas.openxmlformats.org/drawingml/2006/picture">
+                <pic:pic xmlns:pic="http://schemas.openxmlformats.org/drawingml/2006/picture">
+                  <pic:nvPicPr>
+                    <pic:cNvPr id="1" name=""/>
+                    <pic:cNvPicPr/>
+                  </pic:nvPicPr>
+                  <pic:blipFill>
+                    <a:blip r:embed="rId63"/>
+                    <a:stretch>
+                      <a:fillRect/>
+                    </a:stretch>
+                  </pic:blipFill>
+                  <pic:spPr>
+                    <a:xfrm>
+                      <a:off x="0" y="0"/>
+                      <a:ext cx="5943600" cy="1967865"/>
+                    </a:xfrm>
+                    <a:prstGeom prst="rect">
+                      <a:avLst/>
+                    </a:prstGeom>
+                  </pic:spPr>
+                </pic:pic>
+              </a:graphicData>
+            </a:graphic>
+          </wp:inline>
+        </w:drawing>
+      </w:r>
+    </w:p>
+    <w:p>
+      <w:pPr>
+        <w:pStyle w:val="ListParagraph"/>
+        <w:numPr>
+          <w:ilvl w:val="0"/>
+          <w:numId w:val="1"/>
+        </w:numPr>
+      </w:pPr>
+      <w:r>
+        <w:t>Change the length of “PFR_meanVals_array” from to 126 to 38 (4 times)</w:t>
+      </w:r>
+    </w:p>
+    <w:p>
+      <w:r>
+        <w:drawing>
+          <wp:inline distT="0" distB="0" distL="0" distR="0" wp14:anchorId="5C9094C0" wp14:editId="31A77D71">
+            <wp:extent cx="5687219" cy="2524477"/>
+            <wp:effectExtent l="0" t="0" r="8890" b="9525"/>
+            <wp:docPr id="62" name="Picture 62"/>
+            <wp:cNvGraphicFramePr>
+              <a:graphicFrameLocks xmlns:a="http://schemas.openxmlformats.org/drawingml/2006/main" noChangeAspect="1"/>
+            </wp:cNvGraphicFramePr>
+            <a:graphic xmlns:a="http://schemas.openxmlformats.org/drawingml/2006/main">
+              <a:graphicData uri="http://schemas.openxmlformats.org/drawingml/2006/picture">
+                <pic:pic xmlns:pic="http://schemas.openxmlformats.org/drawingml/2006/picture">
+                  <pic:nvPicPr>
+                    <pic:cNvPr id="1" name=""/>
+                    <pic:cNvPicPr/>
+                  </pic:nvPicPr>
+                  <pic:blipFill>
+                    <a:blip r:embed="rId64"/>
+                    <a:stretch>
+                      <a:fillRect/>
+                    </a:stretch>
+                  </pic:blipFill>
+                  <pic:spPr>
+                    <a:xfrm>
+                      <a:off x="0" y="0"/>
+                      <a:ext cx="5687219" cy="2524477"/>
+                    </a:xfrm>
+                    <a:prstGeom prst="rect">
+                      <a:avLst/>
+                    </a:prstGeom>
+                  </pic:spPr>
+                </pic:pic>
+              </a:graphicData>
+            </a:graphic>
+          </wp:inline>
+        </w:drawing>
+      </w:r>
+    </w:p>
+    <w:p/>
+    <w:p>
+      <w:pPr>
+        <w:pStyle w:val="ListParagraph"/>
+        <w:numPr>
+          <w:ilvl w:val="0"/>
+          <w:numId w:val="1"/>
+        </w:numPr>
+      </w:pPr>
+      <w:r>
+        <w:t>The type of variable “toString” (8 lines)</w:t>
+      </w:r>
+    </w:p>
+    <w:p>
+      <w:r>
+        <w:drawing>
+          <wp:inline distT="0" distB="0" distL="0" distR="0" wp14:anchorId="6E8BEBB0" wp14:editId="525287AF">
+            <wp:extent cx="5943600" cy="1133475"/>
+            <wp:effectExtent l="0" t="0" r="0" b="9525"/>
+            <wp:docPr id="58" name="Picture 58"/>
+            <wp:cNvGraphicFramePr>
+              <a:graphicFrameLocks xmlns:a="http://schemas.openxmlformats.org/drawingml/2006/main" noChangeAspect="1"/>
+            </wp:cNvGraphicFramePr>
+            <a:graphic xmlns:a="http://schemas.openxmlformats.org/drawingml/2006/main">
+              <a:graphicData uri="http://schemas.openxmlformats.org/drawingml/2006/picture">
+                <pic:pic xmlns:pic="http://schemas.openxmlformats.org/drawingml/2006/picture">
+                  <pic:nvPicPr>
+                    <pic:cNvPr id="1" name=""/>
+                    <pic:cNvPicPr/>
+                  </pic:nvPicPr>
+                  <pic:blipFill>
+                    <a:blip r:embed="rId65"/>
+                    <a:stretch>
+                      <a:fillRect/>
+                    </a:stretch>
+                  </pic:blipFill>
+                  <pic:spPr>
+                    <a:xfrm>
+                      <a:off x="0" y="0"/>
+                      <a:ext cx="5943600" cy="1133475"/>
+                    </a:xfrm>
+                    <a:prstGeom prst="rect">
+                      <a:avLst/>
+                    </a:prstGeom>
+                  </pic:spPr>
+                </pic:pic>
+              </a:graphicData>
+            </a:graphic>
+          </wp:inline>
+        </w:drawing>
+      </w:r>
+    </w:p>
+    <w:p>
+      <w:pPr>
+        <w:pStyle w:val="ListParagraph"/>
+        <w:numPr>
+          <w:ilvl w:val="0"/>
+          <w:numId w:val="1"/>
+        </w:numPr>
+      </w:pPr>
+      <w:r>
+        <w:t>Make sure that json data of watershed and stream have the following characteristic:</w:t>
+      </w:r>
+    </w:p>
+    <w:p>
+      <w:pPr>
+        <w:pStyle w:val="ListParagraph"/>
+        <w:numPr>
+          <w:ilvl w:val="0"/>
+          <w:numId w:val="3"/>
+        </w:numPr>
+      </w:pPr>
+      <w:r>
+        <w:t>No “multipolygon”.</w:t>
+      </w:r>
+    </w:p>
+    <w:p>
+      <w:pPr>
+        <w:pStyle w:val="ListParagraph"/>
+        <w:numPr>
+          <w:ilvl w:val="0"/>
+          <w:numId w:val="3"/>
+        </w:numPr>
+      </w:pPr>
+      <w:r>
+        <w:t>Kip the same name of features, such as: “Subbasin”, “area_ac”, etc.</w:t>
+      </w:r>
+      <w:bookmarkStart w:id="0" w:name="_GoBack"/>
+      <w:bookmarkEnd w:id="0"/>
+    </w:p>
+    <w:p>
+      <w:pPr>
+        <w:pStyle w:val="ListParagraph"/>
+        <w:ind w:left="0"/>
+      </w:pPr>
+      <w:r>
+        <w:lastRenderedPageBreak/>
+        <w:drawing>
+          <wp:inline distT="0" distB="0" distL="0" distR="0" wp14:anchorId="0F58CADF" wp14:editId="15AD0BB9">
+            <wp:extent cx="2651760" cy="3862506"/>
+            <wp:effectExtent l="19050" t="19050" r="15240" b="24130"/>
+            <wp:docPr id="64" name="Picture 64"/>
+            <wp:cNvGraphicFramePr>
+              <a:graphicFrameLocks xmlns:a="http://schemas.openxmlformats.org/drawingml/2006/main" noChangeAspect="1"/>
+            </wp:cNvGraphicFramePr>
+            <a:graphic xmlns:a="http://schemas.openxmlformats.org/drawingml/2006/main">
+              <a:graphicData uri="http://schemas.openxmlformats.org/drawingml/2006/picture">
+                <pic:pic xmlns:pic="http://schemas.openxmlformats.org/drawingml/2006/picture">
+                  <pic:nvPicPr>
+                    <pic:cNvPr id="1" name=""/>
+                    <pic:cNvPicPr/>
+                  </pic:nvPicPr>
+                  <pic:blipFill>
+                    <a:blip r:embed="rId66"/>
+                    <a:stretch>
+                      <a:fillRect/>
+                    </a:stretch>
+                  </pic:blipFill>
+                  <pic:spPr>
+                    <a:xfrm>
+                      <a:off x="0" y="0"/>
+                      <a:ext cx="2651760" cy="3862506"/>
+                    </a:xfrm>
+                    <a:prstGeom prst="rect">
+                      <a:avLst/>
+                    </a:prstGeom>
+                    <a:ln>
+                      <a:solidFill>
+                        <a:srgbClr val="FF0000"/>
+                      </a:solidFill>
+                    </a:ln>
+                  </pic:spPr>
+                </pic:pic>
+              </a:graphicData>
+            </a:graphic>
+          </wp:inline>
+        </w:drawing>
+      </w:r>
+      <w:r>
+        <w:rPr>
+          <w:noProof/>
+        </w:rPr>
+        <w:t xml:space="preserve"> </w:t>
+      </w:r>
+      <w:r>
+        <w:drawing>
+          <wp:inline distT="0" distB="0" distL="0" distR="0" wp14:anchorId="058BE3B4" wp14:editId="58C2C1E2">
+            <wp:extent cx="2651760" cy="3075494"/>
+            <wp:effectExtent l="19050" t="19050" r="15240" b="10795"/>
+            <wp:docPr id="65" name="Picture 65"/>
+            <wp:cNvGraphicFramePr>
+              <a:graphicFrameLocks xmlns:a="http://schemas.openxmlformats.org/drawingml/2006/main" noChangeAspect="1"/>
+            </wp:cNvGraphicFramePr>
+            <a:graphic xmlns:a="http://schemas.openxmlformats.org/drawingml/2006/main">
+              <a:graphicData uri="http://schemas.openxmlformats.org/drawingml/2006/picture">
+                <pic:pic xmlns:pic="http://schemas.openxmlformats.org/drawingml/2006/picture">
+                  <pic:nvPicPr>
+                    <pic:cNvPr id="1" name=""/>
+                    <pic:cNvPicPr/>
+                  </pic:nvPicPr>
+                  <pic:blipFill>
+                    <a:blip r:embed="rId67"/>
+                    <a:stretch>
+                      <a:fillRect/>
+                    </a:stretch>
+                  </pic:blipFill>
+                  <pic:spPr>
+                    <a:xfrm>
+                      <a:off x="0" y="0"/>
+                      <a:ext cx="2651760" cy="3075494"/>
+                    </a:xfrm>
+                    <a:prstGeom prst="rect">
+                      <a:avLst/>
+                    </a:prstGeom>
+                    <a:ln>
+                      <a:solidFill>
+                        <a:srgbClr val="FF0000"/>
+                      </a:solidFill>
+                    </a:ln>
+                  </pic:spPr>
+                </pic:pic>
+              </a:graphicData>
+            </a:graphic>
+          </wp:inline>
+        </w:drawing>
+      </w:r>
+    </w:p>
+    <w:p>
+      <w:pPr>
+        <w:pStyle w:val="ListParagraph"/>
+      </w:pPr>
+    </w:p>
+    <w:p>
+      <w:pPr>
+        <w:pStyle w:val="ListParagraph"/>
+        <w:numPr>
+          <w:ilvl w:val="0"/>
+          <w:numId w:val="1"/>
+        </w:numPr>
+      </w:pPr>
+      <w:r>
+        <w:t>Dsdsasdsa</w:t>
+      </w:r>
+    </w:p>
+    <w:p>
+      <w:pPr>
+        <w:pStyle w:val="ListParagraph"/>
+        <w:numPr>
+          <w:ilvl w:val="0"/>
+          <w:numId w:val="1"/>
+        </w:numPr>
+      </w:pPr>
+    </w:p>
+    <w:p/>
+    <w:p/>
+    <w:p/>
+    <w:p/>
+    <w:p/>
     <w:p/>
     <w:p/>
     <w:p/>
@@ -5126,6 +6875,311 @@
     </w:sectPr>
   </w:body>
 </w:document>
+</file>
+
+<file path=word/numbering.xml><?xml version="1.0" encoding="utf-8"?>
+<w:numbering xmlns:wpc="http://schemas.microsoft.com/office/word/2010/wordprocessingCanvas" xmlns:cx="http://schemas.microsoft.com/office/drawing/2014/chartex" xmlns:cx1="http://schemas.microsoft.com/office/drawing/2015/9/8/chartex" xmlns:cx2="http://schemas.microsoft.com/office/drawing/2015/10/21/chartex" xmlns:cx3="http://schemas.microsoft.com/office/drawing/2016/5/9/chartex" xmlns:cx4="http://schemas.microsoft.com/office/drawing/2016/5/10/chartex" xmlns:cx5="http://schemas.microsoft.com/office/drawing/2016/5/11/chartex" xmlns:cx6="http://schemas.microsoft.com/office/drawing/2016/5/12/chartex" xmlns:cx7="http://schemas.microsoft.com/office/drawing/2016/5/13/chartex" xmlns:cx8="http://schemas.microsoft.com/office/drawing/2016/5/14/chartex" xmlns:mc="http://schemas.openxmlformats.org/markup-compatibility/2006" xmlns:aink="http://schemas.microsoft.com/office/drawing/2016/ink" xmlns:am3d="http://schemas.microsoft.com/office/drawing/2017/model3d" xmlns:o="urn:schemas-microsoft-com:office:office" xmlns:r="http://schemas.openxmlformats.org/officeDocument/2006/relationships" xmlns:m="http://schemas.openxmlformats.org/officeDocument/2006/math" xmlns:v="urn:schemas-microsoft-com:vml" xmlns:wp14="http://schemas.microsoft.com/office/word/2010/wordprocessingDrawing" xmlns:wp="http://schemas.openxmlformats.org/drawingml/2006/wordprocessingDrawing" xmlns:w10="urn:schemas-microsoft-com:office:word" xmlns:w="http://schemas.openxmlformats.org/wordprocessingml/2006/main" xmlns:w14="http://schemas.microsoft.com/office/word/2010/wordml" xmlns:w15="http://schemas.microsoft.com/office/word/2012/wordml" xmlns:w16cid="http://schemas.microsoft.com/office/word/2016/wordml/cid" xmlns:w16se="http://schemas.microsoft.com/office/word/2015/wordml/symex" xmlns:wpg="http://schemas.microsoft.com/office/word/2010/wordprocessingGroup" xmlns:wpi="http://schemas.microsoft.com/office/word/2010/wordprocessingInk" xmlns:wne="http://schemas.microsoft.com/office/word/2006/wordml" xmlns:wps="http://schemas.microsoft.com/office/word/2010/wordprocessingShape" mc:Ignorable="w14 w15 w16se w16cid wp14">
+  <w:abstractNum w:abstractNumId="0" w15:restartNumberingAfterBreak="0">
+    <w:nsid w:val="2B047566"/>
+    <w:multiLevelType w:val="hybridMultilevel"/>
+    <w:tmpl w:val="DD3C08E8"/>
+    <w:lvl w:ilvl="0" w:tplc="0409000F">
+      <w:start w:val="1"/>
+      <w:numFmt w:val="decimal"/>
+      <w:lvlText w:val="%1."/>
+      <w:lvlJc w:val="left"/>
+      <w:pPr>
+        <w:ind w:left="720" w:hanging="360"/>
+      </w:pPr>
+      <w:rPr>
+        <w:rFonts w:hint="default"/>
+      </w:rPr>
+    </w:lvl>
+    <w:lvl w:ilvl="1" w:tplc="04090019" w:tentative="1">
+      <w:start w:val="1"/>
+      <w:numFmt w:val="lowerLetter"/>
+      <w:lvlText w:val="%2."/>
+      <w:lvlJc w:val="left"/>
+      <w:pPr>
+        <w:ind w:left="1440" w:hanging="360"/>
+      </w:pPr>
+    </w:lvl>
+    <w:lvl w:ilvl="2" w:tplc="0409001B" w:tentative="1">
+      <w:start w:val="1"/>
+      <w:numFmt w:val="lowerRoman"/>
+      <w:lvlText w:val="%3."/>
+      <w:lvlJc w:val="right"/>
+      <w:pPr>
+        <w:ind w:left="2160" w:hanging="180"/>
+      </w:pPr>
+    </w:lvl>
+    <w:lvl w:ilvl="3" w:tplc="0409000F" w:tentative="1">
+      <w:start w:val="1"/>
+      <w:numFmt w:val="decimal"/>
+      <w:lvlText w:val="%4."/>
+      <w:lvlJc w:val="left"/>
+      <w:pPr>
+        <w:ind w:left="2880" w:hanging="360"/>
+      </w:pPr>
+    </w:lvl>
+    <w:lvl w:ilvl="4" w:tplc="04090019" w:tentative="1">
+      <w:start w:val="1"/>
+      <w:numFmt w:val="lowerLetter"/>
+      <w:lvlText w:val="%5."/>
+      <w:lvlJc w:val="left"/>
+      <w:pPr>
+        <w:ind w:left="3600" w:hanging="360"/>
+      </w:pPr>
+    </w:lvl>
+    <w:lvl w:ilvl="5" w:tplc="0409001B" w:tentative="1">
+      <w:start w:val="1"/>
+      <w:numFmt w:val="lowerRoman"/>
+      <w:lvlText w:val="%6."/>
+      <w:lvlJc w:val="right"/>
+      <w:pPr>
+        <w:ind w:left="4320" w:hanging="180"/>
+      </w:pPr>
+    </w:lvl>
+    <w:lvl w:ilvl="6" w:tplc="0409000F" w:tentative="1">
+      <w:start w:val="1"/>
+      <w:numFmt w:val="decimal"/>
+      <w:lvlText w:val="%7."/>
+      <w:lvlJc w:val="left"/>
+      <w:pPr>
+        <w:ind w:left="5040" w:hanging="360"/>
+      </w:pPr>
+    </w:lvl>
+    <w:lvl w:ilvl="7" w:tplc="04090019" w:tentative="1">
+      <w:start w:val="1"/>
+      <w:numFmt w:val="lowerLetter"/>
+      <w:lvlText w:val="%8."/>
+      <w:lvlJc w:val="left"/>
+      <w:pPr>
+        <w:ind w:left="5760" w:hanging="360"/>
+      </w:pPr>
+    </w:lvl>
+    <w:lvl w:ilvl="8" w:tplc="0409001B" w:tentative="1">
+      <w:start w:val="1"/>
+      <w:numFmt w:val="lowerRoman"/>
+      <w:lvlText w:val="%9."/>
+      <w:lvlJc w:val="right"/>
+      <w:pPr>
+        <w:ind w:left="6480" w:hanging="180"/>
+      </w:pPr>
+    </w:lvl>
+  </w:abstractNum>
+  <w:abstractNum w:abstractNumId="1" w15:restartNumberingAfterBreak="0">
+    <w:nsid w:val="4294631D"/>
+    <w:multiLevelType w:val="hybridMultilevel"/>
+    <w:tmpl w:val="34D42506"/>
+    <w:lvl w:ilvl="0" w:tplc="E83E409C">
+      <w:start w:val="2"/>
+      <w:numFmt w:val="bullet"/>
+      <w:lvlText w:val="-"/>
+      <w:lvlJc w:val="left"/>
+      <w:pPr>
+        <w:ind w:left="1080" w:hanging="360"/>
+      </w:pPr>
+      <w:rPr>
+        <w:rFonts w:ascii="Calibri" w:eastAsiaTheme="minorHAnsi" w:hAnsi="Calibri" w:cs="Calibri" w:hint="default"/>
+      </w:rPr>
+    </w:lvl>
+    <w:lvl w:ilvl="1" w:tplc="04090003" w:tentative="1">
+      <w:start w:val="1"/>
+      <w:numFmt w:val="bullet"/>
+      <w:lvlText w:val="o"/>
+      <w:lvlJc w:val="left"/>
+      <w:pPr>
+        <w:ind w:left="1800" w:hanging="360"/>
+      </w:pPr>
+      <w:rPr>
+        <w:rFonts w:ascii="Courier New" w:hAnsi="Courier New" w:cs="Courier New" w:hint="default"/>
+      </w:rPr>
+    </w:lvl>
+    <w:lvl w:ilvl="2" w:tplc="04090005" w:tentative="1">
+      <w:start w:val="1"/>
+      <w:numFmt w:val="bullet"/>
+      <w:lvlText w:val=""/>
+      <w:lvlJc w:val="left"/>
+      <w:pPr>
+        <w:ind w:left="2520" w:hanging="360"/>
+      </w:pPr>
+      <w:rPr>
+        <w:rFonts w:ascii="Wingdings" w:hAnsi="Wingdings" w:hint="default"/>
+      </w:rPr>
+    </w:lvl>
+    <w:lvl w:ilvl="3" w:tplc="04090001" w:tentative="1">
+      <w:start w:val="1"/>
+      <w:numFmt w:val="bullet"/>
+      <w:lvlText w:val=""/>
+      <w:lvlJc w:val="left"/>
+      <w:pPr>
+        <w:ind w:left="3240" w:hanging="360"/>
+      </w:pPr>
+      <w:rPr>
+        <w:rFonts w:ascii="Symbol" w:hAnsi="Symbol" w:hint="default"/>
+      </w:rPr>
+    </w:lvl>
+    <w:lvl w:ilvl="4" w:tplc="04090003" w:tentative="1">
+      <w:start w:val="1"/>
+      <w:numFmt w:val="bullet"/>
+      <w:lvlText w:val="o"/>
+      <w:lvlJc w:val="left"/>
+      <w:pPr>
+        <w:ind w:left="3960" w:hanging="360"/>
+      </w:pPr>
+      <w:rPr>
+        <w:rFonts w:ascii="Courier New" w:hAnsi="Courier New" w:cs="Courier New" w:hint="default"/>
+      </w:rPr>
+    </w:lvl>
+    <w:lvl w:ilvl="5" w:tplc="04090005" w:tentative="1">
+      <w:start w:val="1"/>
+      <w:numFmt w:val="bullet"/>
+      <w:lvlText w:val=""/>
+      <w:lvlJc w:val="left"/>
+      <w:pPr>
+        <w:ind w:left="4680" w:hanging="360"/>
+      </w:pPr>
+      <w:rPr>
+        <w:rFonts w:ascii="Wingdings" w:hAnsi="Wingdings" w:hint="default"/>
+      </w:rPr>
+    </w:lvl>
+    <w:lvl w:ilvl="6" w:tplc="04090001" w:tentative="1">
+      <w:start w:val="1"/>
+      <w:numFmt w:val="bullet"/>
+      <w:lvlText w:val=""/>
+      <w:lvlJc w:val="left"/>
+      <w:pPr>
+        <w:ind w:left="5400" w:hanging="360"/>
+      </w:pPr>
+      <w:rPr>
+        <w:rFonts w:ascii="Symbol" w:hAnsi="Symbol" w:hint="default"/>
+      </w:rPr>
+    </w:lvl>
+    <w:lvl w:ilvl="7" w:tplc="04090003" w:tentative="1">
+      <w:start w:val="1"/>
+      <w:numFmt w:val="bullet"/>
+      <w:lvlText w:val="o"/>
+      <w:lvlJc w:val="left"/>
+      <w:pPr>
+        <w:ind w:left="6120" w:hanging="360"/>
+      </w:pPr>
+      <w:rPr>
+        <w:rFonts w:ascii="Courier New" w:hAnsi="Courier New" w:cs="Courier New" w:hint="default"/>
+      </w:rPr>
+    </w:lvl>
+    <w:lvl w:ilvl="8" w:tplc="04090005" w:tentative="1">
+      <w:start w:val="1"/>
+      <w:numFmt w:val="bullet"/>
+      <w:lvlText w:val=""/>
+      <w:lvlJc w:val="left"/>
+      <w:pPr>
+        <w:ind w:left="6840" w:hanging="360"/>
+      </w:pPr>
+      <w:rPr>
+        <w:rFonts w:ascii="Wingdings" w:hAnsi="Wingdings" w:hint="default"/>
+      </w:rPr>
+    </w:lvl>
+  </w:abstractNum>
+  <w:abstractNum w:abstractNumId="2" w15:restartNumberingAfterBreak="0">
+    <w:nsid w:val="63935668"/>
+    <w:multiLevelType w:val="hybridMultilevel"/>
+    <w:tmpl w:val="DD3C08E8"/>
+    <w:lvl w:ilvl="0" w:tplc="0409000F">
+      <w:start w:val="1"/>
+      <w:numFmt w:val="decimal"/>
+      <w:lvlText w:val="%1."/>
+      <w:lvlJc w:val="left"/>
+      <w:pPr>
+        <w:ind w:left="720" w:hanging="360"/>
+      </w:pPr>
+      <w:rPr>
+        <w:rFonts w:hint="default"/>
+      </w:rPr>
+    </w:lvl>
+    <w:lvl w:ilvl="1" w:tplc="04090019" w:tentative="1">
+      <w:start w:val="1"/>
+      <w:numFmt w:val="lowerLetter"/>
+      <w:lvlText w:val="%2."/>
+      <w:lvlJc w:val="left"/>
+      <w:pPr>
+        <w:ind w:left="1440" w:hanging="360"/>
+      </w:pPr>
+    </w:lvl>
+    <w:lvl w:ilvl="2" w:tplc="0409001B" w:tentative="1">
+      <w:start w:val="1"/>
+      <w:numFmt w:val="lowerRoman"/>
+      <w:lvlText w:val="%3."/>
+      <w:lvlJc w:val="right"/>
+      <w:pPr>
+        <w:ind w:left="2160" w:hanging="180"/>
+      </w:pPr>
+    </w:lvl>
+    <w:lvl w:ilvl="3" w:tplc="0409000F" w:tentative="1">
+      <w:start w:val="1"/>
+      <w:numFmt w:val="decimal"/>
+      <w:lvlText w:val="%4."/>
+      <w:lvlJc w:val="left"/>
+      <w:pPr>
+        <w:ind w:left="2880" w:hanging="360"/>
+      </w:pPr>
+    </w:lvl>
+    <w:lvl w:ilvl="4" w:tplc="04090019" w:tentative="1">
+      <w:start w:val="1"/>
+      <w:numFmt w:val="lowerLetter"/>
+      <w:lvlText w:val="%5."/>
+      <w:lvlJc w:val="left"/>
+      <w:pPr>
+        <w:ind w:left="3600" w:hanging="360"/>
+      </w:pPr>
+    </w:lvl>
+    <w:lvl w:ilvl="5" w:tplc="0409001B" w:tentative="1">
+      <w:start w:val="1"/>
+      <w:numFmt w:val="lowerRoman"/>
+      <w:lvlText w:val="%6."/>
+      <w:lvlJc w:val="right"/>
+      <w:pPr>
+        <w:ind w:left="4320" w:hanging="180"/>
+      </w:pPr>
+    </w:lvl>
+    <w:lvl w:ilvl="6" w:tplc="0409000F" w:tentative="1">
+      <w:start w:val="1"/>
+      <w:numFmt w:val="decimal"/>
+      <w:lvlText w:val="%7."/>
+      <w:lvlJc w:val="left"/>
+      <w:pPr>
+        <w:ind w:left="5040" w:hanging="360"/>
+      </w:pPr>
+    </w:lvl>
+    <w:lvl w:ilvl="7" w:tplc="04090019" w:tentative="1">
+      <w:start w:val="1"/>
+      <w:numFmt w:val="lowerLetter"/>
+      <w:lvlText w:val="%8."/>
+      <w:lvlJc w:val="left"/>
+      <w:pPr>
+        <w:ind w:left="5760" w:hanging="360"/>
+      </w:pPr>
+    </w:lvl>
+    <w:lvl w:ilvl="8" w:tplc="0409001B" w:tentative="1">
+      <w:start w:val="1"/>
+      <w:numFmt w:val="lowerRoman"/>
+      <w:lvlText w:val="%9."/>
+      <w:lvlJc w:val="right"/>
+      <w:pPr>
+        <w:ind w:left="6480" w:hanging="180"/>
+      </w:pPr>
+    </w:lvl>
+  </w:abstractNum>
+  <w:num w:numId="1">
+    <w:abstractNumId w:val="0"/>
+  </w:num>
+  <w:num w:numId="2">
+    <w:abstractNumId w:val="2"/>
+  </w:num>
+  <w:num w:numId="3">
+    <w:abstractNumId w:val="1"/>
+  </w:num>
+</w:numbering>
 </file>
 
 <file path=word/styles.xml><?xml version="1.0" encoding="utf-8"?>
@@ -5622,6 +7676,17 @@
       <w:shd w:val="clear" w:color="auto" w:fill="E6E6E6"/>
     </w:rPr>
   </w:style>
+  <w:style w:type="paragraph" w:styleId="ListParagraph">
+    <w:name w:val="List Paragraph"/>
+    <w:basedOn w:val="Normal"/>
+    <w:uiPriority w:val="34"/>
+    <w:qFormat/>
+    <w:rsid w:val="00D45B1A"/>
+    <w:pPr>
+      <w:ind w:left="720"/>
+      <w:contextualSpacing/>
+    </w:pPr>
+  </w:style>
 </w:styles>
 </file>
 

</xml_diff>

<commit_message>
commit after agregating labels for each subbasin
</commit_message>
<xml_diff>
--- a/model/debbuging_mapping_new3.docx
+++ b/model/debbuging_mapping_new3.docx
@@ -1710,7 +1710,7 @@
           </mc:Choice>
           <mc:Fallback>
             <w:pict>
-              <v:rect w14:anchorId="064338B5" id="Rectangle 26" o:spid="_x0000_s1026" style="position:absolute;margin-left:135.8pt;margin-top:26.15pt;width:39.25pt;height:8.2pt;z-index:251660288;visibility:visible;mso-wrap-style:square;mso-wrap-distance-left:9pt;mso-wrap-distance-top:0;mso-wrap-distance-right:9pt;mso-wrap-distance-bottom:0;mso-position-horizontal:absolute;mso-position-horizontal-relative:text;mso-position-vertical:absolute;mso-position-vertical-relative:text;v-text-anchor:middle" o:gfxdata="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" filled="f" strokecolor="#c45911 [2405]" strokeweight="2.25pt"/>
+              <v:rect w14:anchorId="75D0CF40" id="Rectangle 26" o:spid="_x0000_s1026" style="position:absolute;margin-left:135.8pt;margin-top:26.15pt;width:39.25pt;height:8.2pt;z-index:251660288;visibility:visible;mso-wrap-style:square;mso-wrap-distance-left:9pt;mso-wrap-distance-top:0;mso-wrap-distance-right:9pt;mso-wrap-distance-bottom:0;mso-position-horizontal:absolute;mso-position-horizontal-relative:text;mso-position-vertical:absolute;mso-position-vertical-relative:text;v-text-anchor:middle" o:gfxdata="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" filled="f" strokecolor="#c45911 [2405]" strokeweight="2.25pt"/>
             </w:pict>
           </mc:Fallback>
         </mc:AlternateContent>
@@ -3831,7 +3831,29 @@
           <w:sz w:val="18"/>
           <w:szCs w:val="18"/>
         </w:rPr>
-        <w:t xml:space="preserve">"L.1610 forMapArray: </w:t>
+        <w:t>"L.1</w:t>
+      </w:r>
+      <w:r>
+        <w:rPr>
+          <w:rFonts w:ascii="Courier New" w:eastAsia="Times New Roman" w:hAnsi="Courier New" w:cs="Courier New"/>
+          <w:b/>
+          <w:bCs/>
+          <w:color w:val="008000"/>
+          <w:sz w:val="18"/>
+          <w:szCs w:val="18"/>
+        </w:rPr>
+        <w:t>348</w:t>
+      </w:r>
+      <w:r>
+        <w:rPr>
+          <w:rFonts w:ascii="Courier New" w:eastAsia="Times New Roman" w:hAnsi="Courier New" w:cs="Courier New"/>
+          <w:b/>
+          <w:bCs/>
+          <w:color w:val="008000"/>
+          <w:sz w:val="18"/>
+          <w:szCs w:val="18"/>
+        </w:rPr>
+        <w:t xml:space="preserve"> forMapArray: </w:t>
       </w:r>
       <w:r>
         <w:rPr>
@@ -3949,10 +3971,10 @@
         </w:rPr>
         <w:lastRenderedPageBreak/>
         <w:drawing>
-          <wp:inline distT="0" distB="0" distL="0" distR="0" wp14:anchorId="48F9C958" wp14:editId="308B2498">
-            <wp:extent cx="6764482" cy="2186893"/>
-            <wp:effectExtent l="0" t="0" r="0" b="4445"/>
-            <wp:docPr id="39" name="Picture 39"/>
+          <wp:inline distT="0" distB="0" distL="0" distR="0" wp14:anchorId="6A8D2F60" wp14:editId="07B86B50">
+            <wp:extent cx="8729024" cy="2171065"/>
+            <wp:effectExtent l="0" t="0" r="0" b="635"/>
+            <wp:docPr id="66" name="Picture 66"/>
             <wp:cNvGraphicFramePr>
               <a:graphicFrameLocks xmlns:a="http://schemas.openxmlformats.org/drawingml/2006/main" noChangeAspect="1"/>
             </wp:cNvGraphicFramePr>
@@ -3972,7 +3994,7 @@
                   <pic:spPr>
                     <a:xfrm>
                       <a:off x="0" y="0"/>
-                      <a:ext cx="6795722" cy="2196993"/>
+                      <a:ext cx="8857476" cy="2203013"/>
                     </a:xfrm>
                     <a:prstGeom prst="rect">
                       <a:avLst/>
@@ -3984,19 +4006,6 @@
           </wp:inline>
         </w:drawing>
       </w:r>
-    </w:p>
-    <w:p>
-      <w:pPr>
-        <w:pStyle w:val="HTMLPreformatted"/>
-        <w:shd w:val="clear" w:color="auto" w:fill="FFFFFF"/>
-        <w:rPr>
-          <w:i/>
-          <w:iCs/>
-          <w:color w:val="FF0000"/>
-          <w:sz w:val="22"/>
-          <w:szCs w:val="18"/>
-        </w:rPr>
-      </w:pPr>
     </w:p>
     <w:p>
       <w:pPr>
@@ -4671,7 +4680,7 @@
           </mc:Choice>
           <mc:Fallback>
             <w:pict>
-              <v:rect w14:anchorId="2D6B3BB5" id="Rectangle 9" o:spid="_x0000_s1026" style="position:absolute;margin-left:11.7pt;margin-top:37.65pt;width:311.45pt;height:103pt;z-index:251659264;visibility:visible;mso-wrap-style:square;mso-height-percent:0;mso-wrap-distance-left:9pt;mso-wrap-distance-top:0;mso-wrap-distance-right:9pt;mso-wrap-distance-bottom:0;mso-position-horizontal:absolute;mso-position-horizontal-relative:text;mso-position-vertical:absolute;mso-position-vertical-relative:text;mso-height-percent:0;mso-height-relative:margin;v-text-anchor:middle" o:gfxdata="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" filled="f" strokecolor="#009" strokeweight="1pt"/>
+              <v:rect w14:anchorId="2070A9C0" id="Rectangle 9" o:spid="_x0000_s1026" style="position:absolute;margin-left:11.7pt;margin-top:37.65pt;width:311.45pt;height:103pt;z-index:251659264;visibility:visible;mso-wrap-style:square;mso-height-percent:0;mso-wrap-distance-left:9pt;mso-wrap-distance-top:0;mso-wrap-distance-right:9pt;mso-wrap-distance-bottom:0;mso-position-horizontal:absolute;mso-position-horizontal-relative:text;mso-position-vertical:absolute;mso-position-vertical-relative:text;mso-height-percent:0;mso-height-relative:margin;v-text-anchor:middle" o:gfxdata="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" filled="f" strokecolor="#009" strokeweight="1pt"/>
             </w:pict>
           </mc:Fallback>
         </mc:AlternateContent>
@@ -6729,8 +6738,6 @@
       <w:r>
         <w:t>Kip the same name of features, such as: “Subbasin”, “area_ac”, etc.</w:t>
       </w:r>
-      <w:bookmarkStart w:id="0" w:name="_GoBack"/>
-      <w:bookmarkEnd w:id="0"/>
     </w:p>
     <w:p>
       <w:pPr>
@@ -6856,7 +6863,47 @@
       </w:pPr>
     </w:p>
     <w:p/>
-    <w:p/>
+    <w:p>
+      <w:r>
+        <w:drawing>
+          <wp:inline distT="0" distB="0" distL="0" distR="0" wp14:anchorId="0D27DA5A" wp14:editId="30B12C96">
+            <wp:extent cx="5439534" cy="2657846"/>
+            <wp:effectExtent l="0" t="0" r="8890" b="9525"/>
+            <wp:docPr id="67" name="Picture 67"/>
+            <wp:cNvGraphicFramePr>
+              <a:graphicFrameLocks xmlns:a="http://schemas.openxmlformats.org/drawingml/2006/main" noChangeAspect="1"/>
+            </wp:cNvGraphicFramePr>
+            <a:graphic xmlns:a="http://schemas.openxmlformats.org/drawingml/2006/main">
+              <a:graphicData uri="http://schemas.openxmlformats.org/drawingml/2006/picture">
+                <pic:pic xmlns:pic="http://schemas.openxmlformats.org/drawingml/2006/picture">
+                  <pic:nvPicPr>
+                    <pic:cNvPr id="1" name=""/>
+                    <pic:cNvPicPr/>
+                  </pic:nvPicPr>
+                  <pic:blipFill>
+                    <a:blip r:embed="rId68"/>
+                    <a:stretch>
+                      <a:fillRect/>
+                    </a:stretch>
+                  </pic:blipFill>
+                  <pic:spPr>
+                    <a:xfrm>
+                      <a:off x="0" y="0"/>
+                      <a:ext cx="5439534" cy="2657846"/>
+                    </a:xfrm>
+                    <a:prstGeom prst="rect">
+                      <a:avLst/>
+                    </a:prstGeom>
+                  </pic:spPr>
+                </pic:pic>
+              </a:graphicData>
+            </a:graphic>
+          </wp:inline>
+        </w:drawing>
+      </w:r>
+      <w:bookmarkStart w:id="0" w:name="_GoBack"/>
+      <w:bookmarkEnd w:id="0"/>
+    </w:p>
     <w:p/>
     <w:p/>
     <w:p/>

</xml_diff>

<commit_message>
commit wrestore files are linked to github
</commit_message>
<xml_diff>
--- a/model/debbuging_mapping_new3.docx
+++ b/model/debbuging_mapping_new3.docx
@@ -2334,6 +2334,51 @@
           <w:szCs w:val="18"/>
         </w:rPr>
       </w:pPr>
+      <w:r>
+        <w:rPr>
+          <w:rFonts w:ascii="Courier New" w:eastAsia="Times New Roman" w:hAnsi="Courier New" w:cs="Courier New"/>
+          <w:b/>
+          <w:bCs/>
+          <w:color w:val="660E7A"/>
+          <w:sz w:val="18"/>
+          <w:szCs w:val="18"/>
+        </w:rPr>
+        <w:drawing>
+          <wp:inline distT="0" distB="0" distL="0" distR="0" wp14:anchorId="15206CF1" wp14:editId="7219ACE9">
+            <wp:extent cx="7108785" cy="1102773"/>
+            <wp:effectExtent l="0" t="0" r="0" b="2540"/>
+            <wp:docPr id="18" name="Picture 18"/>
+            <wp:cNvGraphicFramePr>
+              <a:graphicFrameLocks xmlns:a="http://schemas.openxmlformats.org/drawingml/2006/main" noChangeAspect="1"/>
+            </wp:cNvGraphicFramePr>
+            <a:graphic xmlns:a="http://schemas.openxmlformats.org/drawingml/2006/main">
+              <a:graphicData uri="http://schemas.openxmlformats.org/drawingml/2006/picture">
+                <pic:pic xmlns:pic="http://schemas.openxmlformats.org/drawingml/2006/picture">
+                  <pic:nvPicPr>
+                    <pic:cNvPr id="1" name=""/>
+                    <pic:cNvPicPr/>
+                  </pic:nvPicPr>
+                  <pic:blipFill>
+                    <a:blip r:embed="rId13"/>
+                    <a:stretch>
+                      <a:fillRect/>
+                    </a:stretch>
+                  </pic:blipFill>
+                  <pic:spPr>
+                    <a:xfrm>
+                      <a:off x="0" y="0"/>
+                      <a:ext cx="7120973" cy="1104664"/>
+                    </a:xfrm>
+                    <a:prstGeom prst="rect">
+                      <a:avLst/>
+                    </a:prstGeom>
+                  </pic:spPr>
+                </pic:pic>
+              </a:graphicData>
+            </a:graphic>
+          </wp:inline>
+        </w:drawing>
+      </w:r>
     </w:p>
     <w:p>
       <w:pPr>
@@ -2359,189 +2404,27 @@
         <w:spacing w:after="0" w:line="240" w:lineRule="auto"/>
         <w:rPr>
           <w:rFonts w:ascii="Courier New" w:eastAsia="Times New Roman" w:hAnsi="Courier New" w:cs="Courier New"/>
-          <w:color w:val="000000"/>
-          <w:sz w:val="18"/>
-          <w:szCs w:val="18"/>
-        </w:rPr>
-      </w:pPr>
-      <w:proofErr w:type="gramStart"/>
-      <w:r>
-        <w:rPr>
-          <w:rFonts w:ascii="Courier New" w:eastAsia="Times New Roman" w:hAnsi="Courier New" w:cs="Courier New"/>
           <w:b/>
           <w:bCs/>
           <w:color w:val="660E7A"/>
           <w:sz w:val="18"/>
           <w:szCs w:val="18"/>
         </w:rPr>
-        <w:t>console</w:t>
-      </w:r>
-      <w:r>
-        <w:rPr>
-          <w:rFonts w:ascii="Courier New" w:eastAsia="Times New Roman" w:hAnsi="Courier New" w:cs="Courier New"/>
-          <w:color w:val="000000"/>
-          <w:sz w:val="18"/>
-          <w:szCs w:val="18"/>
-        </w:rPr>
-        <w:t>.</w:t>
-      </w:r>
-      <w:r>
-        <w:rPr>
-          <w:rFonts w:ascii="Courier New" w:eastAsia="Times New Roman" w:hAnsi="Courier New" w:cs="Courier New"/>
-          <w:color w:val="7A7A43"/>
-          <w:sz w:val="18"/>
-          <w:szCs w:val="18"/>
-        </w:rPr>
-        <w:t>log</w:t>
-      </w:r>
-      <w:r>
-        <w:rPr>
-          <w:rFonts w:ascii="Courier New" w:eastAsia="Times New Roman" w:hAnsi="Courier New" w:cs="Courier New"/>
-          <w:color w:val="000000"/>
-          <w:sz w:val="18"/>
-          <w:szCs w:val="18"/>
-        </w:rPr>
-        <w:t>(</w:t>
-      </w:r>
-      <w:proofErr w:type="gramEnd"/>
-      <w:r>
-        <w:rPr>
-          <w:rFonts w:ascii="Courier New" w:eastAsia="Times New Roman" w:hAnsi="Courier New" w:cs="Courier New"/>
-          <w:b/>
-          <w:bCs/>
-          <w:color w:val="008000"/>
-          <w:sz w:val="18"/>
-          <w:szCs w:val="18"/>
-        </w:rPr>
-        <w:t>"L.969 full values of '</w:t>
-      </w:r>
-      <w:proofErr w:type="spellStart"/>
-      <w:r>
-        <w:rPr>
-          <w:rFonts w:ascii="Courier New" w:eastAsia="Times New Roman" w:hAnsi="Courier New" w:cs="Courier New"/>
-          <w:b/>
-          <w:bCs/>
-          <w:color w:val="008000"/>
-          <w:sz w:val="18"/>
-          <w:szCs w:val="18"/>
-        </w:rPr>
-        <w:t>wholeTable</w:t>
-      </w:r>
-      <w:proofErr w:type="spellEnd"/>
-      <w:r>
-        <w:rPr>
-          <w:rFonts w:ascii="Courier New" w:eastAsia="Times New Roman" w:hAnsi="Courier New" w:cs="Courier New"/>
-          <w:b/>
-          <w:bCs/>
-          <w:color w:val="008000"/>
-          <w:sz w:val="18"/>
-          <w:szCs w:val="18"/>
-        </w:rPr>
-        <w:t xml:space="preserve">':" </w:t>
-      </w:r>
-      <w:r>
-        <w:rPr>
-          <w:rFonts w:ascii="Courier New" w:eastAsia="Times New Roman" w:hAnsi="Courier New" w:cs="Courier New"/>
-          <w:color w:val="000000"/>
-          <w:sz w:val="18"/>
-          <w:szCs w:val="18"/>
-        </w:rPr>
-        <w:t xml:space="preserve">+ </w:t>
-      </w:r>
-      <w:proofErr w:type="spellStart"/>
-      <w:r>
-        <w:rPr>
-          <w:rFonts w:ascii="Courier New" w:eastAsia="Times New Roman" w:hAnsi="Courier New" w:cs="Courier New"/>
-          <w:b/>
-          <w:bCs/>
-          <w:i/>
-          <w:iCs/>
+      </w:pPr>
+      <w:r>
+        <w:rPr>
+          <w:rFonts w:ascii="Courier New" w:eastAsia="Times New Roman" w:hAnsi="Courier New" w:cs="Courier New"/>
+          <w:b/>
+          <w:bCs/>
           <w:color w:val="660E7A"/>
           <w:sz w:val="18"/>
           <w:szCs w:val="18"/>
         </w:rPr>
-        <w:t>JSON</w:t>
-      </w:r>
-      <w:r>
-        <w:rPr>
-          <w:rFonts w:ascii="Courier New" w:eastAsia="Times New Roman" w:hAnsi="Courier New" w:cs="Courier New"/>
-          <w:color w:val="000000"/>
-          <w:sz w:val="18"/>
-          <w:szCs w:val="18"/>
-        </w:rPr>
-        <w:t>.</w:t>
-      </w:r>
-      <w:r>
-        <w:rPr>
-          <w:rFonts w:ascii="Courier New" w:eastAsia="Times New Roman" w:hAnsi="Courier New" w:cs="Courier New"/>
-          <w:color w:val="7A7A43"/>
-          <w:sz w:val="18"/>
-          <w:szCs w:val="18"/>
-        </w:rPr>
-        <w:t>stringify</w:t>
-      </w:r>
-      <w:proofErr w:type="spellEnd"/>
-      <w:r>
-        <w:rPr>
-          <w:rFonts w:ascii="Courier New" w:eastAsia="Times New Roman" w:hAnsi="Courier New" w:cs="Courier New"/>
-          <w:color w:val="7A7A43"/>
-          <w:sz w:val="18"/>
-          <w:szCs w:val="18"/>
-        </w:rPr>
-        <w:t xml:space="preserve"> </w:t>
-      </w:r>
-      <w:r>
-        <w:rPr>
-          <w:rFonts w:ascii="Courier New" w:eastAsia="Times New Roman" w:hAnsi="Courier New" w:cs="Courier New"/>
-          <w:color w:val="000000"/>
-          <w:sz w:val="18"/>
-          <w:szCs w:val="18"/>
-        </w:rPr>
-        <w:t>(</w:t>
-      </w:r>
-      <w:proofErr w:type="spellStart"/>
-      <w:r>
-        <w:rPr>
-          <w:rFonts w:ascii="Courier New" w:eastAsia="Times New Roman" w:hAnsi="Courier New" w:cs="Courier New"/>
-          <w:b/>
-          <w:bCs/>
-          <w:i/>
-          <w:iCs/>
-          <w:color w:val="660E7A"/>
-          <w:sz w:val="18"/>
-          <w:szCs w:val="18"/>
-        </w:rPr>
-        <w:t>array_fullvalues</w:t>
-      </w:r>
-      <w:proofErr w:type="spellEnd"/>
-      <w:r>
-        <w:rPr>
-          <w:rFonts w:ascii="Courier New" w:eastAsia="Times New Roman" w:hAnsi="Courier New" w:cs="Courier New"/>
-          <w:color w:val="000000"/>
-          <w:sz w:val="18"/>
-          <w:szCs w:val="18"/>
-        </w:rPr>
-        <w:t>));</w:t>
-      </w:r>
-    </w:p>
-    <w:p>
-      <w:pPr>
-        <w:rPr>
-          <w:b/>
-          <w:sz w:val="28"/>
-        </w:rPr>
-      </w:pPr>
-      <w:r>
-        <w:rPr>
-          <w:b/>
-          <w:noProof/>
-          <w:sz w:val="28"/>
-        </w:rPr>
         <w:drawing>
-          <wp:inline distT="0" distB="0" distL="0" distR="0" wp14:anchorId="630F1A44" wp14:editId="556F86BB">
-            <wp:extent cx="5943600" cy="1536065"/>
-            <wp:effectExtent l="0" t="0" r="0" b="6985"/>
-            <wp:docPr id="41" name="Picture 41"/>
+          <wp:inline distT="0" distB="0" distL="0" distR="0" wp14:anchorId="629C8A2D" wp14:editId="7417245D">
+            <wp:extent cx="11224781" cy="1016946"/>
+            <wp:effectExtent l="0" t="0" r="0" b="0"/>
+            <wp:docPr id="16" name="Picture 16"/>
             <wp:cNvGraphicFramePr>
               <a:graphicFrameLocks xmlns:a="http://schemas.openxmlformats.org/drawingml/2006/main" noChangeAspect="1"/>
             </wp:cNvGraphicFramePr>
@@ -2553,7 +2436,7 @@
                     <pic:cNvPicPr/>
                   </pic:nvPicPr>
                   <pic:blipFill>
-                    <a:blip r:embed="rId13"/>
+                    <a:blip r:embed="rId14"/>
                     <a:stretch>
                       <a:fillRect/>
                     </a:stretch>
@@ -2561,7 +2444,7 @@
                   <pic:spPr>
                     <a:xfrm>
                       <a:off x="0" y="0"/>
-                      <a:ext cx="5943600" cy="1536065"/>
+                      <a:ext cx="11372478" cy="1030327"/>
                     </a:xfrm>
                     <a:prstGeom prst="rect">
                       <a:avLst/>
@@ -2600,9 +2483,8 @@
           <w:rFonts w:ascii="Courier New" w:eastAsia="Times New Roman" w:hAnsi="Courier New" w:cs="Courier New"/>
           <w:b/>
           <w:bCs/>
-          <w:iCs/>
-          <w:color w:val="C45911" w:themeColor="accent2" w:themeShade="BF"/>
-          <w:sz w:val="20"/>
+          <w:color w:val="660E7A"/>
+          <w:sz w:val="18"/>
           <w:szCs w:val="18"/>
         </w:rPr>
       </w:pPr>
@@ -2633,9 +2515,8 @@
           <w:rFonts w:ascii="Courier New" w:eastAsia="Times New Roman" w:hAnsi="Courier New" w:cs="Courier New"/>
           <w:b/>
           <w:bCs/>
-          <w:iCs/>
-          <w:color w:val="C45911" w:themeColor="accent2" w:themeShade="BF"/>
-          <w:sz w:val="20"/>
+          <w:color w:val="660E7A"/>
+          <w:sz w:val="18"/>
           <w:szCs w:val="18"/>
         </w:rPr>
       </w:pPr>
@@ -2664,14 +2545,221 @@
         <w:spacing w:after="0" w:line="240" w:lineRule="auto"/>
         <w:rPr>
           <w:rFonts w:ascii="Courier New" w:eastAsia="Times New Roman" w:hAnsi="Courier New" w:cs="Courier New"/>
-          <w:b/>
-          <w:bCs/>
+          <w:color w:val="000000"/>
+          <w:sz w:val="18"/>
+          <w:szCs w:val="18"/>
+        </w:rPr>
+      </w:pPr>
+      <w:proofErr w:type="gramStart"/>
+      <w:r>
+        <w:rPr>
+          <w:rFonts w:ascii="Courier New" w:eastAsia="Times New Roman" w:hAnsi="Courier New" w:cs="Courier New"/>
+          <w:b/>
+          <w:bCs/>
+          <w:color w:val="660E7A"/>
+          <w:sz w:val="18"/>
+          <w:szCs w:val="18"/>
+        </w:rPr>
+        <w:t>console</w:t>
+      </w:r>
+      <w:r>
+        <w:rPr>
+          <w:rFonts w:ascii="Courier New" w:eastAsia="Times New Roman" w:hAnsi="Courier New" w:cs="Courier New"/>
+          <w:color w:val="000000"/>
+          <w:sz w:val="18"/>
+          <w:szCs w:val="18"/>
+        </w:rPr>
+        <w:t>.</w:t>
+      </w:r>
+      <w:r>
+        <w:rPr>
+          <w:rFonts w:ascii="Courier New" w:eastAsia="Times New Roman" w:hAnsi="Courier New" w:cs="Courier New"/>
+          <w:color w:val="7A7A43"/>
+          <w:sz w:val="18"/>
+          <w:szCs w:val="18"/>
+        </w:rPr>
+        <w:t>log</w:t>
+      </w:r>
+      <w:r>
+        <w:rPr>
+          <w:rFonts w:ascii="Courier New" w:eastAsia="Times New Roman" w:hAnsi="Courier New" w:cs="Courier New"/>
+          <w:color w:val="000000"/>
+          <w:sz w:val="18"/>
+          <w:szCs w:val="18"/>
+        </w:rPr>
+        <w:t>(</w:t>
+      </w:r>
+      <w:proofErr w:type="gramEnd"/>
+      <w:r>
+        <w:rPr>
+          <w:rFonts w:ascii="Courier New" w:eastAsia="Times New Roman" w:hAnsi="Courier New" w:cs="Courier New"/>
+          <w:b/>
+          <w:bCs/>
+          <w:color w:val="008000"/>
+          <w:sz w:val="18"/>
+          <w:szCs w:val="18"/>
+        </w:rPr>
+        <w:t>"L.969 full values of '</w:t>
+      </w:r>
+      <w:proofErr w:type="spellStart"/>
+      <w:r>
+        <w:rPr>
+          <w:rFonts w:ascii="Courier New" w:eastAsia="Times New Roman" w:hAnsi="Courier New" w:cs="Courier New"/>
+          <w:b/>
+          <w:bCs/>
+          <w:color w:val="008000"/>
+          <w:sz w:val="18"/>
+          <w:szCs w:val="18"/>
+        </w:rPr>
+        <w:t>wholeTable</w:t>
+      </w:r>
+      <w:proofErr w:type="spellEnd"/>
+      <w:r>
+        <w:rPr>
+          <w:rFonts w:ascii="Courier New" w:eastAsia="Times New Roman" w:hAnsi="Courier New" w:cs="Courier New"/>
+          <w:b/>
+          <w:bCs/>
+          <w:color w:val="008000"/>
+          <w:sz w:val="18"/>
+          <w:szCs w:val="18"/>
+        </w:rPr>
+        <w:t xml:space="preserve">':" </w:t>
+      </w:r>
+      <w:r>
+        <w:rPr>
+          <w:rFonts w:ascii="Courier New" w:eastAsia="Times New Roman" w:hAnsi="Courier New" w:cs="Courier New"/>
+          <w:color w:val="000000"/>
+          <w:sz w:val="18"/>
+          <w:szCs w:val="18"/>
+        </w:rPr>
+        <w:t xml:space="preserve">+ </w:t>
+      </w:r>
+      <w:proofErr w:type="spellStart"/>
+      <w:r>
+        <w:rPr>
+          <w:rFonts w:ascii="Courier New" w:eastAsia="Times New Roman" w:hAnsi="Courier New" w:cs="Courier New"/>
+          <w:b/>
+          <w:bCs/>
+          <w:i/>
           <w:iCs/>
-          <w:color w:val="C45911" w:themeColor="accent2" w:themeShade="BF"/>
-          <w:sz w:val="20"/>
-          <w:szCs w:val="18"/>
-        </w:rPr>
-      </w:pPr>
+          <w:color w:val="660E7A"/>
+          <w:sz w:val="18"/>
+          <w:szCs w:val="18"/>
+        </w:rPr>
+        <w:t>JSON</w:t>
+      </w:r>
+      <w:r>
+        <w:rPr>
+          <w:rFonts w:ascii="Courier New" w:eastAsia="Times New Roman" w:hAnsi="Courier New" w:cs="Courier New"/>
+          <w:color w:val="000000"/>
+          <w:sz w:val="18"/>
+          <w:szCs w:val="18"/>
+        </w:rPr>
+        <w:t>.</w:t>
+      </w:r>
+      <w:r>
+        <w:rPr>
+          <w:rFonts w:ascii="Courier New" w:eastAsia="Times New Roman" w:hAnsi="Courier New" w:cs="Courier New"/>
+          <w:color w:val="7A7A43"/>
+          <w:sz w:val="18"/>
+          <w:szCs w:val="18"/>
+        </w:rPr>
+        <w:t>stringify</w:t>
+      </w:r>
+      <w:proofErr w:type="spellEnd"/>
+      <w:r>
+        <w:rPr>
+          <w:rFonts w:ascii="Courier New" w:eastAsia="Times New Roman" w:hAnsi="Courier New" w:cs="Courier New"/>
+          <w:color w:val="7A7A43"/>
+          <w:sz w:val="18"/>
+          <w:szCs w:val="18"/>
+        </w:rPr>
+        <w:t xml:space="preserve"> </w:t>
+      </w:r>
+      <w:r>
+        <w:rPr>
+          <w:rFonts w:ascii="Courier New" w:eastAsia="Times New Roman" w:hAnsi="Courier New" w:cs="Courier New"/>
+          <w:color w:val="000000"/>
+          <w:sz w:val="18"/>
+          <w:szCs w:val="18"/>
+        </w:rPr>
+        <w:t>(</w:t>
+      </w:r>
+      <w:proofErr w:type="spellStart"/>
+      <w:r>
+        <w:rPr>
+          <w:rFonts w:ascii="Courier New" w:eastAsia="Times New Roman" w:hAnsi="Courier New" w:cs="Courier New"/>
+          <w:b/>
+          <w:bCs/>
+          <w:i/>
+          <w:iCs/>
+          <w:color w:val="660E7A"/>
+          <w:sz w:val="18"/>
+          <w:szCs w:val="18"/>
+        </w:rPr>
+        <w:t>array_fullvalues</w:t>
+      </w:r>
+      <w:proofErr w:type="spellEnd"/>
+      <w:r>
+        <w:rPr>
+          <w:rFonts w:ascii="Courier New" w:eastAsia="Times New Roman" w:hAnsi="Courier New" w:cs="Courier New"/>
+          <w:color w:val="000000"/>
+          <w:sz w:val="18"/>
+          <w:szCs w:val="18"/>
+        </w:rPr>
+        <w:t>));</w:t>
+      </w:r>
+    </w:p>
+    <w:p>
+      <w:pPr>
+        <w:rPr>
+          <w:b/>
+          <w:sz w:val="28"/>
+        </w:rPr>
+      </w:pPr>
+      <w:r>
+        <w:rPr>
+          <w:b/>
+          <w:noProof/>
+          <w:sz w:val="28"/>
+        </w:rPr>
+        <w:lastRenderedPageBreak/>
+        <w:drawing>
+          <wp:inline distT="0" distB="0" distL="0" distR="0" wp14:anchorId="630F1A44" wp14:editId="556F86BB">
+            <wp:extent cx="5943600" cy="1536065"/>
+            <wp:effectExtent l="0" t="0" r="0" b="6985"/>
+            <wp:docPr id="41" name="Picture 41"/>
+            <wp:cNvGraphicFramePr>
+              <a:graphicFrameLocks xmlns:a="http://schemas.openxmlformats.org/drawingml/2006/main" noChangeAspect="1"/>
+            </wp:cNvGraphicFramePr>
+            <a:graphic xmlns:a="http://schemas.openxmlformats.org/drawingml/2006/main">
+              <a:graphicData uri="http://schemas.openxmlformats.org/drawingml/2006/picture">
+                <pic:pic xmlns:pic="http://schemas.openxmlformats.org/drawingml/2006/picture">
+                  <pic:nvPicPr>
+                    <pic:cNvPr id="1" name=""/>
+                    <pic:cNvPicPr/>
+                  </pic:nvPicPr>
+                  <pic:blipFill>
+                    <a:blip r:embed="rId15"/>
+                    <a:stretch>
+                      <a:fillRect/>
+                    </a:stretch>
+                  </pic:blipFill>
+                  <pic:spPr>
+                    <a:xfrm>
+                      <a:off x="0" y="0"/>
+                      <a:ext cx="5943600" cy="1536065"/>
+                    </a:xfrm>
+                    <a:prstGeom prst="rect">
+                      <a:avLst/>
+                    </a:prstGeom>
+                  </pic:spPr>
+                </pic:pic>
+              </a:graphicData>
+            </a:graphic>
+          </wp:inline>
+        </w:drawing>
+      </w:r>
     </w:p>
     <w:p>
       <w:pPr>
@@ -2703,14 +2791,6 @@
           <w:color w:val="C45911" w:themeColor="accent2" w:themeShade="BF"/>
           <w:sz w:val="20"/>
           <w:szCs w:val="18"/>
-        </w:rPr>
-      </w:pPr>
-    </w:p>
-    <w:p>
-      <w:pPr>
-        <w:rPr>
-          <w:b/>
-          <w:sz w:val="28"/>
         </w:rPr>
       </w:pPr>
     </w:p>
@@ -3259,7 +3339,7 @@
                     </pic:cNvPicPr>
                   </pic:nvPicPr>
                   <pic:blipFill>
-                    <a:blip r:embed="rId14">
+                    <a:blip r:embed="rId16">
                       <a:extLst>
                         <a:ext uri="{28A0092B-C50C-407E-A947-70E740481C1C}">
                           <a14:useLocalDpi xmlns:a14="http://schemas.microsoft.com/office/drawing/2010/main" val="0"/>
@@ -3484,7 +3564,7 @@
                     <pic:cNvPicPr/>
                   </pic:nvPicPr>
                   <pic:blipFill>
-                    <a:blip r:embed="rId15"/>
+                    <a:blip r:embed="rId17"/>
                     <a:stretch>
                       <a:fillRect/>
                     </a:stretch>
@@ -3706,7 +3786,7 @@
                     <pic:cNvPicPr/>
                   </pic:nvPicPr>
                   <pic:blipFill>
-                    <a:blip r:embed="rId16"/>
+                    <a:blip r:embed="rId18"/>
                     <a:stretch>
                       <a:fillRect/>
                     </a:stretch>
@@ -3748,6 +3828,7 @@
           <w:b/>
           <w:sz w:val="24"/>
         </w:rPr>
+        <w:lastRenderedPageBreak/>
         <w:t>Subbasins_with_PFR</w:t>
       </w:r>
       <w:proofErr w:type="spellEnd"/>
@@ -3809,7 +3890,7 @@
                     <pic:cNvPicPr/>
                   </pic:nvPicPr>
                   <pic:blipFill>
-                    <a:blip r:embed="rId17"/>
+                    <a:blip r:embed="rId19"/>
                     <a:stretch>
                       <a:fillRect/>
                     </a:stretch>
@@ -4061,7 +4142,7 @@
                     <pic:cNvPicPr/>
                   </pic:nvPicPr>
                   <pic:blipFill>
-                    <a:blip r:embed="rId18"/>
+                    <a:blip r:embed="rId20"/>
                     <a:stretch>
                       <a:fillRect/>
                     </a:stretch>
@@ -4084,7 +4165,6 @@
     </w:p>
     <w:p>
       <w:r>
-        <w:lastRenderedPageBreak/>
         <w:t xml:space="preserve">51+53+23 = 127 </w:t>
       </w:r>
       <w:proofErr w:type="spellStart"/>
@@ -4501,7 +4581,7 @@
                     <pic:cNvPicPr/>
                   </pic:nvPicPr>
                   <pic:blipFill>
-                    <a:blip r:embed="rId19"/>
+                    <a:blip r:embed="rId21"/>
                     <a:stretch>
                       <a:fillRect/>
                     </a:stretch>
@@ -4581,7 +4661,7 @@
                     <pic:cNvPicPr/>
                   </pic:nvPicPr>
                   <pic:blipFill>
-                    <a:blip r:embed="rId20"/>
+                    <a:blip r:embed="rId22"/>
                     <a:stretch>
                       <a:fillRect/>
                     </a:stretch>
@@ -4631,7 +4711,7 @@
                     <pic:cNvPicPr/>
                   </pic:nvPicPr>
                   <pic:blipFill>
-                    <a:blip r:embed="rId21"/>
+                    <a:blip r:embed="rId23"/>
                     <a:stretch>
                       <a:fillRect/>
                     </a:stretch>
@@ -4769,7 +4849,7 @@
                     <pic:cNvPicPr/>
                   </pic:nvPicPr>
                   <pic:blipFill>
-                    <a:blip r:embed="rId22"/>
+                    <a:blip r:embed="rId24"/>
                     <a:stretch>
                       <a:fillRect/>
                     </a:stretch>
@@ -5082,7 +5162,7 @@
                     <pic:cNvPicPr/>
                   </pic:nvPicPr>
                   <pic:blipFill>
-                    <a:blip r:embed="rId23"/>
+                    <a:blip r:embed="rId25"/>
                     <a:stretch>
                       <a:fillRect/>
                     </a:stretch>
@@ -5132,7 +5212,7 @@
                     <pic:cNvPicPr/>
                   </pic:nvPicPr>
                   <pic:blipFill>
-                    <a:blip r:embed="rId24"/>
+                    <a:blip r:embed="rId26"/>
                     <a:stretch>
                       <a:fillRect/>
                     </a:stretch>
@@ -5392,7 +5472,6 @@
           <w:sz w:val="18"/>
           <w:szCs w:val="18"/>
         </w:rPr>
-        <w:lastRenderedPageBreak/>
         <w:drawing>
           <wp:inline distT="0" distB="0" distL="0" distR="0" wp14:anchorId="0A2B370D" wp14:editId="0AF62446">
             <wp:extent cx="6915402" cy="1581085"/>
@@ -5409,7 +5488,7 @@
                     <pic:cNvPicPr/>
                   </pic:nvPicPr>
                   <pic:blipFill>
-                    <a:blip r:embed="rId25"/>
+                    <a:blip r:embed="rId27"/>
                     <a:stretch>
                       <a:fillRect/>
                     </a:stretch>
@@ -5803,7 +5882,7 @@
                     <pic:cNvPicPr/>
                   </pic:nvPicPr>
                   <pic:blipFill>
-                    <a:blip r:embed="rId26"/>
+                    <a:blip r:embed="rId28"/>
                     <a:stretch>
                       <a:fillRect/>
                     </a:stretch>
@@ -5950,7 +6029,7 @@
                     <pic:cNvPicPr/>
                   </pic:nvPicPr>
                   <pic:blipFill>
-                    <a:blip r:embed="rId27"/>
+                    <a:blip r:embed="rId29"/>
                     <a:stretch>
                       <a:fillRect/>
                     </a:stretch>
@@ -6002,7 +6081,7 @@
                     <pic:cNvPicPr/>
                   </pic:nvPicPr>
                   <pic:blipFill rotWithShape="1">
-                    <a:blip r:embed="rId26"/>
+                    <a:blip r:embed="rId28"/>
                     <a:srcRect t="63275"/>
                     <a:stretch/>
                   </pic:blipFill>
@@ -6153,7 +6232,7 @@
                     <pic:cNvPicPr/>
                   </pic:nvPicPr>
                   <pic:blipFill>
-                    <a:blip r:embed="rId28"/>
+                    <a:blip r:embed="rId30"/>
                     <a:stretch>
                       <a:fillRect/>
                     </a:stretch>
@@ -6189,6 +6268,7 @@
           <w:noProof/>
           <w:sz w:val="28"/>
         </w:rPr>
+        <w:lastRenderedPageBreak/>
         <w:drawing>
           <wp:inline distT="0" distB="0" distL="0" distR="0" wp14:anchorId="6CD171BB" wp14:editId="40CEB300">
             <wp:extent cx="7065645" cy="1868801"/>
@@ -6205,7 +6285,7 @@
                     <pic:cNvPicPr/>
                   </pic:nvPicPr>
                   <pic:blipFill rotWithShape="1">
-                    <a:blip r:embed="rId29"/>
+                    <a:blip r:embed="rId31"/>
                     <a:srcRect l="1722"/>
                     <a:stretch/>
                   </pic:blipFill>
@@ -6256,7 +6336,6 @@
           <w:sz w:val="18"/>
           <w:szCs w:val="18"/>
         </w:rPr>
-        <w:lastRenderedPageBreak/>
         <w:t>forMapArray</w:t>
       </w:r>
       <w:proofErr w:type="spellEnd"/>
@@ -6522,7 +6601,7 @@
                     <pic:cNvPicPr/>
                   </pic:nvPicPr>
                   <pic:blipFill>
-                    <a:blip r:embed="rId30"/>
+                    <a:blip r:embed="rId32"/>
                     <a:stretch>
                       <a:fillRect/>
                     </a:stretch>
@@ -6692,7 +6771,7 @@
                     <pic:cNvPicPr/>
                   </pic:nvPicPr>
                   <pic:blipFill>
-                    <a:blip r:embed="rId31"/>
+                    <a:blip r:embed="rId33"/>
                     <a:stretch>
                       <a:fillRect/>
                     </a:stretch>
@@ -6757,7 +6836,7 @@
                     <pic:cNvPicPr/>
                   </pic:nvPicPr>
                   <pic:blipFill>
-                    <a:blip r:embed="rId32"/>
+                    <a:blip r:embed="rId34"/>
                     <a:stretch>
                       <a:fillRect/>
                     </a:stretch>
@@ -6908,7 +6987,7 @@
                     <pic:cNvPicPr/>
                   </pic:nvPicPr>
                   <pic:blipFill>
-                    <a:blip r:embed="rId33"/>
+                    <a:blip r:embed="rId35"/>
                     <a:stretch>
                       <a:fillRect/>
                     </a:stretch>
@@ -6955,7 +7034,7 @@
                     <pic:cNvPicPr/>
                   </pic:nvPicPr>
                   <pic:blipFill>
-                    <a:blip r:embed="rId34"/>
+                    <a:blip r:embed="rId36"/>
                     <a:stretch>
                       <a:fillRect/>
                     </a:stretch>
@@ -7073,7 +7152,7 @@
                     <pic:cNvPicPr/>
                   </pic:nvPicPr>
                   <pic:blipFill>
-                    <a:blip r:embed="rId35"/>
+                    <a:blip r:embed="rId37"/>
                     <a:stretch>
                       <a:fillRect/>
                     </a:stretch>
@@ -7120,7 +7199,7 @@
                     <pic:cNvPicPr/>
                   </pic:nvPicPr>
                   <pic:blipFill>
-                    <a:blip r:embed="rId36"/>
+                    <a:blip r:embed="rId38"/>
                     <a:stretch>
                       <a:fillRect/>
                     </a:stretch>
@@ -7214,7 +7293,7 @@
                     <pic:cNvPicPr/>
                   </pic:nvPicPr>
                   <pic:blipFill rotWithShape="1">
-                    <a:blip r:embed="rId37"/>
+                    <a:blip r:embed="rId39"/>
                     <a:srcRect r="2321"/>
                     <a:stretch/>
                   </pic:blipFill>
@@ -7269,7 +7348,7 @@
                     <pic:cNvPicPr/>
                   </pic:nvPicPr>
                   <pic:blipFill>
-                    <a:blip r:embed="rId38"/>
+                    <a:blip r:embed="rId40"/>
                     <a:stretch>
                       <a:fillRect/>
                     </a:stretch>
@@ -7325,7 +7404,7 @@
                     <pic:cNvPicPr/>
                   </pic:nvPicPr>
                   <pic:blipFill>
-                    <a:blip r:embed="rId39"/>
+                    <a:blip r:embed="rId41"/>
                     <a:stretch>
                       <a:fillRect/>
                     </a:stretch>
@@ -7376,7 +7455,7 @@
                     <pic:cNvPicPr/>
                   </pic:nvPicPr>
                   <pic:blipFill>
-                    <a:blip r:embed="rId40"/>
+                    <a:blip r:embed="rId42"/>
                     <a:stretch>
                       <a:fillRect/>
                     </a:stretch>
@@ -7505,7 +7584,7 @@
                     <pic:cNvPicPr/>
                   </pic:nvPicPr>
                   <pic:blipFill rotWithShape="1">
-                    <a:blip r:embed="rId41"/>
+                    <a:blip r:embed="rId43"/>
                     <a:srcRect b="17674"/>
                     <a:stretch/>
                   </pic:blipFill>
@@ -7566,7 +7645,7 @@
                     <pic:cNvPicPr/>
                   </pic:nvPicPr>
                   <pic:blipFill>
-                    <a:blip r:embed="rId42"/>
+                    <a:blip r:embed="rId44"/>
                     <a:stretch>
                       <a:fillRect/>
                     </a:stretch>
@@ -7608,7 +7687,7 @@
                     <pic:cNvPicPr/>
                   </pic:nvPicPr>
                   <pic:blipFill>
-                    <a:blip r:embed="rId43"/>
+                    <a:blip r:embed="rId45"/>
                     <a:stretch>
                       <a:fillRect/>
                     </a:stretch>
@@ -7662,7 +7741,7 @@
                     <pic:cNvPicPr/>
                   </pic:nvPicPr>
                   <pic:blipFill>
-                    <a:blip r:embed="rId44"/>
+                    <a:blip r:embed="rId46"/>
                     <a:stretch>
                       <a:fillRect/>
                     </a:stretch>
@@ -7707,7 +7786,7 @@
                     <pic:cNvPicPr/>
                   </pic:nvPicPr>
                   <pic:blipFill>
-                    <a:blip r:embed="rId45"/>
+                    <a:blip r:embed="rId47"/>
                     <a:stretch>
                       <a:fillRect/>
                     </a:stretch>
@@ -7753,7 +7832,7 @@
                     <pic:cNvPicPr/>
                   </pic:nvPicPr>
                   <pic:blipFill>
-                    <a:blip r:embed="rId46"/>
+                    <a:blip r:embed="rId48"/>
                     <a:stretch>
                       <a:fillRect/>
                     </a:stretch>
@@ -7798,7 +7877,7 @@
                     <pic:cNvPicPr/>
                   </pic:nvPicPr>
                   <pic:blipFill>
-                    <a:blip r:embed="rId47"/>
+                    <a:blip r:embed="rId49"/>
                     <a:stretch>
                       <a:fillRect/>
                     </a:stretch>
@@ -8144,7 +8223,7 @@
                     <pic:cNvPicPr/>
                   </pic:nvPicPr>
                   <pic:blipFill>
-                    <a:blip r:embed="rId48"/>
+                    <a:blip r:embed="rId50"/>
                     <a:stretch>
                       <a:fillRect/>
                     </a:stretch>
@@ -8187,7 +8266,7 @@
                     <pic:cNvPicPr/>
                   </pic:nvPicPr>
                   <pic:blipFill>
-                    <a:blip r:embed="rId49"/>
+                    <a:blip r:embed="rId51"/>
                     <a:stretch>
                       <a:fillRect/>
                     </a:stretch>
@@ -8229,7 +8308,7 @@
                     <pic:cNvPicPr/>
                   </pic:nvPicPr>
                   <pic:blipFill>
-                    <a:blip r:embed="rId50"/>
+                    <a:blip r:embed="rId52"/>
                     <a:stretch>
                       <a:fillRect/>
                     </a:stretch>
@@ -8590,7 +8669,7 @@
                     <pic:cNvPicPr/>
                   </pic:nvPicPr>
                   <pic:blipFill>
-                    <a:blip r:embed="rId51"/>
+                    <a:blip r:embed="rId53"/>
                     <a:stretch>
                       <a:fillRect/>
                     </a:stretch>
@@ -8636,7 +8715,7 @@
                     <pic:cNvPicPr/>
                   </pic:nvPicPr>
                   <pic:blipFill>
-                    <a:blip r:embed="rId52"/>
+                    <a:blip r:embed="rId54"/>
                     <a:stretch>
                       <a:fillRect/>
                     </a:stretch>
@@ -8681,7 +8760,7 @@
                     <pic:cNvPicPr/>
                   </pic:nvPicPr>
                   <pic:blipFill>
-                    <a:blip r:embed="rId53"/>
+                    <a:blip r:embed="rId55"/>
                     <a:stretch>
                       <a:fillRect/>
                     </a:stretch>
@@ -8715,7 +8794,7 @@
       </w:r>
     </w:p>
     <w:p>
-      <w:hyperlink r:id="rId54" w:anchor="Chart.StackedBarChart" w:history="1">
+      <w:hyperlink r:id="rId56" w:anchor="Chart.StackedBarChart" w:history="1">
         <w:r>
           <w:rPr>
             <w:rStyle w:val="Hyperlink"/>
@@ -8726,7 +8805,7 @@
     </w:p>
     <w:p/>
     <w:p>
-      <w:hyperlink r:id="rId55" w:history="1">
+      <w:hyperlink r:id="rId57" w:history="1">
         <w:r>
           <w:rPr>
             <w:rStyle w:val="Hyperlink"/>
@@ -8737,7 +8816,7 @@
     </w:p>
     <w:p/>
     <w:p>
-      <w:hyperlink r:id="rId56" w:history="1">
+      <w:hyperlink r:id="rId58" w:history="1">
         <w:r>
           <w:rPr>
             <w:rStyle w:val="Hyperlink"/>
@@ -8753,7 +8832,7 @@
       </w:r>
     </w:p>
     <w:p>
-      <w:hyperlink r:id="rId57" w:anchor="37092260" w:history="1">
+      <w:hyperlink r:id="rId59" w:anchor="37092260" w:history="1">
         <w:r>
           <w:rPr>
             <w:rStyle w:val="Hyperlink"/>
@@ -8763,7 +8842,7 @@
       </w:hyperlink>
     </w:p>
     <w:p>
-      <w:hyperlink r:id="rId58" w:history="1">
+      <w:hyperlink r:id="rId60" w:history="1">
         <w:r>
           <w:rPr>
             <w:rStyle w:val="Hyperlink"/>
@@ -8778,7 +8857,7 @@
       </w:r>
     </w:p>
     <w:p>
-      <w:hyperlink r:id="rId59" w:anchor="!topic/google-chrome-developer-tools/gysw_3qgMMs" w:history="1">
+      <w:hyperlink r:id="rId61" w:anchor="!topic/google-chrome-developer-tools/gysw_3qgMMs" w:history="1">
         <w:r>
           <w:rPr>
             <w:rStyle w:val="Hyperlink"/>
@@ -9020,7 +9099,7 @@
                     <pic:cNvPicPr/>
                   </pic:nvPicPr>
                   <pic:blipFill rotWithShape="1">
-                    <a:blip r:embed="rId60"/>
+                    <a:blip r:embed="rId62"/>
                     <a:srcRect r="42079"/>
                     <a:stretch/>
                   </pic:blipFill>
@@ -9083,7 +9162,7 @@
                     <pic:cNvPicPr/>
                   </pic:nvPicPr>
                   <pic:blipFill>
-                    <a:blip r:embed="rId61"/>
+                    <a:blip r:embed="rId63"/>
                     <a:stretch>
                       <a:fillRect/>
                     </a:stretch>
@@ -9131,7 +9210,7 @@
                     <pic:cNvPicPr/>
                   </pic:nvPicPr>
                   <pic:blipFill rotWithShape="1">
-                    <a:blip r:embed="rId62"/>
+                    <a:blip r:embed="rId64"/>
                     <a:srcRect r="18706"/>
                     <a:stretch/>
                   </pic:blipFill>
@@ -9187,7 +9266,7 @@
                     <pic:cNvPicPr/>
                   </pic:nvPicPr>
                   <pic:blipFill>
-                    <a:blip r:embed="rId63"/>
+                    <a:blip r:embed="rId65"/>
                     <a:stretch>
                       <a:fillRect/>
                     </a:stretch>
@@ -9218,153 +9297,6 @@
             <wp:extent cx="3705742" cy="2915057"/>
             <wp:effectExtent l="0" t="0" r="9525" b="0"/>
             <wp:docPr id="57" name="Picture 57"/>
-            <wp:cNvGraphicFramePr>
-              <a:graphicFrameLocks xmlns:a="http://schemas.openxmlformats.org/drawingml/2006/main" noChangeAspect="1"/>
-            </wp:cNvGraphicFramePr>
-            <a:graphic xmlns:a="http://schemas.openxmlformats.org/drawingml/2006/main">
-              <a:graphicData uri="http://schemas.openxmlformats.org/drawingml/2006/picture">
-                <pic:pic xmlns:pic="http://schemas.openxmlformats.org/drawingml/2006/picture">
-                  <pic:nvPicPr>
-                    <pic:cNvPr id="1" name=""/>
-                    <pic:cNvPicPr/>
-                  </pic:nvPicPr>
-                  <pic:blipFill>
-                    <a:blip r:embed="rId64"/>
-                    <a:stretch>
-                      <a:fillRect/>
-                    </a:stretch>
-                  </pic:blipFill>
-                  <pic:spPr>
-                    <a:xfrm>
-                      <a:off x="0" y="0"/>
-                      <a:ext cx="3705742" cy="2915057"/>
-                    </a:xfrm>
-                    <a:prstGeom prst="rect">
-                      <a:avLst/>
-                    </a:prstGeom>
-                  </pic:spPr>
-                </pic:pic>
-              </a:graphicData>
-            </a:graphic>
-          </wp:inline>
-        </w:drawing>
-      </w:r>
-    </w:p>
-    <w:p>
-      <w:r>
-        <w:lastRenderedPageBreak/>
-        <w:t>CHNAGES for Dairy McKay</w:t>
-      </w:r>
-    </w:p>
-    <w:p>
-      <w:pPr>
-        <w:pStyle w:val="ListParagraph"/>
-        <w:numPr>
-          <w:ilvl w:val="0"/>
-          <w:numId w:val="1"/>
-        </w:numPr>
-      </w:pPr>
-      <w:r>
-        <w:t>The database (mentioned in MySQL) “</w:t>
-      </w:r>
-      <w:proofErr w:type="spellStart"/>
-      <w:r>
-        <w:t>takefeedback</w:t>
-      </w:r>
-      <w:proofErr w:type="spellEnd"/>
-      <w:r>
-        <w:t xml:space="preserve">” for </w:t>
-      </w:r>
-      <w:proofErr w:type="spellStart"/>
-      <w:r>
-        <w:t>ecw</w:t>
-      </w:r>
-      <w:proofErr w:type="spellEnd"/>
-    </w:p>
-    <w:p>
-      <w:r>
-        <w:rPr>
-          <w:noProof/>
-        </w:rPr>
-        <w:drawing>
-          <wp:inline distT="0" distB="0" distL="0" distR="0" wp14:anchorId="3C221917" wp14:editId="03296698">
-            <wp:extent cx="5943600" cy="1910080"/>
-            <wp:effectExtent l="0" t="0" r="0" b="0"/>
-            <wp:docPr id="59" name="Picture 59"/>
-            <wp:cNvGraphicFramePr>
-              <a:graphicFrameLocks xmlns:a="http://schemas.openxmlformats.org/drawingml/2006/main" noChangeAspect="1"/>
-            </wp:cNvGraphicFramePr>
-            <a:graphic xmlns:a="http://schemas.openxmlformats.org/drawingml/2006/main">
-              <a:graphicData uri="http://schemas.openxmlformats.org/drawingml/2006/picture">
-                <pic:pic xmlns:pic="http://schemas.openxmlformats.org/drawingml/2006/picture">
-                  <pic:nvPicPr>
-                    <pic:cNvPr id="1" name=""/>
-                    <pic:cNvPicPr/>
-                  </pic:nvPicPr>
-                  <pic:blipFill>
-                    <a:blip r:embed="rId65"/>
-                    <a:stretch>
-                      <a:fillRect/>
-                    </a:stretch>
-                  </pic:blipFill>
-                  <pic:spPr>
-                    <a:xfrm>
-                      <a:off x="0" y="0"/>
-                      <a:ext cx="5943600" cy="1910080"/>
-                    </a:xfrm>
-                    <a:prstGeom prst="rect">
-                      <a:avLst/>
-                    </a:prstGeom>
-                  </pic:spPr>
-                </pic:pic>
-              </a:graphicData>
-            </a:graphic>
-          </wp:inline>
-        </w:drawing>
-      </w:r>
-    </w:p>
-    <w:p/>
-    <w:p>
-      <w:pPr>
-        <w:pStyle w:val="ListParagraph"/>
-        <w:numPr>
-          <w:ilvl w:val="0"/>
-          <w:numId w:val="1"/>
-        </w:numPr>
-      </w:pPr>
-      <w:r>
-        <w:t>DATA (2 lines) L.46 L.47</w:t>
-      </w:r>
-    </w:p>
-    <w:p>
-      <w:pPr>
-        <w:ind w:firstLine="720"/>
-      </w:pPr>
-      <w:r>
-        <w:t>Change the JSON (</w:t>
-      </w:r>
-      <w:proofErr w:type="spellStart"/>
-      <w:r>
-        <w:t>js</w:t>
-      </w:r>
-      <w:proofErr w:type="spellEnd"/>
-      <w:r>
-        <w:t>) data</w:t>
-      </w:r>
-    </w:p>
-    <w:p>
-      <w:pPr>
-        <w:ind w:firstLine="720"/>
-      </w:pPr>
-      <w:r>
-        <w:rPr>
-          <w:noProof/>
-        </w:rPr>
-        <w:drawing>
-          <wp:inline distT="0" distB="0" distL="0" distR="0" wp14:anchorId="1B97D72E" wp14:editId="0B3B75FF">
-            <wp:extent cx="5220429" cy="1848108"/>
-            <wp:effectExtent l="0" t="0" r="0" b="0"/>
-            <wp:docPr id="63" name="Picture 63"/>
             <wp:cNvGraphicFramePr>
               <a:graphicFrameLocks xmlns:a="http://schemas.openxmlformats.org/drawingml/2006/main" noChangeAspect="1"/>
             </wp:cNvGraphicFramePr>
@@ -9384,7 +9316,7 @@
                   <pic:spPr>
                     <a:xfrm>
                       <a:off x="0" y="0"/>
-                      <a:ext cx="5220429" cy="1848108"/>
+                      <a:ext cx="3705742" cy="2915057"/>
                     </a:xfrm>
                     <a:prstGeom prst="rect">
                       <a:avLst/>
@@ -9399,6 +9331,37 @@
     </w:p>
     <w:p>
       <w:pPr>
+        <w:jc w:val="center"/>
+        <w:rPr>
+          <w:b/>
+          <w:color w:val="FF0000"/>
+        </w:rPr>
+      </w:pPr>
+      <w:r>
+        <w:rPr>
+          <w:b/>
+          <w:color w:val="FF0000"/>
+        </w:rPr>
+        <w:lastRenderedPageBreak/>
+        <w:t>CH</w:t>
+      </w:r>
+      <w:r>
+        <w:rPr>
+          <w:b/>
+          <w:color w:val="FF0000"/>
+        </w:rPr>
+        <w:t>AN</w:t>
+      </w:r>
+      <w:r>
+        <w:rPr>
+          <w:b/>
+          <w:color w:val="FF0000"/>
+        </w:rPr>
+        <w:t>GES for Dairy McKay</w:t>
+      </w:r>
+    </w:p>
+    <w:p>
+      <w:pPr>
         <w:pStyle w:val="ListParagraph"/>
         <w:numPr>
           <w:ilvl w:val="0"/>
@@ -9406,22 +9369,32 @@
         </w:numPr>
       </w:pPr>
       <w:r>
-        <w:t>Map center position L.51</w:t>
-      </w:r>
-    </w:p>
-    <w:p>
-      <w:pPr>
-        <w:ind w:left="360"/>
-      </w:pPr>
+        <w:t>The database (mentioned in MySQL) “</w:t>
+      </w:r>
+      <w:proofErr w:type="spellStart"/>
+      <w:r>
+        <w:t>takefeedback</w:t>
+      </w:r>
+      <w:proofErr w:type="spellEnd"/>
+      <w:r>
+        <w:t xml:space="preserve">” for </w:t>
+      </w:r>
+      <w:proofErr w:type="spellStart"/>
+      <w:r>
+        <w:t>ecw</w:t>
+      </w:r>
+      <w:proofErr w:type="spellEnd"/>
+    </w:p>
+    <w:p>
       <w:r>
         <w:rPr>
           <w:noProof/>
         </w:rPr>
         <w:drawing>
-          <wp:inline distT="0" distB="0" distL="0" distR="0" wp14:anchorId="2F6282BC" wp14:editId="713E2276">
-            <wp:extent cx="5943600" cy="1673225"/>
-            <wp:effectExtent l="0" t="0" r="0" b="3175"/>
-            <wp:docPr id="61" name="Picture 61"/>
+          <wp:inline distT="0" distB="0" distL="0" distR="0" wp14:anchorId="3C221917" wp14:editId="03296698">
+            <wp:extent cx="5943600" cy="1910080"/>
+            <wp:effectExtent l="0" t="0" r="0" b="0"/>
+            <wp:docPr id="59" name="Picture 59"/>
             <wp:cNvGraphicFramePr>
               <a:graphicFrameLocks xmlns:a="http://schemas.openxmlformats.org/drawingml/2006/main" noChangeAspect="1"/>
             </wp:cNvGraphicFramePr>
@@ -9441,7 +9414,7 @@
                   <pic:spPr>
                     <a:xfrm>
                       <a:off x="0" y="0"/>
-                      <a:ext cx="5943600" cy="1673225"/>
+                      <a:ext cx="5943600" cy="1910080"/>
                     </a:xfrm>
                     <a:prstGeom prst="rect">
                       <a:avLst/>
@@ -9454,11 +9427,7 @@
         </w:drawing>
       </w:r>
     </w:p>
-    <w:p>
-      <w:pPr>
-        <w:ind w:firstLine="720"/>
-      </w:pPr>
-    </w:p>
+    <w:p/>
     <w:p>
       <w:pPr>
         <w:pStyle w:val="ListParagraph"/>
@@ -9468,28 +9437,38 @@
         </w:numPr>
       </w:pPr>
       <w:r>
-        <w:t>The type of variable “</w:t>
+        <w:t>DATA (2 lines) L.46 L.47</w:t>
+      </w:r>
+    </w:p>
+    <w:p>
+      <w:pPr>
+        <w:ind w:firstLine="720"/>
+      </w:pPr>
+      <w:r>
+        <w:t>Change the JSON (</w:t>
       </w:r>
       <w:proofErr w:type="spellStart"/>
       <w:r>
-        <w:t>toString</w:t>
+        <w:t>js</w:t>
       </w:r>
       <w:proofErr w:type="spellEnd"/>
       <w:r>
-        <w:t>” (1 line) in “mapping_new_g2.js”</w:t>
-      </w:r>
-    </w:p>
-    <w:p>
+        <w:t>) data</w:t>
+      </w:r>
+    </w:p>
+    <w:p>
+      <w:pPr>
+        <w:ind w:firstLine="720"/>
+      </w:pPr>
       <w:r>
         <w:rPr>
           <w:noProof/>
         </w:rPr>
-        <w:lastRenderedPageBreak/>
         <w:drawing>
-          <wp:inline distT="0" distB="0" distL="0" distR="0" wp14:anchorId="4A556DBF" wp14:editId="4A6026D5">
-            <wp:extent cx="5943600" cy="1967865"/>
+          <wp:inline distT="0" distB="0" distL="0" distR="0" wp14:anchorId="1B97D72E" wp14:editId="0B3B75FF">
+            <wp:extent cx="5220429" cy="1848108"/>
             <wp:effectExtent l="0" t="0" r="0" b="0"/>
-            <wp:docPr id="60" name="Picture 60"/>
+            <wp:docPr id="63" name="Picture 63"/>
             <wp:cNvGraphicFramePr>
               <a:graphicFrameLocks xmlns:a="http://schemas.openxmlformats.org/drawingml/2006/main" noChangeAspect="1"/>
             </wp:cNvGraphicFramePr>
@@ -9509,7 +9488,7 @@
                   <pic:spPr>
                     <a:xfrm>
                       <a:off x="0" y="0"/>
-                      <a:ext cx="5943600" cy="1967865"/>
+                      <a:ext cx="5220429" cy="1848108"/>
                     </a:xfrm>
                     <a:prstGeom prst="rect">
                       <a:avLst/>
@@ -9531,27 +9510,22 @@
         </w:numPr>
       </w:pPr>
       <w:r>
-        <w:t>Change the length of “</w:t>
-      </w:r>
-      <w:proofErr w:type="spellStart"/>
-      <w:r>
-        <w:t>PFR_meanVals_array</w:t>
-      </w:r>
-      <w:proofErr w:type="spellEnd"/>
-      <w:r>
-        <w:t>” from to 126 to 38 (4 times)</w:t>
-      </w:r>
-    </w:p>
-    <w:p>
+        <w:t>Map center position L.51</w:t>
+      </w:r>
+    </w:p>
+    <w:p>
+      <w:pPr>
+        <w:ind w:left="360"/>
+      </w:pPr>
       <w:r>
         <w:rPr>
           <w:noProof/>
         </w:rPr>
         <w:drawing>
-          <wp:inline distT="0" distB="0" distL="0" distR="0" wp14:anchorId="5C9094C0" wp14:editId="31A77D71">
-            <wp:extent cx="5687219" cy="2524477"/>
-            <wp:effectExtent l="0" t="0" r="8890" b="9525"/>
-            <wp:docPr id="62" name="Picture 62"/>
+          <wp:inline distT="0" distB="0" distL="0" distR="0" wp14:anchorId="2F6282BC" wp14:editId="713E2276">
+            <wp:extent cx="5943600" cy="1673225"/>
+            <wp:effectExtent l="0" t="0" r="0" b="3175"/>
+            <wp:docPr id="61" name="Picture 61"/>
             <wp:cNvGraphicFramePr>
               <a:graphicFrameLocks xmlns:a="http://schemas.openxmlformats.org/drawingml/2006/main" noChangeAspect="1"/>
             </wp:cNvGraphicFramePr>
@@ -9571,7 +9545,7 @@
                   <pic:spPr>
                     <a:xfrm>
                       <a:off x="0" y="0"/>
-                      <a:ext cx="5687219" cy="2524477"/>
+                      <a:ext cx="5943600" cy="1673225"/>
                     </a:xfrm>
                     <a:prstGeom prst="rect">
                       <a:avLst/>
@@ -9584,7 +9558,11 @@
         </w:drawing>
       </w:r>
     </w:p>
-    <w:p/>
+    <w:p>
+      <w:pPr>
+        <w:ind w:firstLine="720"/>
+      </w:pPr>
+    </w:p>
     <w:p>
       <w:pPr>
         <w:pStyle w:val="ListParagraph"/>
@@ -9602,7 +9580,7 @@
       </w:r>
       <w:proofErr w:type="spellEnd"/>
       <w:r>
-        <w:t>” (8 lines)</w:t>
+        <w:t>” (1 line) in “mapping_new_g2.js”</w:t>
       </w:r>
     </w:p>
     <w:p>
@@ -9610,11 +9588,12 @@
         <w:rPr>
           <w:noProof/>
         </w:rPr>
+        <w:lastRenderedPageBreak/>
         <w:drawing>
-          <wp:inline distT="0" distB="0" distL="0" distR="0" wp14:anchorId="6E8BEBB0" wp14:editId="525287AF">
-            <wp:extent cx="5943600" cy="1133475"/>
-            <wp:effectExtent l="0" t="0" r="0" b="9525"/>
-            <wp:docPr id="58" name="Picture 58"/>
+          <wp:inline distT="0" distB="0" distL="0" distR="0" wp14:anchorId="4A556DBF" wp14:editId="4A6026D5">
+            <wp:extent cx="5943600" cy="1967865"/>
+            <wp:effectExtent l="0" t="0" r="0" b="0"/>
+            <wp:docPr id="60" name="Picture 60"/>
             <wp:cNvGraphicFramePr>
               <a:graphicFrameLocks xmlns:a="http://schemas.openxmlformats.org/drawingml/2006/main" noChangeAspect="1"/>
             </wp:cNvGraphicFramePr>
@@ -9634,6 +9613,131 @@
                   <pic:spPr>
                     <a:xfrm>
                       <a:off x="0" y="0"/>
+                      <a:ext cx="5943600" cy="1967865"/>
+                    </a:xfrm>
+                    <a:prstGeom prst="rect">
+                      <a:avLst/>
+                    </a:prstGeom>
+                  </pic:spPr>
+                </pic:pic>
+              </a:graphicData>
+            </a:graphic>
+          </wp:inline>
+        </w:drawing>
+      </w:r>
+    </w:p>
+    <w:p>
+      <w:pPr>
+        <w:pStyle w:val="ListParagraph"/>
+        <w:numPr>
+          <w:ilvl w:val="0"/>
+          <w:numId w:val="1"/>
+        </w:numPr>
+      </w:pPr>
+      <w:r>
+        <w:t>Change the length of “</w:t>
+      </w:r>
+      <w:proofErr w:type="spellStart"/>
+      <w:r>
+        <w:t>PFR_meanVals_array</w:t>
+      </w:r>
+      <w:proofErr w:type="spellEnd"/>
+      <w:r>
+        <w:t>” from to 126 to 38 (4 times)</w:t>
+      </w:r>
+    </w:p>
+    <w:p>
+      <w:r>
+        <w:rPr>
+          <w:noProof/>
+        </w:rPr>
+        <w:drawing>
+          <wp:inline distT="0" distB="0" distL="0" distR="0" wp14:anchorId="5C9094C0" wp14:editId="31A77D71">
+            <wp:extent cx="5687219" cy="2524477"/>
+            <wp:effectExtent l="0" t="0" r="8890" b="9525"/>
+            <wp:docPr id="62" name="Picture 62"/>
+            <wp:cNvGraphicFramePr>
+              <a:graphicFrameLocks xmlns:a="http://schemas.openxmlformats.org/drawingml/2006/main" noChangeAspect="1"/>
+            </wp:cNvGraphicFramePr>
+            <a:graphic xmlns:a="http://schemas.openxmlformats.org/drawingml/2006/main">
+              <a:graphicData uri="http://schemas.openxmlformats.org/drawingml/2006/picture">
+                <pic:pic xmlns:pic="http://schemas.openxmlformats.org/drawingml/2006/picture">
+                  <pic:nvPicPr>
+                    <pic:cNvPr id="1" name=""/>
+                    <pic:cNvPicPr/>
+                  </pic:nvPicPr>
+                  <pic:blipFill>
+                    <a:blip r:embed="rId71"/>
+                    <a:stretch>
+                      <a:fillRect/>
+                    </a:stretch>
+                  </pic:blipFill>
+                  <pic:spPr>
+                    <a:xfrm>
+                      <a:off x="0" y="0"/>
+                      <a:ext cx="5687219" cy="2524477"/>
+                    </a:xfrm>
+                    <a:prstGeom prst="rect">
+                      <a:avLst/>
+                    </a:prstGeom>
+                  </pic:spPr>
+                </pic:pic>
+              </a:graphicData>
+            </a:graphic>
+          </wp:inline>
+        </w:drawing>
+      </w:r>
+    </w:p>
+    <w:p/>
+    <w:p>
+      <w:pPr>
+        <w:pStyle w:val="ListParagraph"/>
+        <w:numPr>
+          <w:ilvl w:val="0"/>
+          <w:numId w:val="1"/>
+        </w:numPr>
+      </w:pPr>
+      <w:r>
+        <w:t>The type of variable “</w:t>
+      </w:r>
+      <w:proofErr w:type="spellStart"/>
+      <w:r>
+        <w:t>toString</w:t>
+      </w:r>
+      <w:proofErr w:type="spellEnd"/>
+      <w:r>
+        <w:t>” (8 lines)</w:t>
+      </w:r>
+    </w:p>
+    <w:p>
+      <w:r>
+        <w:rPr>
+          <w:noProof/>
+        </w:rPr>
+        <w:drawing>
+          <wp:inline distT="0" distB="0" distL="0" distR="0" wp14:anchorId="6E8BEBB0" wp14:editId="525287AF">
+            <wp:extent cx="5943600" cy="1133475"/>
+            <wp:effectExtent l="0" t="0" r="0" b="9525"/>
+            <wp:docPr id="58" name="Picture 58"/>
+            <wp:cNvGraphicFramePr>
+              <a:graphicFrameLocks xmlns:a="http://schemas.openxmlformats.org/drawingml/2006/main" noChangeAspect="1"/>
+            </wp:cNvGraphicFramePr>
+            <a:graphic xmlns:a="http://schemas.openxmlformats.org/drawingml/2006/main">
+              <a:graphicData uri="http://schemas.openxmlformats.org/drawingml/2006/picture">
+                <pic:pic xmlns:pic="http://schemas.openxmlformats.org/drawingml/2006/picture">
+                  <pic:nvPicPr>
+                    <pic:cNvPr id="1" name=""/>
+                    <pic:cNvPicPr/>
+                  </pic:nvPicPr>
+                  <pic:blipFill>
+                    <a:blip r:embed="rId72"/>
+                    <a:stretch>
+                      <a:fillRect/>
+                    </a:stretch>
+                  </pic:blipFill>
+                  <pic:spPr>
+                    <a:xfrm>
+                      <a:off x="0" y="0"/>
                       <a:ext cx="5943600" cy="1133475"/>
                     </a:xfrm>
                     <a:prstGeom prst="rect">
@@ -9733,7 +9837,7 @@
                     <pic:cNvPicPr/>
                   </pic:nvPicPr>
                   <pic:blipFill>
-                    <a:blip r:embed="rId71"/>
+                    <a:blip r:embed="rId73"/>
                     <a:stretch>
                       <a:fillRect/>
                     </a:stretch>
@@ -9784,7 +9888,7 @@
                     <pic:cNvPicPr/>
                   </pic:nvPicPr>
                   <pic:blipFill>
-                    <a:blip r:embed="rId72"/>
+                    <a:blip r:embed="rId74"/>
                     <a:stretch>
                       <a:fillRect/>
                     </a:stretch>
@@ -9868,7 +9972,7 @@
                     <pic:cNvPicPr/>
                   </pic:nvPicPr>
                   <pic:blipFill>
-                    <a:blip r:embed="rId73"/>
+                    <a:blip r:embed="rId75"/>
                     <a:stretch>
                       <a:fillRect/>
                     </a:stretch>
@@ -9984,131 +10088,6 @@
             <wp:extent cx="5943600" cy="2045970"/>
             <wp:effectExtent l="0" t="0" r="0" b="0"/>
             <wp:docPr id="95" name="Picture 95"/>
-            <wp:cNvGraphicFramePr>
-              <a:graphicFrameLocks xmlns:a="http://schemas.openxmlformats.org/drawingml/2006/main" noChangeAspect="1"/>
-            </wp:cNvGraphicFramePr>
-            <a:graphic xmlns:a="http://schemas.openxmlformats.org/drawingml/2006/main">
-              <a:graphicData uri="http://schemas.openxmlformats.org/drawingml/2006/picture">
-                <pic:pic xmlns:pic="http://schemas.openxmlformats.org/drawingml/2006/picture">
-                  <pic:nvPicPr>
-                    <pic:cNvPr id="1" name=""/>
-                    <pic:cNvPicPr/>
-                  </pic:nvPicPr>
-                  <pic:blipFill>
-                    <a:blip r:embed="rId74"/>
-                    <a:stretch>
-                      <a:fillRect/>
-                    </a:stretch>
-                  </pic:blipFill>
-                  <pic:spPr>
-                    <a:xfrm>
-                      <a:off x="0" y="0"/>
-                      <a:ext cx="5943600" cy="2045970"/>
-                    </a:xfrm>
-                    <a:prstGeom prst="rect">
-                      <a:avLst/>
-                    </a:prstGeom>
-                  </pic:spPr>
-                </pic:pic>
-              </a:graphicData>
-            </a:graphic>
-          </wp:inline>
-        </w:drawing>
-      </w:r>
-    </w:p>
-    <w:p>
-      <w:pPr>
-        <w:pStyle w:val="ListParagraph"/>
-      </w:pPr>
-    </w:p>
-    <w:p>
-      <w:pPr>
-        <w:pStyle w:val="ListParagraph"/>
-        <w:numPr>
-          <w:ilvl w:val="0"/>
-          <w:numId w:val="1"/>
-        </w:numPr>
-      </w:pPr>
-      <w:r>
-        <w:t>Change the center of coordinates of each heatmap in PFR, P, SR, and NR heatmap. The zoom can be 9.5 or 10. See below.</w:t>
-      </w:r>
-    </w:p>
-    <w:p>
-      <w:pPr>
-        <w:pStyle w:val="ListParagraph"/>
-        <w:ind w:left="0"/>
-      </w:pPr>
-      <w:r>
-        <w:rPr>
-          <w:noProof/>
-        </w:rPr>
-        <w:drawing>
-          <wp:inline distT="0" distB="0" distL="0" distR="0" wp14:anchorId="1A2B65DB" wp14:editId="62B20FBF">
-            <wp:extent cx="5943600" cy="2134870"/>
-            <wp:effectExtent l="0" t="0" r="0" b="0"/>
-            <wp:docPr id="96" name="Picture 96"/>
-            <wp:cNvGraphicFramePr>
-              <a:graphicFrameLocks xmlns:a="http://schemas.openxmlformats.org/drawingml/2006/main" noChangeAspect="1"/>
-            </wp:cNvGraphicFramePr>
-            <a:graphic xmlns:a="http://schemas.openxmlformats.org/drawingml/2006/main">
-              <a:graphicData uri="http://schemas.openxmlformats.org/drawingml/2006/picture">
-                <pic:pic xmlns:pic="http://schemas.openxmlformats.org/drawingml/2006/picture">
-                  <pic:nvPicPr>
-                    <pic:cNvPr id="1" name=""/>
-                    <pic:cNvPicPr/>
-                  </pic:nvPicPr>
-                  <pic:blipFill>
-                    <a:blip r:embed="rId75"/>
-                    <a:stretch>
-                      <a:fillRect/>
-                    </a:stretch>
-                  </pic:blipFill>
-                  <pic:spPr>
-                    <a:xfrm>
-                      <a:off x="0" y="0"/>
-                      <a:ext cx="5943600" cy="2134870"/>
-                    </a:xfrm>
-                    <a:prstGeom prst="rect">
-                      <a:avLst/>
-                    </a:prstGeom>
-                  </pic:spPr>
-                </pic:pic>
-              </a:graphicData>
-            </a:graphic>
-          </wp:inline>
-        </w:drawing>
-      </w:r>
-    </w:p>
-    <w:p>
-      <w:pPr>
-        <w:pStyle w:val="ListParagraph"/>
-      </w:pPr>
-    </w:p>
-    <w:p>
-      <w:pPr>
-        <w:pStyle w:val="ListParagraph"/>
-        <w:numPr>
-          <w:ilvl w:val="0"/>
-          <w:numId w:val="1"/>
-        </w:numPr>
-      </w:pPr>
-      <w:proofErr w:type="spellStart"/>
-      <w:r>
-        <w:t>dsds</w:t>
-      </w:r>
-      <w:proofErr w:type="spellEnd"/>
-    </w:p>
-    <w:p/>
-    <w:p>
-      <w:r>
-        <w:rPr>
-          <w:noProof/>
-        </w:rPr>
-        <w:drawing>
-          <wp:inline distT="0" distB="0" distL="0" distR="0" wp14:anchorId="0D27DA5A" wp14:editId="30B12C96">
-            <wp:extent cx="5439534" cy="2657846"/>
-            <wp:effectExtent l="0" t="0" r="8890" b="9525"/>
-            <wp:docPr id="67" name="Picture 67"/>
             <wp:cNvGraphicFramePr>
               <a:graphicFrameLocks xmlns:a="http://schemas.openxmlformats.org/drawingml/2006/main" noChangeAspect="1"/>
             </wp:cNvGraphicFramePr>
@@ -10128,7 +10107,7 @@
                   <pic:spPr>
                     <a:xfrm>
                       <a:off x="0" y="0"/>
-                      <a:ext cx="5439534" cy="2657846"/>
+                      <a:ext cx="5943600" cy="2045970"/>
                     </a:xfrm>
                     <a:prstGeom prst="rect">
                       <a:avLst/>
@@ -10141,71 +10120,37 @@
         </w:drawing>
       </w:r>
     </w:p>
-    <w:p/>
-    <w:p/>
-    <w:p>
-      <w:r>
-        <w:t>How to insert a CSV/EXCEL file into MySQL</w:t>
-      </w:r>
+    <w:p>
+      <w:pPr>
+        <w:pStyle w:val="ListParagraph"/>
+      </w:pPr>
     </w:p>
     <w:p>
       <w:pPr>
         <w:pStyle w:val="ListParagraph"/>
         <w:numPr>
           <w:ilvl w:val="0"/>
-          <w:numId w:val="5"/>
+          <w:numId w:val="1"/>
         </w:numPr>
       </w:pPr>
       <w:r>
-        <w:t>Save your excel file as CSV with your desired header</w:t>
+        <w:t>Change the center of coordinates of each heatmap in PFR, P, SR, and NR heatmap. The zoom can be 9.5 or 10. See below.</w:t>
       </w:r>
     </w:p>
     <w:p>
       <w:pPr>
         <w:pStyle w:val="ListParagraph"/>
-        <w:numPr>
-          <w:ilvl w:val="0"/>
-          <w:numId w:val="5"/>
-        </w:numPr>
-      </w:pPr>
-      <w:r>
-        <w:t>Open the MySQL and go to the Database where you want to import the CSV data.</w:t>
-      </w:r>
-    </w:p>
-    <w:p>
-      <w:pPr>
-        <w:pStyle w:val="ListParagraph"/>
-        <w:numPr>
-          <w:ilvl w:val="0"/>
-          <w:numId w:val="5"/>
-        </w:numPr>
-      </w:pPr>
-      <w:r>
-        <w:t>Once you are inside of the database, click on “Import”.</w:t>
-      </w:r>
-    </w:p>
-    <w:p>
-      <w:pPr>
-        <w:pStyle w:val="ListParagraph"/>
-        <w:numPr>
-          <w:ilvl w:val="0"/>
-          <w:numId w:val="5"/>
-        </w:numPr>
-      </w:pPr>
-      <w:r>
-        <w:t>In the new window, choose your CSV file (upload your CSV file), and check the box “The first of the line contains ….” (see the red box below). By clicking this box, headers of you CSV file will be setup as header on your MySQL table as well.</w:t>
-      </w:r>
-    </w:p>
-    <w:p>
+        <w:ind w:left="0"/>
+      </w:pPr>
       <w:r>
         <w:rPr>
           <w:noProof/>
         </w:rPr>
         <w:drawing>
-          <wp:inline distT="0" distB="0" distL="0" distR="0" wp14:anchorId="0C2C10EB" wp14:editId="51FA8FA0">
-            <wp:extent cx="3305175" cy="3395481"/>
+          <wp:inline distT="0" distB="0" distL="0" distR="0" wp14:anchorId="1A2B65DB" wp14:editId="62B20FBF">
+            <wp:extent cx="5943600" cy="2134870"/>
             <wp:effectExtent l="0" t="0" r="0" b="0"/>
-            <wp:docPr id="88" name="Picture 88"/>
+            <wp:docPr id="96" name="Picture 96"/>
             <wp:cNvGraphicFramePr>
               <a:graphicFrameLocks xmlns:a="http://schemas.openxmlformats.org/drawingml/2006/main" noChangeAspect="1"/>
             </wp:cNvGraphicFramePr>
@@ -10225,6 +10170,340 @@
                   <pic:spPr>
                     <a:xfrm>
                       <a:off x="0" y="0"/>
+                      <a:ext cx="5943600" cy="2134870"/>
+                    </a:xfrm>
+                    <a:prstGeom prst="rect">
+                      <a:avLst/>
+                    </a:prstGeom>
+                  </pic:spPr>
+                </pic:pic>
+              </a:graphicData>
+            </a:graphic>
+          </wp:inline>
+        </w:drawing>
+      </w:r>
+    </w:p>
+    <w:p>
+      <w:pPr>
+        <w:pStyle w:val="ListParagraph"/>
+      </w:pPr>
+    </w:p>
+    <w:p>
+      <w:pPr>
+        <w:pStyle w:val="ListParagraph"/>
+        <w:numPr>
+          <w:ilvl w:val="0"/>
+          <w:numId w:val="1"/>
+        </w:numPr>
+      </w:pPr>
+      <w:proofErr w:type="spellStart"/>
+      <w:r>
+        <w:t>dsds</w:t>
+      </w:r>
+      <w:proofErr w:type="spellEnd"/>
+    </w:p>
+    <w:p/>
+    <w:p/>
+    <w:p>
+      <w:pPr>
+        <w:jc w:val="center"/>
+        <w:rPr>
+          <w:b/>
+          <w:color w:val="FF0000"/>
+        </w:rPr>
+      </w:pPr>
+      <w:r>
+        <w:rPr>
+          <w:b/>
+          <w:color w:val="FF0000"/>
+        </w:rPr>
+        <w:t>CH</w:t>
+      </w:r>
+      <w:r>
+        <w:rPr>
+          <w:b/>
+          <w:color w:val="FF0000"/>
+        </w:rPr>
+        <w:t>AN</w:t>
+      </w:r>
+      <w:r>
+        <w:rPr>
+          <w:b/>
+          <w:color w:val="FF0000"/>
+        </w:rPr>
+        <w:t xml:space="preserve">GES for </w:t>
+      </w:r>
+      <w:r>
+        <w:rPr>
+          <w:b/>
+          <w:color w:val="FF0000"/>
+        </w:rPr>
+        <w:t>using JSON Database</w:t>
+      </w:r>
+    </w:p>
+    <w:p>
+      <w:pPr>
+        <w:pStyle w:val="ListParagraph"/>
+        <w:numPr>
+          <w:ilvl w:val="0"/>
+          <w:numId w:val="6"/>
+        </w:numPr>
+      </w:pPr>
+      <w:r>
+        <w:t>In g2.php, Line 917 switch ‘headers’ array calculation</w:t>
+      </w:r>
+    </w:p>
+    <w:p>
+      <w:pPr>
+        <w:pStyle w:val="ListParagraph"/>
+      </w:pPr>
+    </w:p>
+    <w:p>
+      <w:pPr>
+        <w:pStyle w:val="ListParagraph"/>
+        <w:numPr>
+          <w:ilvl w:val="0"/>
+          <w:numId w:val="6"/>
+        </w:numPr>
+      </w:pPr>
+      <w:r>
+        <w:t>In g2.php, Line 9</w:t>
+      </w:r>
+      <w:r>
+        <w:t>38</w:t>
+      </w:r>
+      <w:r>
+        <w:t xml:space="preserve"> switch </w:t>
+      </w:r>
+      <w:r>
+        <w:t>‘</w:t>
+      </w:r>
+      <w:proofErr w:type="spellStart"/>
+      <w:r>
+        <w:t>array_fullvalues</w:t>
+      </w:r>
+      <w:proofErr w:type="spellEnd"/>
+      <w:r>
+        <w:t>’, ‘</w:t>
+      </w:r>
+      <w:proofErr w:type="spellStart"/>
+      <w:r>
+        <w:t>answerArray</w:t>
+      </w:r>
+      <w:proofErr w:type="spellEnd"/>
+      <w:r>
+        <w:t>’, and ‘</w:t>
+      </w:r>
+      <w:proofErr w:type="spellStart"/>
+      <w:r>
+        <w:t>fn_obj_array</w:t>
+      </w:r>
+      <w:proofErr w:type="spellEnd"/>
+      <w:r>
+        <w:t xml:space="preserve">’ </w:t>
+      </w:r>
+      <w:r>
+        <w:t>calculation</w:t>
+      </w:r>
+    </w:p>
+    <w:p>
+      <w:pPr>
+        <w:pStyle w:val="ListParagraph"/>
+      </w:pPr>
+    </w:p>
+    <w:p>
+      <w:pPr>
+        <w:pStyle w:val="ListParagraph"/>
+        <w:numPr>
+          <w:ilvl w:val="0"/>
+          <w:numId w:val="6"/>
+        </w:numPr>
+      </w:pPr>
+      <w:r>
+        <w:t xml:space="preserve">In g2.php, Line </w:t>
+      </w:r>
+      <w:r>
+        <w:t>1044</w:t>
+      </w:r>
+      <w:r>
+        <w:t xml:space="preserve"> switch ‘</w:t>
+      </w:r>
+      <w:proofErr w:type="spellStart"/>
+      <w:r>
+        <w:t>PFR_meanVals_array</w:t>
+      </w:r>
+      <w:proofErr w:type="spellEnd"/>
+      <w:r>
+        <w:t>’, ‘</w:t>
+      </w:r>
+      <w:proofErr w:type="spellStart"/>
+      <w:r>
+        <w:t>Cost</w:t>
+      </w:r>
+      <w:r>
+        <w:t>_meanVals_array</w:t>
+      </w:r>
+      <w:proofErr w:type="spellEnd"/>
+      <w:r>
+        <w:t>’,</w:t>
+      </w:r>
+      <w:r>
+        <w:t xml:space="preserve"> </w:t>
+      </w:r>
+      <w:r>
+        <w:t>‘</w:t>
+      </w:r>
+      <w:proofErr w:type="spellStart"/>
+      <w:r>
+        <w:t>SR</w:t>
+      </w:r>
+      <w:r>
+        <w:t>_meanVals_array</w:t>
+      </w:r>
+      <w:proofErr w:type="spellEnd"/>
+      <w:r>
+        <w:t>’, and ‘</w:t>
+      </w:r>
+      <w:proofErr w:type="spellStart"/>
+      <w:r>
+        <w:t>NR_meanVals_array</w:t>
+      </w:r>
+      <w:proofErr w:type="spellEnd"/>
+      <w:r>
+        <w:t>’ calculation</w:t>
+      </w:r>
+      <w:r>
+        <w:t>.</w:t>
+      </w:r>
+    </w:p>
+    <w:p>
+      <w:pPr>
+        <w:pStyle w:val="ListParagraph"/>
+      </w:pPr>
+    </w:p>
+    <w:p>
+      <w:pPr>
+        <w:pStyle w:val="ListParagraph"/>
+        <w:numPr>
+          <w:ilvl w:val="0"/>
+          <w:numId w:val="6"/>
+        </w:numPr>
+      </w:pPr>
+      <w:r>
+        <w:t xml:space="preserve">In ‘g2.php’, from Line 85 to 197, </w:t>
+      </w:r>
+      <w:r>
+        <w:t>turn off the &lt;?php part</w:t>
+      </w:r>
+    </w:p>
+    <w:p>
+      <w:pPr>
+        <w:pStyle w:val="ListParagraph"/>
+        <w:numPr>
+          <w:ilvl w:val="0"/>
+          <w:numId w:val="6"/>
+        </w:numPr>
+      </w:pPr>
+    </w:p>
+    <w:p>
+      <w:pPr>
+        <w:pStyle w:val="ListParagraph"/>
+      </w:pPr>
+    </w:p>
+    <w:p/>
+    <w:p/>
+    <w:p/>
+    <w:p/>
+    <w:p>
+      <w:pPr>
+        <w:rPr>
+          <w:b/>
+        </w:rPr>
+      </w:pPr>
+      <w:r>
+        <w:rPr>
+          <w:b/>
+        </w:rPr>
+        <w:t>How to insert a CSV/EXCEL file into MySQL</w:t>
+      </w:r>
+    </w:p>
+    <w:p>
+      <w:pPr>
+        <w:pStyle w:val="ListParagraph"/>
+        <w:numPr>
+          <w:ilvl w:val="0"/>
+          <w:numId w:val="5"/>
+        </w:numPr>
+      </w:pPr>
+      <w:r>
+        <w:t>Save your excel file as CSV with your desired header</w:t>
+      </w:r>
+    </w:p>
+    <w:p>
+      <w:pPr>
+        <w:pStyle w:val="ListParagraph"/>
+        <w:numPr>
+          <w:ilvl w:val="0"/>
+          <w:numId w:val="5"/>
+        </w:numPr>
+      </w:pPr>
+      <w:r>
+        <w:t>Open the MySQL and go to the Database where you want to import the CSV data.</w:t>
+      </w:r>
+    </w:p>
+    <w:p>
+      <w:pPr>
+        <w:pStyle w:val="ListParagraph"/>
+        <w:numPr>
+          <w:ilvl w:val="0"/>
+          <w:numId w:val="5"/>
+        </w:numPr>
+      </w:pPr>
+      <w:r>
+        <w:t>Once you are inside of the database, click on “Import”.</w:t>
+      </w:r>
+    </w:p>
+    <w:p>
+      <w:pPr>
+        <w:pStyle w:val="ListParagraph"/>
+        <w:numPr>
+          <w:ilvl w:val="0"/>
+          <w:numId w:val="5"/>
+        </w:numPr>
+      </w:pPr>
+      <w:r>
+        <w:t>In the new window, choose your CSV file (upload your CSV file), and check the box “The first of the line contains ….” (see the red box below). By clicking this box, headers of you CSV file will be setup as header on your MySQL table as well.</w:t>
+      </w:r>
+    </w:p>
+    <w:p>
+      <w:r>
+        <w:rPr>
+          <w:noProof/>
+        </w:rPr>
+        <w:drawing>
+          <wp:inline distT="0" distB="0" distL="0" distR="0" wp14:anchorId="0C2C10EB" wp14:editId="51FA8FA0">
+            <wp:extent cx="3305175" cy="3395481"/>
+            <wp:effectExtent l="0" t="0" r="0" b="0"/>
+            <wp:docPr id="88" name="Picture 88"/>
+            <wp:cNvGraphicFramePr>
+              <a:graphicFrameLocks xmlns:a="http://schemas.openxmlformats.org/drawingml/2006/main" noChangeAspect="1"/>
+            </wp:cNvGraphicFramePr>
+            <a:graphic xmlns:a="http://schemas.openxmlformats.org/drawingml/2006/main">
+              <a:graphicData uri="http://schemas.openxmlformats.org/drawingml/2006/picture">
+                <pic:pic xmlns:pic="http://schemas.openxmlformats.org/drawingml/2006/picture">
+                  <pic:nvPicPr>
+                    <pic:cNvPr id="1" name=""/>
+                    <pic:cNvPicPr/>
+                  </pic:nvPicPr>
+                  <pic:blipFill>
+                    <a:blip r:embed="rId78"/>
+                    <a:stretch>
+                      <a:fillRect/>
+                    </a:stretch>
+                  </pic:blipFill>
+                  <pic:spPr>
+                    <a:xfrm>
+                      <a:off x="0" y="0"/>
                       <a:ext cx="3318456" cy="3409125"/>
                     </a:xfrm>
                     <a:prstGeom prst="rect">
@@ -10260,7 +10539,7 @@
                     <pic:cNvPicPr/>
                   </pic:nvPicPr>
                   <pic:blipFill>
-                    <a:blip r:embed="rId78"/>
+                    <a:blip r:embed="rId79"/>
                     <a:stretch>
                       <a:fillRect/>
                     </a:stretch>
@@ -10694,7 +10973,7 @@
       </w:r>
     </w:p>
     <w:p>
-      <w:hyperlink r:id="rId79" w:history="1">
+      <w:hyperlink r:id="rId80" w:history="1">
         <w:r>
           <w:rPr>
             <w:rStyle w:val="Hyperlink"/>
@@ -10710,7 +10989,7 @@
       </w:r>
     </w:p>
     <w:p>
-      <w:hyperlink r:id="rId80" w:history="1">
+      <w:hyperlink r:id="rId81" w:history="1">
         <w:r>
           <w:rPr>
             <w:rStyle w:val="Hyperlink"/>
@@ -10725,7 +11004,7 @@
       </w:r>
     </w:p>
     <w:p>
-      <w:hyperlink r:id="rId81" w:history="1">
+      <w:hyperlink r:id="rId82" w:history="1">
         <w:r>
           <w:rPr>
             <w:rStyle w:val="Hyperlink"/>
@@ -10734,10 +11013,36 @@
         </w:r>
       </w:hyperlink>
     </w:p>
+    <w:p/>
     <w:p>
       <w:bookmarkStart w:id="0" w:name="_GoBack"/>
       <w:bookmarkEnd w:id="0"/>
     </w:p>
+    <w:p>
+      <w:r>
+        <w:t xml:space="preserve">GIT </w:t>
+      </w:r>
+      <w:r>
+        <w:t>Atlassian-</w:t>
+      </w:r>
+      <w:r>
+        <w:t>tutorial</w:t>
+      </w:r>
+    </w:p>
+    <w:p>
+      <w:hyperlink r:id="rId83" w:history="1">
+        <w:r>
+          <w:rPr>
+            <w:rStyle w:val="Hyperlink"/>
+          </w:rPr>
+          <w:t>https://www.atlassian.com/git/tutorials/saving-changes/gitignore</w:t>
+        </w:r>
+      </w:hyperlink>
+    </w:p>
+    <w:p/>
+    <w:p/>
+    <w:p/>
+    <w:p/>
     <w:p/>
     <w:p/>
     <w:p/>
@@ -11045,9 +11350,9 @@
     </w:lvl>
   </w:abstractNum>
   <w:abstractNum w:abstractNumId="3" w15:restartNumberingAfterBreak="0">
-    <w:nsid w:val="63935668"/>
+    <w:nsid w:val="58DB1EF7"/>
     <w:multiLevelType w:val="hybridMultilevel"/>
-    <w:tmpl w:val="DD3C08E8"/>
+    <w:tmpl w:val="3390AB2C"/>
     <w:lvl w:ilvl="0" w:tplc="0409000F">
       <w:start w:val="1"/>
       <w:numFmt w:val="decimal"/>
@@ -11134,9 +11439,9 @@
     </w:lvl>
   </w:abstractNum>
   <w:abstractNum w:abstractNumId="4" w15:restartNumberingAfterBreak="0">
-    <w:nsid w:val="7B193907"/>
+    <w:nsid w:val="63935668"/>
     <w:multiLevelType w:val="hybridMultilevel"/>
-    <w:tmpl w:val="33F001D2"/>
+    <w:tmpl w:val="DD3C08E8"/>
     <w:lvl w:ilvl="0" w:tplc="0409000F">
       <w:start w:val="1"/>
       <w:numFmt w:val="decimal"/>
@@ -11222,20 +11527,112 @@
       </w:pPr>
     </w:lvl>
   </w:abstractNum>
+  <w:abstractNum w:abstractNumId="5" w15:restartNumberingAfterBreak="0">
+    <w:nsid w:val="7B193907"/>
+    <w:multiLevelType w:val="hybridMultilevel"/>
+    <w:tmpl w:val="33F001D2"/>
+    <w:lvl w:ilvl="0" w:tplc="0409000F">
+      <w:start w:val="1"/>
+      <w:numFmt w:val="decimal"/>
+      <w:lvlText w:val="%1."/>
+      <w:lvlJc w:val="left"/>
+      <w:pPr>
+        <w:ind w:left="720" w:hanging="360"/>
+      </w:pPr>
+      <w:rPr>
+        <w:rFonts w:hint="default"/>
+      </w:rPr>
+    </w:lvl>
+    <w:lvl w:ilvl="1" w:tplc="04090019" w:tentative="1">
+      <w:start w:val="1"/>
+      <w:numFmt w:val="lowerLetter"/>
+      <w:lvlText w:val="%2."/>
+      <w:lvlJc w:val="left"/>
+      <w:pPr>
+        <w:ind w:left="1440" w:hanging="360"/>
+      </w:pPr>
+    </w:lvl>
+    <w:lvl w:ilvl="2" w:tplc="0409001B" w:tentative="1">
+      <w:start w:val="1"/>
+      <w:numFmt w:val="lowerRoman"/>
+      <w:lvlText w:val="%3."/>
+      <w:lvlJc w:val="right"/>
+      <w:pPr>
+        <w:ind w:left="2160" w:hanging="180"/>
+      </w:pPr>
+    </w:lvl>
+    <w:lvl w:ilvl="3" w:tplc="0409000F" w:tentative="1">
+      <w:start w:val="1"/>
+      <w:numFmt w:val="decimal"/>
+      <w:lvlText w:val="%4."/>
+      <w:lvlJc w:val="left"/>
+      <w:pPr>
+        <w:ind w:left="2880" w:hanging="360"/>
+      </w:pPr>
+    </w:lvl>
+    <w:lvl w:ilvl="4" w:tplc="04090019" w:tentative="1">
+      <w:start w:val="1"/>
+      <w:numFmt w:val="lowerLetter"/>
+      <w:lvlText w:val="%5."/>
+      <w:lvlJc w:val="left"/>
+      <w:pPr>
+        <w:ind w:left="3600" w:hanging="360"/>
+      </w:pPr>
+    </w:lvl>
+    <w:lvl w:ilvl="5" w:tplc="0409001B" w:tentative="1">
+      <w:start w:val="1"/>
+      <w:numFmt w:val="lowerRoman"/>
+      <w:lvlText w:val="%6."/>
+      <w:lvlJc w:val="right"/>
+      <w:pPr>
+        <w:ind w:left="4320" w:hanging="180"/>
+      </w:pPr>
+    </w:lvl>
+    <w:lvl w:ilvl="6" w:tplc="0409000F" w:tentative="1">
+      <w:start w:val="1"/>
+      <w:numFmt w:val="decimal"/>
+      <w:lvlText w:val="%7."/>
+      <w:lvlJc w:val="left"/>
+      <w:pPr>
+        <w:ind w:left="5040" w:hanging="360"/>
+      </w:pPr>
+    </w:lvl>
+    <w:lvl w:ilvl="7" w:tplc="04090019" w:tentative="1">
+      <w:start w:val="1"/>
+      <w:numFmt w:val="lowerLetter"/>
+      <w:lvlText w:val="%8."/>
+      <w:lvlJc w:val="left"/>
+      <w:pPr>
+        <w:ind w:left="5760" w:hanging="360"/>
+      </w:pPr>
+    </w:lvl>
+    <w:lvl w:ilvl="8" w:tplc="0409001B" w:tentative="1">
+      <w:start w:val="1"/>
+      <w:numFmt w:val="lowerRoman"/>
+      <w:lvlText w:val="%9."/>
+      <w:lvlJc w:val="right"/>
+      <w:pPr>
+        <w:ind w:left="6480" w:hanging="180"/>
+      </w:pPr>
+    </w:lvl>
+  </w:abstractNum>
   <w:num w:numId="1">
     <w:abstractNumId w:val="1"/>
   </w:num>
   <w:num w:numId="2">
-    <w:abstractNumId w:val="3"/>
+    <w:abstractNumId w:val="4"/>
   </w:num>
   <w:num w:numId="3">
     <w:abstractNumId w:val="2"/>
   </w:num>
   <w:num w:numId="4">
-    <w:abstractNumId w:val="4"/>
+    <w:abstractNumId w:val="5"/>
   </w:num>
   <w:num w:numId="5">
     <w:abstractNumId w:val="0"/>
+  </w:num>
+  <w:num w:numId="6">
+    <w:abstractNumId w:val="3"/>
   </w:num>
 </w:numbering>
 </file>

</xml_diff>

<commit_message>
At this commit, the first test of responsive WRESTORE is released by using bootstrap. In addition, observations given by Dr. Kristen in the last meeting were implemented
</commit_message>
<xml_diff>
--- a/model/debbuging_mapping_new3.docx
+++ b/model/debbuging_mapping_new3.docx
@@ -2339,6 +2339,7 @@
           <w:rFonts w:ascii="Courier New" w:eastAsia="Times New Roman" w:hAnsi="Courier New" w:cs="Courier New"/>
           <w:b/>
           <w:bCs/>
+          <w:noProof/>
           <w:color w:val="660E7A"/>
           <w:sz w:val="18"/>
           <w:szCs w:val="18"/>
@@ -2416,6 +2417,7 @@
           <w:rFonts w:ascii="Courier New" w:eastAsia="Times New Roman" w:hAnsi="Courier New" w:cs="Courier New"/>
           <w:b/>
           <w:bCs/>
+          <w:noProof/>
           <w:color w:val="660E7A"/>
           <w:sz w:val="18"/>
           <w:szCs w:val="18"/>
@@ -10267,16 +10269,7 @@
         </w:numPr>
       </w:pPr>
       <w:r>
-        <w:t>In g2.php, Line 9</w:t>
-      </w:r>
-      <w:r>
-        <w:t>38</w:t>
-      </w:r>
-      <w:r>
-        <w:t xml:space="preserve"> switch </w:t>
-      </w:r>
-      <w:r>
-        <w:t>‘</w:t>
+        <w:t>In g2.php, Line 938 switch ‘</w:t>
       </w:r>
       <w:proofErr w:type="spellStart"/>
       <w:r>
@@ -10300,10 +10293,7 @@
       </w:r>
       <w:proofErr w:type="spellEnd"/>
       <w:r>
-        <w:t xml:space="preserve">’ </w:t>
-      </w:r>
-      <w:r>
-        <w:t>calculation</w:t>
+        <w:t>’ calculation</w:t>
       </w:r>
     </w:p>
     <w:p>
@@ -10320,13 +10310,7 @@
         </w:numPr>
       </w:pPr>
       <w:r>
-        <w:t xml:space="preserve">In g2.php, Line </w:t>
-      </w:r>
-      <w:r>
-        <w:t>1044</w:t>
-      </w:r>
-      <w:r>
-        <w:t xml:space="preserve"> switch ‘</w:t>
+        <w:t>In g2.php, Line 1044 switch ‘</w:t>
       </w:r>
       <w:proofErr w:type="spellStart"/>
       <w:r>
@@ -10338,27 +10322,15 @@
       </w:r>
       <w:proofErr w:type="spellStart"/>
       <w:r>
-        <w:t>Cost</w:t>
-      </w:r>
-      <w:r>
-        <w:t>_meanVals_array</w:t>
+        <w:t>Cost_meanVals_array</w:t>
       </w:r>
       <w:proofErr w:type="spellEnd"/>
       <w:r>
-        <w:t>’,</w:t>
-      </w:r>
-      <w:r>
-        <w:t xml:space="preserve"> </w:t>
-      </w:r>
-      <w:r>
-        <w:t>‘</w:t>
+        <w:t>’, ‘</w:t>
       </w:r>
       <w:proofErr w:type="spellStart"/>
       <w:r>
-        <w:t>SR</w:t>
-      </w:r>
-      <w:r>
-        <w:t>_meanVals_array</w:t>
+        <w:t>SR_meanVals_array</w:t>
       </w:r>
       <w:proofErr w:type="spellEnd"/>
       <w:r>
@@ -10370,10 +10342,7 @@
       </w:r>
       <w:proofErr w:type="spellEnd"/>
       <w:r>
-        <w:t>’ calculation</w:t>
-      </w:r>
-      <w:r>
-        <w:t>.</w:t>
+        <w:t>’ calculation.</w:t>
       </w:r>
     </w:p>
     <w:p>
@@ -10842,6 +10811,9 @@
     <w:p/>
     <w:p>
       <w:r>
+        <w:t xml:space="preserve">NEXT </w:t>
+      </w:r>
+      <w:r>
         <w:t>Tasks</w:t>
       </w:r>
     </w:p>
@@ -10854,7 +10826,22 @@
         </w:numPr>
       </w:pPr>
       <w:r>
-        <w:t>Set a Quit option at the end of the alternative 20</w:t>
+        <w:t xml:space="preserve">Run WRESTORE for </w:t>
+      </w:r>
+      <w:r>
+        <w:t>Dairy-</w:t>
+      </w:r>
+      <w:proofErr w:type="spellStart"/>
+      <w:r>
+        <w:t>Mckay</w:t>
+      </w:r>
+      <w:proofErr w:type="spellEnd"/>
+      <w:r>
+        <w:t xml:space="preserve"> watershed</w:t>
+      </w:r>
+      <w:r>
+        <w:tab/>
+        <w:t>(done)</w:t>
       </w:r>
     </w:p>
     <w:p>
@@ -10866,18 +10853,11 @@
         </w:numPr>
       </w:pPr>
       <w:r>
-        <w:t xml:space="preserve">Run WRESTORE for </w:t>
-      </w:r>
-      <w:r>
-        <w:t>Dairy-</w:t>
-      </w:r>
-      <w:proofErr w:type="spellStart"/>
-      <w:r>
-        <w:t>Mckay</w:t>
-      </w:r>
-      <w:proofErr w:type="spellEnd"/>
-      <w:r>
-        <w:t xml:space="preserve"> watershed</w:t>
+        <w:t>Set the json file (data.js) into the virtual web</w:t>
+      </w:r>
+      <w:r>
+        <w:tab/>
+        <w:t>(done)</w:t>
       </w:r>
     </w:p>
     <w:p>
@@ -10889,16 +10869,17 @@
         </w:numPr>
       </w:pPr>
       <w:r>
-        <w:t xml:space="preserve">Insert </w:t>
-      </w:r>
-      <w:r>
-        <w:t xml:space="preserve">the </w:t>
-      </w:r>
-      <w:r>
-        <w:t xml:space="preserve">user’s </w:t>
-      </w:r>
-      <w:r>
-        <w:t>rating into MySQL for the alternative in curse.</w:t>
+        <w:t>Convert the</w:t>
+      </w:r>
+      <w:r>
+        <w:t xml:space="preserve"> big database</w:t>
+      </w:r>
+      <w:r>
+        <w:t xml:space="preserve"> DDBB into json</w:t>
+      </w:r>
+      <w:r>
+        <w:tab/>
+        <w:t>(done)</w:t>
       </w:r>
     </w:p>
     <w:p>
@@ -10910,7 +10891,7 @@
         </w:numPr>
       </w:pPr>
       <w:r>
-        <w:t>Set the json file (data.js) into the virtual web</w:t>
+        <w:t>Implement Bootstrap</w:t>
       </w:r>
     </w:p>
     <w:p>
@@ -10922,13 +10903,7 @@
         </w:numPr>
       </w:pPr>
       <w:r>
-        <w:t>Convert the</w:t>
-      </w:r>
-      <w:r>
-        <w:t xml:space="preserve"> big database</w:t>
-      </w:r>
-      <w:r>
-        <w:t xml:space="preserve"> DDBB into json</w:t>
+        <w:t>Set a Quit option at the end of the alternative 20</w:t>
       </w:r>
     </w:p>
     <w:p>
@@ -10939,17 +10914,32 @@
           <w:numId w:val="4"/>
         </w:numPr>
       </w:pPr>
+      <w:r>
+        <w:t>Insert the user’s rating into MySQL for the alternative in curse.</w:t>
+      </w:r>
+    </w:p>
+    <w:p>
+      <w:pPr>
+        <w:pStyle w:val="ListParagraph"/>
+        <w:numPr>
+          <w:ilvl w:val="0"/>
+          <w:numId w:val="4"/>
+        </w:numPr>
+      </w:pPr>
+      <w:r>
+        <w:t>Corrections for DR. Kristen experiment</w:t>
+      </w:r>
     </w:p>
     <w:p/>
     <w:p/>
     <w:p>
       <w:r>
+        <w:lastRenderedPageBreak/>
         <w:t>token</w:t>
       </w:r>
     </w:p>
     <w:p>
       <w:r>
-        <w:lastRenderedPageBreak/>
         <w:t>6b40d9a9fb47d07bf794c911c9c9183cb28c5580</w:t>
       </w:r>
     </w:p>
@@ -10982,13 +10972,20 @@
         </w:r>
       </w:hyperlink>
     </w:p>
-    <w:p/>
-    <w:p>
-      <w:r>
-        <w:t>to use google drive as database and to access through JavaScript</w:t>
-      </w:r>
-    </w:p>
-    <w:p>
+    <w:p>
+      <w:r>
+        <w:t>U</w:t>
+      </w:r>
+      <w:r>
+        <w:t>se google drive as database and to access through JavaScript</w:t>
+      </w:r>
+    </w:p>
+    <w:p>
+      <w:pPr>
+        <w:rPr>
+          <w:rStyle w:val="Hyperlink"/>
+        </w:rPr>
+      </w:pPr>
       <w:hyperlink r:id="rId81" w:history="1">
         <w:r>
           <w:rPr>
@@ -10999,12 +10996,33 @@
       </w:hyperlink>
     </w:p>
     <w:p>
+      <w:hyperlink r:id="rId82" w:history="1">
+        <w:r>
+          <w:rPr>
+            <w:rStyle w:val="Hyperlink"/>
+          </w:rPr>
+          <w:t>https://bytutorial.com/tutorials/google-api/introduction-to-google-drive-api-using-javascript?fbclid=IwAR3OMDB3FZsG8sQSnH7bbFXuMpgWa3u-oLltqgO5JuqEBwdzOn9pjXwZbFI</w:t>
+        </w:r>
+      </w:hyperlink>
+    </w:p>
+    <w:p>
+      <w:hyperlink r:id="rId83" w:history="1">
+        <w:r>
+          <w:rPr>
+            <w:rStyle w:val="Hyperlink"/>
+          </w:rPr>
+          <w:t>https://advancedweb.hu/2015/05/26/accessing-google-drive-in-javascript/</w:t>
+        </w:r>
+      </w:hyperlink>
+    </w:p>
+    <w:p/>
+    <w:p>
       <w:r>
         <w:t>my page</w:t>
       </w:r>
     </w:p>
     <w:p>
-      <w:hyperlink r:id="rId82" w:history="1">
+      <w:hyperlink r:id="rId84" w:history="1">
         <w:r>
           <w:rPr>
             <w:rStyle w:val="Hyperlink"/>
@@ -11013,11 +11031,6 @@
         </w:r>
       </w:hyperlink>
     </w:p>
-    <w:p/>
-    <w:p>
-      <w:bookmarkStart w:id="0" w:name="_GoBack"/>
-      <w:bookmarkEnd w:id="0"/>
-    </w:p>
     <w:p>
       <w:r>
         <w:t xml:space="preserve">GIT </w:t>
@@ -11030,12 +11043,46 @@
       </w:r>
     </w:p>
     <w:p>
-      <w:hyperlink r:id="rId83" w:history="1">
+      <w:pPr>
+        <w:rPr>
+          <w:rStyle w:val="Hyperlink"/>
+        </w:rPr>
+      </w:pPr>
+      <w:hyperlink r:id="rId85" w:history="1">
         <w:r>
           <w:rPr>
             <w:rStyle w:val="Hyperlink"/>
           </w:rPr>
           <w:t>https://www.atlassian.com/git/tutorials/saving-changes/gitignore</w:t>
+        </w:r>
+      </w:hyperlink>
+    </w:p>
+    <w:p>
+      <w:hyperlink r:id="rId86" w:history="1">
+        <w:r>
+          <w:rPr>
+            <w:rStyle w:val="Hyperlink"/>
+          </w:rPr>
+          <w:t>https://confluence.atlassian.com/bitbucket/checkout-a-branch-into-a-local-repository-313466957.html</w:t>
+        </w:r>
+      </w:hyperlink>
+    </w:p>
+    <w:p>
+      <w:bookmarkStart w:id="0" w:name="_GoBack"/>
+      <w:bookmarkEnd w:id="0"/>
+    </w:p>
+    <w:p>
+      <w:r>
+        <w:t>JSON validator</w:t>
+      </w:r>
+    </w:p>
+    <w:p>
+      <w:hyperlink r:id="rId87" w:history="1">
+        <w:r>
+          <w:rPr>
+            <w:rStyle w:val="Hyperlink"/>
+          </w:rPr>
+          <w:t>https://jsonlint.com/</w:t>
         </w:r>
       </w:hyperlink>
     </w:p>

</xml_diff>